<commit_message>
Updated syllabus and AI statement, includes table of common AI errors.
</commit_message>
<xml_diff>
--- a/syllabus.docx
+++ b/syllabus.docx
@@ -1,6 +1,6 @@
 
 <file path=word/document.xml><?xml version="1.0" encoding="utf-8"?>
-<w:document xmlns:wpc="http://schemas.microsoft.com/office/word/2010/wordprocessingCanvas" xmlns:cx="http://schemas.microsoft.com/office/drawing/2014/chartex" xmlns:cx1="http://schemas.microsoft.com/office/drawing/2015/9/8/chartex" xmlns:cx2="http://schemas.microsoft.com/office/drawing/2015/10/21/chartex" xmlns:cx3="http://schemas.microsoft.com/office/drawing/2016/5/9/chartex" xmlns:cx4="http://schemas.microsoft.com/office/drawing/2016/5/10/chartex" xmlns:cx5="http://schemas.microsoft.com/office/drawing/2016/5/11/chartex" xmlns:cx6="http://schemas.microsoft.com/office/drawing/2016/5/12/chartex" xmlns:cx7="http://schemas.microsoft.com/office/drawing/2016/5/13/chartex" xmlns:cx8="http://schemas.microsoft.com/office/drawing/2016/5/14/chartex" xmlns:mc="http://schemas.openxmlformats.org/markup-compatibility/2006" xmlns:aink="http://schemas.microsoft.com/office/drawing/2016/ink" xmlns:am3d="http://schemas.microsoft.com/office/drawing/2017/model3d" xmlns:o="urn:schemas-microsoft-com:office:office" xmlns:oel="http://schemas.microsoft.com/office/2019/extlst" xmlns:r="http://schemas.openxmlformats.org/officeDocument/2006/relationships" xmlns:m="http://schemas.openxmlformats.org/officeDocument/2006/math" xmlns:v="urn:schemas-microsoft-com:vml" xmlns:wp14="http://schemas.microsoft.com/office/word/2010/wordprocessingDrawing" xmlns:wp="http://schemas.openxmlformats.org/drawingml/2006/wordprocessingDrawing" xmlns:w10="urn:schemas-microsoft-com:office:word" xmlns:w="http://schemas.openxmlformats.org/wordprocessingml/2006/main" xmlns:w14="http://schemas.microsoft.com/office/word/2010/wordml" xmlns:w15="http://schemas.microsoft.com/office/word/2012/wordml" xmlns:w16cex="http://schemas.microsoft.com/office/word/2018/wordml/cex" xmlns:w16cid="http://schemas.microsoft.com/office/word/2016/wordml/cid" xmlns:w16="http://schemas.microsoft.com/office/word/2018/wordml" xmlns:w16du="http://schemas.microsoft.com/office/word/2023/wordml/word16du" xmlns:w16sdtdh="http://schemas.microsoft.com/office/word/2020/wordml/sdtdatahash" xmlns:w16se="http://schemas.microsoft.com/office/word/2015/wordml/symex" xmlns:wpg="http://schemas.microsoft.com/office/word/2010/wordprocessingGroup" xmlns:wpi="http://schemas.microsoft.com/office/word/2010/wordprocessingInk" xmlns:wne="http://schemas.microsoft.com/office/word/2006/wordml" xmlns:wps="http://schemas.microsoft.com/office/word/2010/wordprocessingShape" mc:Ignorable="w14 w15 w16se w16cid w16 w16cex w16sdtdh w16du wp14">
+<w:document xmlns:wpc="http://schemas.microsoft.com/office/word/2010/wordprocessingCanvas" xmlns:cx="http://schemas.microsoft.com/office/drawing/2014/chartex" xmlns:cx1="http://schemas.microsoft.com/office/drawing/2015/9/8/chartex" xmlns:cx2="http://schemas.microsoft.com/office/drawing/2015/10/21/chartex" xmlns:cx3="http://schemas.microsoft.com/office/drawing/2016/5/9/chartex" xmlns:cx4="http://schemas.microsoft.com/office/drawing/2016/5/10/chartex" xmlns:cx5="http://schemas.microsoft.com/office/drawing/2016/5/11/chartex" xmlns:cx6="http://schemas.microsoft.com/office/drawing/2016/5/12/chartex" xmlns:cx7="http://schemas.microsoft.com/office/drawing/2016/5/13/chartex" xmlns:cx8="http://schemas.microsoft.com/office/drawing/2016/5/14/chartex" xmlns:mc="http://schemas.openxmlformats.org/markup-compatibility/2006" xmlns:aink="http://schemas.microsoft.com/office/drawing/2016/ink" xmlns:am3d="http://schemas.microsoft.com/office/drawing/2017/model3d" xmlns:o="urn:schemas-microsoft-com:office:office" xmlns:oel="http://schemas.microsoft.com/office/2019/extlst" xmlns:r="http://schemas.openxmlformats.org/officeDocument/2006/relationships" xmlns:m="http://schemas.openxmlformats.org/officeDocument/2006/math" xmlns:v="urn:schemas-microsoft-com:vml" xmlns:wp14="http://schemas.microsoft.com/office/word/2010/wordprocessingDrawing" xmlns:wp="http://schemas.openxmlformats.org/drawingml/2006/wordprocessingDrawing" xmlns:w10="urn:schemas-microsoft-com:office:word" xmlns:w="http://schemas.openxmlformats.org/wordprocessingml/2006/main" xmlns:w14="http://schemas.microsoft.com/office/word/2010/wordml" xmlns:w15="http://schemas.microsoft.com/office/word/2012/wordml" xmlns:w16cex="http://schemas.microsoft.com/office/word/2018/wordml/cex" xmlns:w16cid="http://schemas.microsoft.com/office/word/2016/wordml/cid" xmlns:w16="http://schemas.microsoft.com/office/word/2018/wordml" xmlns:w16du="http://schemas.microsoft.com/office/word/2023/wordml/word16du" xmlns:w16sdtdh="http://schemas.microsoft.com/office/word/2020/wordml/sdtdatahash" xmlns:w16sdtfl="http://schemas.microsoft.com/office/word/2024/wordml/sdtformatlock" xmlns:w16se="http://schemas.microsoft.com/office/word/2015/wordml/symex" xmlns:wpg="http://schemas.microsoft.com/office/word/2010/wordprocessingGroup" xmlns:wpi="http://schemas.microsoft.com/office/word/2010/wordprocessingInk" xmlns:wne="http://schemas.microsoft.com/office/word/2006/wordml" xmlns:wps="http://schemas.microsoft.com/office/word/2010/wordprocessingShape" mc:Ignorable="w14 w15 w16se w16cid w16 w16cex w16sdtdh w16sdtfl w16du wp14">
   <w:body>
     <w:p>
       <w:pPr>
@@ -75,7 +75,7 @@
           <w:sz w:val="36"/>
           <w:szCs w:val="20"/>
         </w:rPr>
-        <w:t>4</w:t>
+        <w:t>5</w:t>
       </w:r>
       <w:r>
         <w:rPr>
@@ -458,31 +458,7 @@
           <w:sz w:val="20"/>
           <w:szCs w:val="20"/>
         </w:rPr>
-        <w:t>Wright</w:t>
-      </w:r>
-      <w:r>
-        <w:rPr>
-          <w:rFonts w:ascii="Times New Roman" w:eastAsia="Times New Roman" w:hAnsi="Times New Roman" w:cs="Times New Roman"/>
-          <w:sz w:val="20"/>
-          <w:szCs w:val="20"/>
-        </w:rPr>
-        <w:t xml:space="preserve"> </w:t>
-      </w:r>
-      <w:r>
-        <w:rPr>
-          <w:rFonts w:ascii="Times New Roman" w:eastAsia="Times New Roman" w:hAnsi="Times New Roman" w:cs="Times New Roman"/>
-          <w:sz w:val="20"/>
-          <w:szCs w:val="20"/>
-        </w:rPr>
-        <w:t>00</w:t>
-      </w:r>
-      <w:r>
-        <w:rPr>
-          <w:rFonts w:ascii="Times New Roman" w:eastAsia="Times New Roman" w:hAnsi="Times New Roman" w:cs="Times New Roman"/>
-          <w:sz w:val="20"/>
-          <w:szCs w:val="20"/>
-        </w:rPr>
-        <w:t>9</w:t>
+        <w:t>CEE 115</w:t>
       </w:r>
     </w:p>
     <w:p>
@@ -676,23 +652,23 @@
           <w:sz w:val="20"/>
           <w:szCs w:val="20"/>
         </w:rPr>
-        <w:t>EBAR</w:t>
-      </w:r>
-      <w:r>
-        <w:rPr>
-          <w:rFonts w:ascii="Times New Roman" w:eastAsia="Times New Roman" w:hAnsi="Times New Roman" w:cs="Times New Roman"/>
-          <w:sz w:val="20"/>
-          <w:szCs w:val="20"/>
-        </w:rPr>
-        <w:t xml:space="preserve"> 3</w:t>
-      </w:r>
-      <w:r>
-        <w:rPr>
-          <w:rFonts w:ascii="Times New Roman" w:eastAsia="Times New Roman" w:hAnsi="Times New Roman" w:cs="Times New Roman"/>
-          <w:sz w:val="20"/>
-          <w:szCs w:val="20"/>
-        </w:rPr>
-        <w:t>9</w:t>
+        <w:t>CEE</w:t>
+      </w:r>
+      <w:r>
+        <w:rPr>
+          <w:rFonts w:ascii="Times New Roman" w:eastAsia="Times New Roman" w:hAnsi="Times New Roman" w:cs="Times New Roman"/>
+          <w:sz w:val="20"/>
+          <w:szCs w:val="20"/>
+        </w:rPr>
+        <w:t xml:space="preserve"> </w:t>
+      </w:r>
+      <w:r>
+        <w:rPr>
+          <w:rFonts w:ascii="Times New Roman" w:eastAsia="Times New Roman" w:hAnsi="Times New Roman" w:cs="Times New Roman"/>
+          <w:sz w:val="20"/>
+          <w:szCs w:val="20"/>
+        </w:rPr>
+        <w:t>010A</w:t>
       </w:r>
       <w:r>
         <w:rPr>
@@ -714,6 +690,7 @@
     <w:p>
       <w:pPr>
         <w:widowControl/>
+        <w:ind w:left="720" w:hanging="720"/>
         <w:rPr>
           <w:rFonts w:ascii="Times New Roman" w:eastAsia="Times New Roman" w:hAnsi="Times New Roman" w:cs="Times New Roman"/>
           <w:sz w:val="20"/>
@@ -751,7 +728,45 @@
           <w:sz w:val="20"/>
           <w:szCs w:val="20"/>
         </w:rPr>
-        <w:t xml:space="preserve">Zoom only.  Schedule here: </w:t>
+        <w:t>MWF 8:30-10:00am and W 2:00-4:00pm in CEE 010A.  My office hours are drop-in and</w:t>
+      </w:r>
+    </w:p>
+    <w:p>
+      <w:pPr>
+        <w:widowControl/>
+        <w:ind w:left="1440" w:firstLine="720"/>
+        <w:rPr>
+          <w:rFonts w:ascii="Times New Roman" w:eastAsia="Times New Roman" w:hAnsi="Times New Roman" w:cs="Times New Roman"/>
+          <w:sz w:val="20"/>
+          <w:szCs w:val="20"/>
+        </w:rPr>
+      </w:pPr>
+      <w:r>
+        <w:rPr>
+          <w:rFonts w:ascii="Times New Roman" w:eastAsia="Times New Roman" w:hAnsi="Times New Roman" w:cs="Times New Roman"/>
+          <w:sz w:val="20"/>
+          <w:szCs w:val="20"/>
+        </w:rPr>
+        <w:t xml:space="preserve"> do not require appoints, but those with appointments have first priority.  You can make a</w:t>
+      </w:r>
+    </w:p>
+    <w:p>
+      <w:pPr>
+        <w:widowControl/>
+        <w:ind w:left="1440" w:firstLine="720"/>
+        <w:rPr>
+          <w:rFonts w:ascii="Times New Roman" w:eastAsia="Times New Roman" w:hAnsi="Times New Roman" w:cs="Times New Roman"/>
+          <w:sz w:val="20"/>
+          <w:szCs w:val="20"/>
+        </w:rPr>
+      </w:pPr>
+      <w:r>
+        <w:rPr>
+          <w:rFonts w:ascii="Times New Roman" w:eastAsia="Times New Roman" w:hAnsi="Times New Roman" w:cs="Times New Roman"/>
+          <w:sz w:val="20"/>
+          <w:szCs w:val="20"/>
+        </w:rPr>
+        <w:t xml:space="preserve">15-minute appointment at </w:t>
       </w:r>
       <w:hyperlink r:id="rId6" w:history="1">
         <w:r>
@@ -761,7 +776,7 @@
             <w:sz w:val="20"/>
             <w:szCs w:val="20"/>
           </w:rPr>
-          <w:t>https://tinyurl.com/yedutmm3</w:t>
+          <w:t>https://tinyurl.com/diesburg</w:t>
         </w:r>
       </w:hyperlink>
       <w:r>
@@ -1109,47 +1124,7 @@
           <w:color w:val="000000"/>
           <w:shd w:val="clear" w:color="auto" w:fill="EEEEEE"/>
         </w:rPr>
-        <w:t>UNICS</w:t>
-      </w:r>
-      <w:r>
-        <w:rPr>
-          <w:rFonts w:ascii="Helvetica" w:hAnsi="Helvetica" w:cs="Helvetica"/>
-          <w:color w:val="000000"/>
-          <w:shd w:val="clear" w:color="auto" w:fill="EEEEEE"/>
-        </w:rPr>
-        <w:t>3140</w:t>
-      </w:r>
-      <w:r>
-        <w:rPr>
-          <w:rFonts w:ascii="Helvetica" w:hAnsi="Helvetica" w:cs="Helvetica"/>
-          <w:color w:val="000000"/>
-          <w:shd w:val="clear" w:color="auto" w:fill="EEEEEE"/>
-        </w:rPr>
-        <w:t>Diesburg</w:t>
-      </w:r>
-      <w:r>
-        <w:rPr>
-          <w:rFonts w:ascii="Helvetica" w:hAnsi="Helvetica" w:cs="Helvetica"/>
-          <w:color w:val="000000"/>
-          <w:shd w:val="clear" w:color="auto" w:fill="EEEEEE"/>
-        </w:rPr>
-        <w:t>Fall</w:t>
-      </w:r>
-      <w:r>
-        <w:rPr>
-          <w:rFonts w:ascii="Helvetica" w:hAnsi="Helvetica" w:cs="Helvetica"/>
-          <w:color w:val="000000"/>
-          <w:shd w:val="clear" w:color="auto" w:fill="EEEEEE"/>
-        </w:rPr>
-        <w:t>202</w:t>
-      </w:r>
-      <w:r>
-        <w:rPr>
-          <w:rFonts w:ascii="Helvetica" w:hAnsi="Helvetica" w:cs="Helvetica"/>
-          <w:color w:val="000000"/>
-          <w:shd w:val="clear" w:color="auto" w:fill="EEEEEE"/>
-        </w:rPr>
-        <w:t>4</w:t>
+        <w:t>UNICS3140_5140DiesburgFall2025</w:t>
       </w:r>
     </w:p>
     <w:p>
@@ -8362,7 +8337,7 @@
                 <w:sz w:val="20"/>
                 <w:szCs w:val="20"/>
               </w:rPr>
-              <w:t>6</w:t>
+              <w:t>5</w:t>
             </w:r>
             <w:r>
               <w:rPr>
@@ -8398,7 +8373,7 @@
                 <w:sz w:val="20"/>
                 <w:szCs w:val="20"/>
               </w:rPr>
-              <w:t>30</w:t>
+              <w:t>29</w:t>
             </w:r>
           </w:p>
         </w:tc>
@@ -8471,7 +8446,7 @@
                 <w:sz w:val="20"/>
                 <w:szCs w:val="20"/>
               </w:rPr>
-              <w:t>2 –9/</w:t>
+              <w:t>1</w:t>
             </w:r>
             <w:r>
               <w:rPr>
@@ -8480,7 +8455,16 @@
                 <w:sz w:val="20"/>
                 <w:szCs w:val="20"/>
               </w:rPr>
-              <w:t>20</w:t>
+              <w:t xml:space="preserve"> –9/</w:t>
+            </w:r>
+            <w:r>
+              <w:rPr>
+                <w:rFonts w:ascii="Times New Roman" w:hAnsi="Times New Roman" w:cs="Times New Roman"/>
+                <w:color w:val="000000"/>
+                <w:sz w:val="20"/>
+                <w:szCs w:val="20"/>
+              </w:rPr>
+              <w:t>19</w:t>
             </w:r>
           </w:p>
         </w:tc>
@@ -8547,7 +8531,16 @@
                 <w:sz w:val="20"/>
                 <w:szCs w:val="20"/>
               </w:rPr>
-              <w:t>23</w:t>
+              <w:t>2</w:t>
+            </w:r>
+            <w:r>
+              <w:rPr>
+                <w:rFonts w:ascii="Times New Roman" w:hAnsi="Times New Roman" w:cs="Times New Roman"/>
+                <w:color w:val="000000"/>
+                <w:sz w:val="20"/>
+                <w:szCs w:val="20"/>
+              </w:rPr>
+              <w:t>2</w:t>
             </w:r>
           </w:p>
         </w:tc>
@@ -8614,7 +8607,7 @@
                 <w:sz w:val="20"/>
                 <w:szCs w:val="20"/>
               </w:rPr>
-              <w:t>25</w:t>
+              <w:t>2</w:t>
             </w:r>
             <w:r>
               <w:rPr>
@@ -8623,7 +8616,7 @@
                 <w:sz w:val="20"/>
                 <w:szCs w:val="20"/>
               </w:rPr>
-              <w:t xml:space="preserve"> – 10/1</w:t>
+              <w:t>4</w:t>
             </w:r>
             <w:r>
               <w:rPr>
@@ -8632,7 +8625,16 @@
                 <w:sz w:val="20"/>
                 <w:szCs w:val="20"/>
               </w:rPr>
-              <w:t>8</w:t>
+              <w:t xml:space="preserve"> – 10/1</w:t>
+            </w:r>
+            <w:r>
+              <w:rPr>
+                <w:rFonts w:ascii="Times New Roman" w:hAnsi="Times New Roman" w:cs="Times New Roman"/>
+                <w:color w:val="000000"/>
+                <w:sz w:val="20"/>
+                <w:szCs w:val="20"/>
+              </w:rPr>
+              <w:t>7</w:t>
             </w:r>
           </w:p>
         </w:tc>
@@ -8700,7 +8702,16 @@
                 <w:sz w:val="20"/>
                 <w:szCs w:val="20"/>
               </w:rPr>
-              <w:t>21</w:t>
+              <w:t>2</w:t>
+            </w:r>
+            <w:r>
+              <w:rPr>
+                <w:rFonts w:ascii="Times New Roman" w:hAnsi="Times New Roman" w:cs="Times New Roman"/>
+                <w:color w:val="000000"/>
+                <w:sz w:val="20"/>
+                <w:szCs w:val="20"/>
+              </w:rPr>
+              <w:t>0</w:t>
             </w:r>
           </w:p>
         </w:tc>
@@ -8777,7 +8788,7 @@
                 <w:sz w:val="20"/>
                 <w:szCs w:val="20"/>
               </w:rPr>
-              <w:t>23</w:t>
+              <w:t>2</w:t>
             </w:r>
             <w:r>
               <w:rPr>
@@ -8786,7 +8797,7 @@
                 <w:sz w:val="20"/>
                 <w:szCs w:val="20"/>
               </w:rPr>
-              <w:t xml:space="preserve"> –11/1</w:t>
+              <w:t>2</w:t>
             </w:r>
             <w:r>
               <w:rPr>
@@ -8795,7 +8806,16 @@
                 <w:sz w:val="20"/>
                 <w:szCs w:val="20"/>
               </w:rPr>
-              <w:t>5</w:t>
+              <w:t xml:space="preserve"> –11/1</w:t>
+            </w:r>
+            <w:r>
+              <w:rPr>
+                <w:rFonts w:ascii="Times New Roman" w:hAnsi="Times New Roman" w:cs="Times New Roman"/>
+                <w:color w:val="000000"/>
+                <w:sz w:val="20"/>
+                <w:szCs w:val="20"/>
+              </w:rPr>
+              <w:t>4</w:t>
             </w:r>
           </w:p>
         </w:tc>
@@ -8862,7 +8882,7 @@
                 <w:sz w:val="20"/>
                 <w:szCs w:val="20"/>
               </w:rPr>
-              <w:t>8</w:t>
+              <w:t>7</w:t>
             </w:r>
           </w:p>
         </w:tc>
@@ -8929,7 +8949,7 @@
                 <w:sz w:val="20"/>
                 <w:szCs w:val="20"/>
               </w:rPr>
-              <w:t>20</w:t>
+              <w:t>19</w:t>
             </w:r>
             <w:r>
               <w:rPr>
@@ -8947,7 +8967,16 @@
                 <w:sz w:val="20"/>
                 <w:szCs w:val="20"/>
               </w:rPr>
-              <w:t>13</w:t>
+              <w:t>1</w:t>
+            </w:r>
+            <w:r>
+              <w:rPr>
+                <w:rFonts w:ascii="Times New Roman" w:hAnsi="Times New Roman" w:cs="Times New Roman"/>
+                <w:color w:val="000000"/>
+                <w:sz w:val="20"/>
+                <w:szCs w:val="20"/>
+              </w:rPr>
+              <w:t>2</w:t>
             </w:r>
           </w:p>
         </w:tc>
@@ -9013,7 +9042,7 @@
                 <w:sz w:val="20"/>
                 <w:szCs w:val="20"/>
               </w:rPr>
-              <w:t>7</w:t>
+              <w:t>6</w:t>
             </w:r>
             <w:r>
               <w:rPr>
@@ -9080,13 +9109,27 @@
           <w:szCs w:val="32"/>
         </w:rPr>
       </w:pPr>
-      <w:r>
+    </w:p>
+    <w:p>
+      <w:pPr>
+        <w:keepNext/>
+        <w:widowControl/>
+        <w:spacing w:after="120"/>
+        <w:outlineLvl w:val="2"/>
         <w:rPr>
           <w:rFonts w:ascii="Times New Roman" w:eastAsia="Times New Roman" w:hAnsi="Times New Roman" w:cs="Times New Roman"/>
           <w:b/>
           <w:sz w:val="32"/>
           <w:szCs w:val="32"/>
         </w:rPr>
+      </w:pPr>
+      <w:r>
+        <w:rPr>
+          <w:rFonts w:ascii="Times New Roman" w:eastAsia="Times New Roman" w:hAnsi="Times New Roman" w:cs="Times New Roman"/>
+          <w:b/>
+          <w:sz w:val="32"/>
+          <w:szCs w:val="32"/>
+        </w:rPr>
         <w:t>AI Statement</w:t>
       </w:r>
     </w:p>
@@ -9120,16 +9163,45 @@
       </w:pPr>
       <w:r>
         <w:rPr>
+          <w:b/>
+          <w:bCs/>
+          <w:i/>
+          <w:iCs/>
           <w:spacing w:val="-3"/>
         </w:rPr>
-        <w:t xml:space="preserve">Do not use AI tools to answer textbook questions, complete labs, or else generate programs for this class </w:t>
-      </w:r>
-      <w:r>
-        <w:rPr>
+        <w:t>Do not use AI tools to answer textbook questions, complete labs, or else generate programs</w:t>
+      </w:r>
+      <w:r>
+        <w:rPr>
+          <w:b/>
+          <w:bCs/>
+          <w:i/>
+          <w:iCs/>
           <w:spacing w:val="-3"/>
         </w:rPr>
-        <w:lastRenderedPageBreak/>
-        <w:t>unless given permission. (See the Full AI Statement below for the explanation.)</w:t>
+        <w:t xml:space="preserve"> and projects</w:t>
+      </w:r>
+      <w:r>
+        <w:rPr>
+          <w:b/>
+          <w:bCs/>
+          <w:i/>
+          <w:iCs/>
+          <w:spacing w:val="-3"/>
+        </w:rPr>
+        <w:t xml:space="preserve"> for this class unless given permission</w:t>
+      </w:r>
+      <w:r>
+        <w:rPr>
+          <w:spacing w:val="-3"/>
+        </w:rPr>
+        <w:t xml:space="preserve">. </w:t>
+      </w:r>
+      <w:r>
+        <w:rPr>
+          <w:spacing w:val="-3"/>
+        </w:rPr>
+        <w:t xml:space="preserve"> You can use AI to help you understand something for learning purposes, but the materials submitted for points in the class need to be completely understood and generated by you.  If not, then you’ll probably fail the exams.</w:t>
       </w:r>
     </w:p>
     <w:p>
@@ -9174,19 +9246,109 @@
         <w:rPr>
           <w:spacing w:val="-3"/>
         </w:rPr>
-        <w:t xml:space="preserve">AI is rapidly changing the face of software engineering. Artificial Intelligence (AI) tools are rapidly developing that can generate full programs based on a prompt (e.g. </w:t>
+        <w:t>AI</w:t>
       </w:r>
       <w:r>
         <w:rPr>
           <w:spacing w:val="-3"/>
         </w:rPr>
-        <w:t>C</w:t>
+        <w:t xml:space="preserve"> (LLM tools)</w:t>
       </w:r>
       <w:r>
         <w:rPr>
           <w:spacing w:val="-3"/>
         </w:rPr>
-        <w:t>hatGPT and Bard) to being a "copilot" and suggesting lines of code as you are writing. These tools hold great promise to increase our productivity as programmers.</w:t>
+        <w:t xml:space="preserve"> </w:t>
+      </w:r>
+      <w:r>
+        <w:rPr>
+          <w:spacing w:val="-3"/>
+        </w:rPr>
+        <w:t>are</w:t>
+      </w:r>
+      <w:r>
+        <w:rPr>
+          <w:spacing w:val="-3"/>
+        </w:rPr>
+        <w:t xml:space="preserve"> rapidly changing the face of software engineering. </w:t>
+      </w:r>
+      <w:r>
+        <w:rPr>
+          <w:spacing w:val="-3"/>
+        </w:rPr>
+        <w:t xml:space="preserve">These tools are available in both external chat websites and smart editors that </w:t>
+      </w:r>
+      <w:r>
+        <w:rPr>
+          <w:spacing w:val="-3"/>
+        </w:rPr>
+        <w:t>can generate full programs based on a prompt</w:t>
+      </w:r>
+      <w:r>
+        <w:rPr>
+          <w:spacing w:val="-3"/>
+        </w:rPr>
+        <w:t>.</w:t>
+      </w:r>
+      <w:r>
+        <w:rPr>
+          <w:spacing w:val="-3"/>
+        </w:rPr>
+        <w:t xml:space="preserve"> These tools hold great promise to increase productivity </w:t>
+      </w:r>
+      <w:r>
+        <w:rPr>
+          <w:spacing w:val="-3"/>
+        </w:rPr>
+        <w:t>in</w:t>
+      </w:r>
+      <w:r>
+        <w:rPr>
+          <w:spacing w:val="-3"/>
+        </w:rPr>
+        <w:t xml:space="preserve"> programmers</w:t>
+      </w:r>
+      <w:r>
+        <w:rPr>
+          <w:spacing w:val="-3"/>
+        </w:rPr>
+        <w:t xml:space="preserve"> who already know how to code, but they can also generate “AI </w:t>
+      </w:r>
+      <w:r>
+        <w:rPr>
+          <w:spacing w:val="-3"/>
+        </w:rPr>
+        <w:t>s</w:t>
+      </w:r>
+      <w:r>
+        <w:rPr>
+          <w:spacing w:val="-3"/>
+        </w:rPr>
+        <w:t xml:space="preserve">lop”, which is fragile code that incorporate bad programming practices and </w:t>
+      </w:r>
+      <w:r>
+        <w:rPr>
+          <w:spacing w:val="-3"/>
+        </w:rPr>
+        <w:t xml:space="preserve">may </w:t>
+      </w:r>
+      <w:r>
+        <w:rPr>
+          <w:spacing w:val="-3"/>
+        </w:rPr>
+        <w:t xml:space="preserve">break during stress.  (See table below </w:t>
+      </w:r>
+      <w:r>
+        <w:rPr>
+          <w:spacing w:val="-3"/>
+        </w:rPr>
+        <w:t>in section Extra: Is “vibe programming” really so bad?</w:t>
+      </w:r>
+      <w:r>
+        <w:rPr>
+          <w:spacing w:val="-3"/>
+        </w:rPr>
+        <w:t>)</w:t>
       </w:r>
     </w:p>
     <w:p>
@@ -9210,9 +9372,25 @@
       </w:pPr>
       <w:r>
         <w:rPr>
+          <w:b/>
+          <w:bCs/>
+          <w:i/>
+          <w:iCs/>
           <w:spacing w:val="-3"/>
         </w:rPr>
-        <w:t>As software developers, we are tasked with the incredibly important job of making sure code we use or produce is correct, free from errors, and does not introduce security issues. To properly use these AI tools in the future as professionals, we first need to understand how code works, inside and out. Only once we understand how to code can we read, test, and properly evaluate code generated by AI tools. Therefore, the purpose of this class is to teach you how to fully understand the foundations of relational databases by creating your own schemas, diagrams, and code.</w:t>
+        <w:t>Employers know the difference between programmers that truly understand code versus programmers that overly rely on AI</w:t>
+      </w:r>
+      <w:r>
+        <w:rPr>
+          <w:spacing w:val="-3"/>
+        </w:rPr>
+        <w:t>.  Because of this, programming and technical knowledge tests are increasingly used to screen applicants to positions where AI use becomes obvious and detected.</w:t>
+      </w:r>
+      <w:r>
+        <w:rPr>
+          <w:spacing w:val="-3"/>
+        </w:rPr>
+        <w:t xml:space="preserve">  One purpose of this class is to give you the background fundamental knowledge you need to become an experienced programmer in the topic domain of this class.</w:t>
       </w:r>
     </w:p>
     <w:p>
@@ -9238,7 +9416,37 @@
         <w:rPr>
           <w:spacing w:val="-3"/>
         </w:rPr>
-        <w:t>Further, nearly half of the points in this class will be evaluated on your abilities to read and write code in exam environments without access to an AI. If you can't generate and read SQL code yourself without the use of an AI, you will fail exams and the class. You really have to know your stuff.</w:t>
+        <w:t>Nearly</w:t>
+      </w:r>
+      <w:r>
+        <w:rPr>
+          <w:spacing w:val="-3"/>
+        </w:rPr>
+        <w:t xml:space="preserve"> half of the points in this class will be evaluated on your abilities to read and write code in exam environments without access to an AI. If you can't generate and read SQL code</w:t>
+      </w:r>
+      <w:r>
+        <w:rPr>
+          <w:spacing w:val="-3"/>
+        </w:rPr>
+        <w:t>/schemas</w:t>
+      </w:r>
+      <w:r>
+        <w:rPr>
+          <w:spacing w:val="-3"/>
+        </w:rPr>
+        <w:t xml:space="preserve"> yourself without the use of an AI, you will fail exams and the class. You really </w:t>
+      </w:r>
+      <w:r>
+        <w:rPr>
+          <w:spacing w:val="-3"/>
+        </w:rPr>
+        <w:t>must</w:t>
+      </w:r>
+      <w:r>
+        <w:rPr>
+          <w:spacing w:val="-3"/>
+        </w:rPr>
+        <w:t xml:space="preserve"> know your stuff.</w:t>
       </w:r>
     </w:p>
     <w:p>
@@ -9255,8 +9463,80 @@
       <w:pPr>
         <w:pStyle w:val="BodyText"/>
         <w:spacing w:line="239" w:lineRule="auto"/>
+        <w:ind w:left="0" w:right="154" w:firstLine="0"/>
+        <w:rPr>
+          <w:b/>
+          <w:bCs/>
+          <w:spacing w:val="-3"/>
+        </w:rPr>
+      </w:pPr>
+      <w:r>
+        <w:rPr>
+          <w:b/>
+          <w:bCs/>
+          <w:spacing w:val="-3"/>
+        </w:rPr>
+        <w:t xml:space="preserve">Extra: </w:t>
+      </w:r>
+      <w:r>
+        <w:rPr>
+          <w:b/>
+          <w:bCs/>
+          <w:spacing w:val="-3"/>
+        </w:rPr>
+        <w:t>I</w:t>
+      </w:r>
+      <w:r>
+        <w:rPr>
+          <w:b/>
+          <w:bCs/>
+          <w:spacing w:val="-3"/>
+        </w:rPr>
+        <w:t>s “</w:t>
+      </w:r>
+      <w:r>
+        <w:rPr>
+          <w:b/>
+          <w:bCs/>
+          <w:spacing w:val="-3"/>
+        </w:rPr>
+        <w:t>v</w:t>
+      </w:r>
+      <w:r>
+        <w:rPr>
+          <w:b/>
+          <w:bCs/>
+          <w:spacing w:val="-3"/>
+        </w:rPr>
+        <w:t xml:space="preserve">ibe </w:t>
+      </w:r>
+      <w:r>
+        <w:rPr>
+          <w:b/>
+          <w:bCs/>
+          <w:spacing w:val="-3"/>
+        </w:rPr>
+        <w:t>p</w:t>
+      </w:r>
+      <w:r>
+        <w:rPr>
+          <w:b/>
+          <w:bCs/>
+          <w:spacing w:val="-3"/>
+        </w:rPr>
+        <w:t>rogramming” really so bad?</w:t>
+      </w:r>
+    </w:p>
+    <w:p>
+      <w:pPr>
+        <w:pStyle w:val="BodyText"/>
+        <w:spacing w:line="239" w:lineRule="auto"/>
         <w:ind w:left="720" w:right="154" w:firstLine="0"/>
         <w:rPr>
+          <w:b/>
+          <w:bCs/>
+          <w:i/>
+          <w:iCs/>
           <w:spacing w:val="-3"/>
         </w:rPr>
       </w:pPr>
@@ -9264,8 +9544,1272 @@
         <w:rPr>
           <w:spacing w:val="-3"/>
         </w:rPr>
-        <w:t>Towards the end of the class, I may allow the use of AI in specialized lab/project circumstances. However, the general use of AI is not permitted unless given explicit permission.</w:t>
-      </w:r>
+        <w:t xml:space="preserve">The term “vibe programming” refers to using an AI to create code without any or much programming knowledge.  </w:t>
+      </w:r>
+      <w:r>
+        <w:rPr>
+          <w:spacing w:val="-3"/>
+        </w:rPr>
+        <w:t>We already know that AI tools can hallucinate fake function calls, commands, and libraries that don’t exist.  In addition to hallucinations, t</w:t>
+      </w:r>
+      <w:r>
+        <w:rPr>
+          <w:spacing w:val="-3"/>
+        </w:rPr>
+        <w:t>he table below shows some b</w:t>
+      </w:r>
+      <w:r>
+        <w:rPr>
+          <w:spacing w:val="-3"/>
+        </w:rPr>
+        <w:t>ad programming practices AI coding tends to produce (</w:t>
+      </w:r>
+      <w:hyperlink r:id="rId12" w:history="1">
+        <w:r>
+          <w:rPr>
+            <w:rStyle w:val="Hyperlink"/>
+            <w:spacing w:val="-3"/>
+          </w:rPr>
+          <w:t>reference</w:t>
+        </w:r>
+      </w:hyperlink>
+      <w:r>
+        <w:rPr>
+          <w:spacing w:val="-3"/>
+        </w:rPr>
+        <w:t>)</w:t>
+      </w:r>
+      <w:r>
+        <w:rPr>
+          <w:spacing w:val="-3"/>
+        </w:rPr>
+        <w:t xml:space="preserve">, especially when the code becomes large.  </w:t>
+      </w:r>
+      <w:r>
+        <w:rPr>
+          <w:spacing w:val="-3"/>
+        </w:rPr>
+        <w:t xml:space="preserve">Inexperienced programmers can also produce these same errors!  </w:t>
+      </w:r>
+      <w:r>
+        <w:rPr>
+          <w:spacing w:val="-3"/>
+        </w:rPr>
+        <w:t xml:space="preserve">If you are not an experienced programmer or don’t know the program domain, then it will be difficult to recognize when the AI </w:t>
+      </w:r>
+      <w:r>
+        <w:rPr>
+          <w:spacing w:val="-3"/>
+        </w:rPr>
+        <w:t>causes</w:t>
+      </w:r>
+      <w:r>
+        <w:rPr>
+          <w:spacing w:val="-3"/>
+        </w:rPr>
+        <w:t xml:space="preserve"> these types of problems.</w:t>
+      </w:r>
+      <w:r>
+        <w:rPr>
+          <w:spacing w:val="-3"/>
+        </w:rPr>
+        <w:t xml:space="preserve"> </w:t>
+      </w:r>
+      <w:r>
+        <w:rPr>
+          <w:b/>
+          <w:bCs/>
+          <w:i/>
+          <w:iCs/>
+          <w:spacing w:val="-3"/>
+        </w:rPr>
+        <w:t xml:space="preserve"> In other words, it’s important to take the time to understand the programming and your problem domain before you use AI</w:t>
+      </w:r>
+      <w:r>
+        <w:rPr>
+          <w:b/>
+          <w:bCs/>
+          <w:i/>
+          <w:iCs/>
+          <w:spacing w:val="-3"/>
+        </w:rPr>
+        <w:t>.</w:t>
+      </w:r>
+    </w:p>
+    <w:p>
+      <w:pPr>
+        <w:pStyle w:val="BodyText"/>
+        <w:spacing w:line="239" w:lineRule="auto"/>
+        <w:ind w:left="720" w:right="154" w:firstLine="0"/>
+        <w:rPr>
+          <w:b/>
+          <w:bCs/>
+          <w:i/>
+          <w:iCs/>
+          <w:spacing w:val="-3"/>
+        </w:rPr>
+      </w:pPr>
+    </w:p>
+    <w:p>
+      <w:pPr>
+        <w:pStyle w:val="BodyText"/>
+        <w:spacing w:line="239" w:lineRule="auto"/>
+        <w:ind w:left="720" w:right="154" w:firstLine="0"/>
+        <w:rPr>
+          <w:spacing w:val="-3"/>
+        </w:rPr>
+      </w:pPr>
+      <w:r>
+        <w:rPr>
+          <w:spacing w:val="-3"/>
+        </w:rPr>
+        <w:t>Common errors vibe programmers may not spot in AI-produced code:</w:t>
+      </w:r>
+    </w:p>
+    <w:tbl>
+      <w:tblPr>
+        <w:tblStyle w:val="TableGrid"/>
+        <w:tblpPr w:leftFromText="180" w:rightFromText="180" w:vertAnchor="text" w:horzAnchor="margin" w:tblpXSpec="center" w:tblpY="294"/>
+        <w:tblW w:w="8409" w:type="dxa"/>
+        <w:tblLook w:val="04A0" w:firstRow="1" w:lastRow="0" w:firstColumn="1" w:lastColumn="0" w:noHBand="0" w:noVBand="1"/>
+      </w:tblPr>
+      <w:tblGrid>
+        <w:gridCol w:w="1908"/>
+        <w:gridCol w:w="6501"/>
+      </w:tblGrid>
+      <w:tr>
+        <w:tc>
+          <w:tcPr>
+            <w:tcW w:w="1908" w:type="dxa"/>
+            <w:hideMark/>
+          </w:tcPr>
+          <w:p>
+            <w:pPr>
+              <w:pStyle w:val="BodyText"/>
+              <w:spacing w:line="239" w:lineRule="auto"/>
+              <w:ind w:left="0" w:right="154" w:firstLine="0"/>
+              <w:rPr>
+                <w:b/>
+                <w:bCs/>
+                <w:spacing w:val="-3"/>
+              </w:rPr>
+            </w:pPr>
+            <w:r>
+              <w:rPr>
+                <w:b/>
+                <w:bCs/>
+                <w:spacing w:val="-3"/>
+              </w:rPr>
+              <w:t>Term</w:t>
+            </w:r>
+          </w:p>
+        </w:tc>
+        <w:tc>
+          <w:tcPr>
+            <w:tcW w:w="6501" w:type="dxa"/>
+            <w:hideMark/>
+          </w:tcPr>
+          <w:p>
+            <w:pPr>
+              <w:pStyle w:val="BodyText"/>
+              <w:spacing w:line="239" w:lineRule="auto"/>
+              <w:ind w:left="-18" w:right="154" w:firstLine="0"/>
+              <w:rPr>
+                <w:b/>
+                <w:bCs/>
+                <w:spacing w:val="-3"/>
+              </w:rPr>
+            </w:pPr>
+            <w:r>
+              <w:rPr>
+                <w:b/>
+                <w:bCs/>
+                <w:spacing w:val="-3"/>
+              </w:rPr>
+              <w:t>Description</w:t>
+            </w:r>
+          </w:p>
+        </w:tc>
+      </w:tr>
+      <w:tr>
+        <w:tc>
+          <w:tcPr>
+            <w:tcW w:w="1908" w:type="dxa"/>
+            <w:noWrap/>
+            <w:hideMark/>
+          </w:tcPr>
+          <w:p>
+            <w:pPr>
+              <w:pStyle w:val="BodyText"/>
+              <w:spacing w:line="239" w:lineRule="auto"/>
+              <w:ind w:left="0" w:right="154" w:firstLine="0"/>
+              <w:rPr>
+                <w:spacing w:val="-3"/>
+              </w:rPr>
+            </w:pPr>
+            <w:r>
+              <w:rPr>
+                <w:spacing w:val="-3"/>
+              </w:rPr>
+              <w:t>spaghetti code</w:t>
+            </w:r>
+          </w:p>
+        </w:tc>
+        <w:tc>
+          <w:tcPr>
+            <w:tcW w:w="6501" w:type="dxa"/>
+            <w:hideMark/>
+          </w:tcPr>
+          <w:p>
+            <w:pPr>
+              <w:pStyle w:val="BodyText"/>
+              <w:spacing w:line="239" w:lineRule="auto"/>
+              <w:ind w:left="-18" w:right="154" w:firstLine="0"/>
+              <w:rPr>
+                <w:spacing w:val="-3"/>
+              </w:rPr>
+            </w:pPr>
+            <w:r>
+              <w:rPr>
+                <w:spacing w:val="-3"/>
+              </w:rPr>
+              <w:t>badly structured code that is difficult to detangle</w:t>
+            </w:r>
+          </w:p>
+        </w:tc>
+      </w:tr>
+      <w:tr>
+        <w:tc>
+          <w:tcPr>
+            <w:tcW w:w="1908" w:type="dxa"/>
+            <w:noWrap/>
+            <w:hideMark/>
+          </w:tcPr>
+          <w:p>
+            <w:pPr>
+              <w:pStyle w:val="BodyText"/>
+              <w:spacing w:line="239" w:lineRule="auto"/>
+              <w:ind w:left="0" w:right="154" w:firstLine="0"/>
+              <w:rPr>
+                <w:spacing w:val="-3"/>
+              </w:rPr>
+            </w:pPr>
+            <w:r>
+              <w:rPr>
+                <w:spacing w:val="-3"/>
+              </w:rPr>
+              <w:t>god-object</w:t>
+            </w:r>
+          </w:p>
+        </w:tc>
+        <w:tc>
+          <w:tcPr>
+            <w:tcW w:w="6501" w:type="dxa"/>
+            <w:hideMark/>
+          </w:tcPr>
+          <w:p>
+            <w:pPr>
+              <w:pStyle w:val="BodyText"/>
+              <w:spacing w:line="239" w:lineRule="auto"/>
+              <w:ind w:left="-18" w:right="154" w:firstLine="0"/>
+              <w:rPr>
+                <w:spacing w:val="-3"/>
+              </w:rPr>
+            </w:pPr>
+            <w:r>
+              <w:rPr>
+                <w:spacing w:val="-3"/>
+              </w:rPr>
+              <w:t>a software component that does too many things and it must be simplified</w:t>
+            </w:r>
+          </w:p>
+        </w:tc>
+      </w:tr>
+      <w:tr>
+        <w:tc>
+          <w:tcPr>
+            <w:tcW w:w="1908" w:type="dxa"/>
+            <w:noWrap/>
+            <w:hideMark/>
+          </w:tcPr>
+          <w:p>
+            <w:pPr>
+              <w:pStyle w:val="BodyText"/>
+              <w:spacing w:line="239" w:lineRule="auto"/>
+              <w:ind w:left="0" w:right="154" w:firstLine="0"/>
+              <w:rPr>
+                <w:spacing w:val="-3"/>
+              </w:rPr>
+            </w:pPr>
+            <w:r>
+              <w:rPr>
+                <w:spacing w:val="-3"/>
+              </w:rPr>
+              <w:t>shotgun surgery</w:t>
+            </w:r>
+          </w:p>
+        </w:tc>
+        <w:tc>
+          <w:tcPr>
+            <w:tcW w:w="6501" w:type="dxa"/>
+            <w:hideMark/>
+          </w:tcPr>
+          <w:p>
+            <w:pPr>
+              <w:pStyle w:val="BodyText"/>
+              <w:spacing w:line="239" w:lineRule="auto"/>
+              <w:ind w:left="-18" w:right="154" w:firstLine="0"/>
+              <w:rPr>
+                <w:spacing w:val="-3"/>
+              </w:rPr>
+            </w:pPr>
+            <w:r>
+              <w:rPr>
+                <w:spacing w:val="-3"/>
+              </w:rPr>
+              <w:t>when you make too many unrelated changes in too many files at the same time</w:t>
+            </w:r>
+          </w:p>
+        </w:tc>
+      </w:tr>
+      <w:tr>
+        <w:tc>
+          <w:tcPr>
+            <w:tcW w:w="1908" w:type="dxa"/>
+            <w:noWrap/>
+            <w:hideMark/>
+          </w:tcPr>
+          <w:p>
+            <w:pPr>
+              <w:pStyle w:val="BodyText"/>
+              <w:spacing w:line="239" w:lineRule="auto"/>
+              <w:ind w:left="0" w:right="154" w:firstLine="0"/>
+              <w:rPr>
+                <w:spacing w:val="-3"/>
+              </w:rPr>
+            </w:pPr>
+            <w:r>
+              <w:rPr>
+                <w:spacing w:val="-3"/>
+              </w:rPr>
+              <w:t>glue code</w:t>
+            </w:r>
+          </w:p>
+        </w:tc>
+        <w:tc>
+          <w:tcPr>
+            <w:tcW w:w="6501" w:type="dxa"/>
+            <w:hideMark/>
+          </w:tcPr>
+          <w:p>
+            <w:pPr>
+              <w:pStyle w:val="BodyText"/>
+              <w:spacing w:line="239" w:lineRule="auto"/>
+              <w:ind w:left="-18" w:right="154" w:firstLine="0"/>
+              <w:rPr>
+                <w:spacing w:val="-3"/>
+              </w:rPr>
+            </w:pPr>
+            <w:r>
+              <w:rPr>
+                <w:spacing w:val="-3"/>
+              </w:rPr>
+              <w:t>code that connects other code - normally glue code is perceived as being lower quality than the components that it connects</w:t>
+            </w:r>
+          </w:p>
+        </w:tc>
+      </w:tr>
+      <w:tr>
+        <w:tc>
+          <w:tcPr>
+            <w:tcW w:w="1908" w:type="dxa"/>
+            <w:noWrap/>
+            <w:hideMark/>
+          </w:tcPr>
+          <w:p>
+            <w:pPr>
+              <w:pStyle w:val="BodyText"/>
+              <w:spacing w:line="239" w:lineRule="auto"/>
+              <w:ind w:left="0" w:right="154" w:firstLine="0"/>
+              <w:rPr>
+                <w:spacing w:val="-3"/>
+              </w:rPr>
+            </w:pPr>
+            <w:r>
+              <w:rPr>
+                <w:spacing w:val="-3"/>
+              </w:rPr>
+              <w:t>throw-away code</w:t>
+            </w:r>
+          </w:p>
+        </w:tc>
+        <w:tc>
+          <w:tcPr>
+            <w:tcW w:w="6501" w:type="dxa"/>
+            <w:hideMark/>
+          </w:tcPr>
+          <w:p>
+            <w:pPr>
+              <w:pStyle w:val="BodyText"/>
+              <w:spacing w:line="239" w:lineRule="auto"/>
+              <w:ind w:left="-18" w:right="154" w:firstLine="0"/>
+              <w:rPr>
+                <w:spacing w:val="-3"/>
+              </w:rPr>
+            </w:pPr>
+            <w:r>
+              <w:rPr>
+                <w:spacing w:val="-3"/>
+              </w:rPr>
+              <w:t>a quick hack that will be inconsequential if removed</w:t>
+            </w:r>
+          </w:p>
+        </w:tc>
+      </w:tr>
+      <w:tr>
+        <w:tc>
+          <w:tcPr>
+            <w:tcW w:w="1908" w:type="dxa"/>
+            <w:noWrap/>
+            <w:hideMark/>
+          </w:tcPr>
+          <w:p>
+            <w:pPr>
+              <w:pStyle w:val="BodyText"/>
+              <w:spacing w:line="239" w:lineRule="auto"/>
+              <w:ind w:left="0" w:right="154" w:firstLine="0"/>
+              <w:rPr>
+                <w:spacing w:val="-3"/>
+              </w:rPr>
+            </w:pPr>
+            <w:r>
+              <w:rPr>
+                <w:spacing w:val="-3"/>
+              </w:rPr>
+              <w:t>golden hammer</w:t>
+            </w:r>
+          </w:p>
+        </w:tc>
+        <w:tc>
+          <w:tcPr>
+            <w:tcW w:w="6501" w:type="dxa"/>
+            <w:hideMark/>
+          </w:tcPr>
+          <w:p>
+            <w:pPr>
+              <w:pStyle w:val="BodyText"/>
+              <w:spacing w:line="239" w:lineRule="auto"/>
+              <w:ind w:left="-18" w:right="154" w:firstLine="0"/>
+              <w:rPr>
+                <w:spacing w:val="-3"/>
+              </w:rPr>
+            </w:pPr>
+            <w:r>
+              <w:rPr>
+                <w:spacing w:val="-3"/>
+              </w:rPr>
+              <w:t>when you over-use a tool or a pattern even when it is not a good fit for the problem domain</w:t>
+            </w:r>
+          </w:p>
+        </w:tc>
+      </w:tr>
+      <w:tr>
+        <w:tc>
+          <w:tcPr>
+            <w:tcW w:w="1908" w:type="dxa"/>
+            <w:noWrap/>
+            <w:hideMark/>
+          </w:tcPr>
+          <w:p>
+            <w:pPr>
+              <w:pStyle w:val="BodyText"/>
+              <w:spacing w:line="239" w:lineRule="auto"/>
+              <w:ind w:left="0" w:right="154" w:firstLine="0"/>
+              <w:rPr>
+                <w:spacing w:val="-3"/>
+              </w:rPr>
+            </w:pPr>
+            <w:r>
+              <w:rPr>
+                <w:spacing w:val="-3"/>
+              </w:rPr>
+              <w:t>cargo cult programming</w:t>
+            </w:r>
+          </w:p>
+        </w:tc>
+        <w:tc>
+          <w:tcPr>
+            <w:tcW w:w="6501" w:type="dxa"/>
+            <w:hideMark/>
+          </w:tcPr>
+          <w:p>
+            <w:pPr>
+              <w:pStyle w:val="BodyText"/>
+              <w:spacing w:line="239" w:lineRule="auto"/>
+              <w:ind w:left="-18" w:right="154" w:firstLine="0"/>
+              <w:rPr>
+                <w:spacing w:val="-3"/>
+              </w:rPr>
+            </w:pPr>
+            <w:r>
+              <w:rPr>
+                <w:spacing w:val="-3"/>
+              </w:rPr>
+              <w:t>using code or patterns without understanding them, just because they seem to work</w:t>
+            </w:r>
+          </w:p>
+        </w:tc>
+      </w:tr>
+      <w:tr>
+        <w:tc>
+          <w:tcPr>
+            <w:tcW w:w="1908" w:type="dxa"/>
+            <w:noWrap/>
+            <w:hideMark/>
+          </w:tcPr>
+          <w:p>
+            <w:pPr>
+              <w:pStyle w:val="BodyText"/>
+              <w:spacing w:line="239" w:lineRule="auto"/>
+              <w:ind w:left="0" w:right="154" w:firstLine="0"/>
+              <w:rPr>
+                <w:spacing w:val="-3"/>
+              </w:rPr>
+            </w:pPr>
+            <w:r>
+              <w:rPr>
+                <w:spacing w:val="-3"/>
+              </w:rPr>
+              <w:t>fear-driven development</w:t>
+            </w:r>
+          </w:p>
+        </w:tc>
+        <w:tc>
+          <w:tcPr>
+            <w:tcW w:w="6501" w:type="dxa"/>
+            <w:hideMark/>
+          </w:tcPr>
+          <w:p>
+            <w:pPr>
+              <w:pStyle w:val="BodyText"/>
+              <w:spacing w:line="239" w:lineRule="auto"/>
+              <w:ind w:left="-18" w:right="154" w:firstLine="0"/>
+              <w:rPr>
+                <w:spacing w:val="-3"/>
+              </w:rPr>
+            </w:pPr>
+            <w:r>
+              <w:rPr>
+                <w:spacing w:val="-3"/>
+              </w:rPr>
+              <w:t>coding driven by fear of touching fragile systems</w:t>
+            </w:r>
+          </w:p>
+        </w:tc>
+      </w:tr>
+      <w:tr>
+        <w:tc>
+          <w:tcPr>
+            <w:tcW w:w="1908" w:type="dxa"/>
+            <w:noWrap/>
+            <w:hideMark/>
+          </w:tcPr>
+          <w:p>
+            <w:pPr>
+              <w:pStyle w:val="BodyText"/>
+              <w:spacing w:line="239" w:lineRule="auto"/>
+              <w:ind w:left="0" w:right="154" w:firstLine="0"/>
+              <w:rPr>
+                <w:spacing w:val="-3"/>
+              </w:rPr>
+            </w:pPr>
+            <w:r>
+              <w:rPr>
+                <w:spacing w:val="-3"/>
+              </w:rPr>
+              <w:t>stovepipe system</w:t>
+            </w:r>
+          </w:p>
+        </w:tc>
+        <w:tc>
+          <w:tcPr>
+            <w:tcW w:w="6501" w:type="dxa"/>
+            <w:hideMark/>
+          </w:tcPr>
+          <w:p>
+            <w:pPr>
+              <w:pStyle w:val="BodyText"/>
+              <w:spacing w:line="239" w:lineRule="auto"/>
+              <w:ind w:left="-18" w:right="154" w:firstLine="0"/>
+              <w:rPr>
+                <w:spacing w:val="-3"/>
+              </w:rPr>
+            </w:pPr>
+            <w:r>
+              <w:rPr>
+                <w:spacing w:val="-3"/>
+              </w:rPr>
+              <w:t>system developed in isolated pieces with little to no integration</w:t>
+            </w:r>
+          </w:p>
+        </w:tc>
+      </w:tr>
+      <w:tr>
+        <w:tc>
+          <w:tcPr>
+            <w:tcW w:w="1908" w:type="dxa"/>
+            <w:noWrap/>
+            <w:hideMark/>
+          </w:tcPr>
+          <w:p>
+            <w:pPr>
+              <w:pStyle w:val="BodyText"/>
+              <w:spacing w:line="239" w:lineRule="auto"/>
+              <w:ind w:left="0" w:right="154" w:firstLine="0"/>
+              <w:rPr>
+                <w:spacing w:val="-3"/>
+              </w:rPr>
+            </w:pPr>
+            <w:r>
+              <w:rPr>
+                <w:spacing w:val="-3"/>
+              </w:rPr>
+              <w:t>heisenbug</w:t>
+            </w:r>
+          </w:p>
+        </w:tc>
+        <w:tc>
+          <w:tcPr>
+            <w:tcW w:w="6501" w:type="dxa"/>
+            <w:hideMark/>
+          </w:tcPr>
+          <w:p>
+            <w:pPr>
+              <w:pStyle w:val="BodyText"/>
+              <w:spacing w:line="239" w:lineRule="auto"/>
+              <w:ind w:left="-18" w:right="154" w:firstLine="0"/>
+              <w:rPr>
+                <w:spacing w:val="-3"/>
+              </w:rPr>
+            </w:pPr>
+            <w:r>
+              <w:rPr>
+                <w:spacing w:val="-3"/>
+              </w:rPr>
+              <w:t>a bug that seems to disappear when you try to debug it</w:t>
+            </w:r>
+          </w:p>
+        </w:tc>
+      </w:tr>
+      <w:tr>
+        <w:tc>
+          <w:tcPr>
+            <w:tcW w:w="1908" w:type="dxa"/>
+            <w:noWrap/>
+            <w:hideMark/>
+          </w:tcPr>
+          <w:p>
+            <w:pPr>
+              <w:pStyle w:val="BodyText"/>
+              <w:spacing w:line="239" w:lineRule="auto"/>
+              <w:ind w:left="0" w:right="154" w:firstLine="0"/>
+              <w:rPr>
+                <w:spacing w:val="-3"/>
+              </w:rPr>
+            </w:pPr>
+            <w:r>
+              <w:rPr>
+                <w:spacing w:val="-3"/>
+              </w:rPr>
+              <w:lastRenderedPageBreak/>
+              <w:t>code smell</w:t>
+            </w:r>
+          </w:p>
+        </w:tc>
+        <w:tc>
+          <w:tcPr>
+            <w:tcW w:w="6501" w:type="dxa"/>
+            <w:hideMark/>
+          </w:tcPr>
+          <w:p>
+            <w:pPr>
+              <w:pStyle w:val="BodyText"/>
+              <w:spacing w:line="239" w:lineRule="auto"/>
+              <w:ind w:left="-18" w:right="154" w:firstLine="0"/>
+              <w:rPr>
+                <w:spacing w:val="-3"/>
+              </w:rPr>
+            </w:pPr>
+            <w:r>
+              <w:rPr>
+                <w:spacing w:val="-3"/>
+              </w:rPr>
+              <w:t>a surface indication that something may be wrong with the code</w:t>
+            </w:r>
+          </w:p>
+        </w:tc>
+      </w:tr>
+      <w:tr>
+        <w:tc>
+          <w:tcPr>
+            <w:tcW w:w="1908" w:type="dxa"/>
+            <w:noWrap/>
+            <w:hideMark/>
+          </w:tcPr>
+          <w:p>
+            <w:pPr>
+              <w:pStyle w:val="BodyText"/>
+              <w:spacing w:line="239" w:lineRule="auto"/>
+              <w:ind w:left="0" w:right="154" w:firstLine="0"/>
+              <w:rPr>
+                <w:spacing w:val="-3"/>
+              </w:rPr>
+            </w:pPr>
+            <w:r>
+              <w:rPr>
+                <w:spacing w:val="-3"/>
+              </w:rPr>
+              <w:t>technical debt</w:t>
+            </w:r>
+          </w:p>
+        </w:tc>
+        <w:tc>
+          <w:tcPr>
+            <w:tcW w:w="6501" w:type="dxa"/>
+            <w:hideMark/>
+          </w:tcPr>
+          <w:p>
+            <w:pPr>
+              <w:pStyle w:val="BodyText"/>
+              <w:spacing w:line="239" w:lineRule="auto"/>
+              <w:ind w:left="-18" w:right="154" w:firstLine="0"/>
+              <w:rPr>
+                <w:spacing w:val="-3"/>
+              </w:rPr>
+            </w:pPr>
+            <w:r>
+              <w:rPr>
+                <w:spacing w:val="-3"/>
+              </w:rPr>
+              <w:t>poor design or quick fixes that need to be "repaid" with future refactoring</w:t>
+            </w:r>
+          </w:p>
+        </w:tc>
+      </w:tr>
+      <w:tr>
+        <w:tc>
+          <w:tcPr>
+            <w:tcW w:w="1908" w:type="dxa"/>
+            <w:noWrap/>
+            <w:hideMark/>
+          </w:tcPr>
+          <w:p>
+            <w:pPr>
+              <w:pStyle w:val="BodyText"/>
+              <w:spacing w:line="239" w:lineRule="auto"/>
+              <w:ind w:left="0" w:right="154" w:firstLine="0"/>
+              <w:rPr>
+                <w:spacing w:val="-3"/>
+              </w:rPr>
+            </w:pPr>
+            <w:r>
+              <w:rPr>
+                <w:spacing w:val="-3"/>
+              </w:rPr>
+              <w:t>yoda conditions (yoda code)</w:t>
+            </w:r>
+          </w:p>
+        </w:tc>
+        <w:tc>
+          <w:tcPr>
+            <w:tcW w:w="6501" w:type="dxa"/>
+            <w:hideMark/>
+          </w:tcPr>
+          <w:p>
+            <w:pPr>
+              <w:pStyle w:val="BodyText"/>
+              <w:spacing w:line="239" w:lineRule="auto"/>
+              <w:ind w:left="-18" w:right="154" w:firstLine="0"/>
+              <w:rPr>
+                <w:spacing w:val="-3"/>
+              </w:rPr>
+            </w:pPr>
+            <w:r>
+              <w:rPr>
+                <w:spacing w:val="-3"/>
+              </w:rPr>
+              <w:t>when you write code in reverse or illogical order - for example </w:t>
+            </w:r>
+            <w:r>
+              <w:rPr>
+                <w:b/>
+                <w:bCs/>
+                <w:spacing w:val="-3"/>
+              </w:rPr>
+              <w:t>if (5 == x)</w:t>
+            </w:r>
+            <w:r>
+              <w:rPr>
+                <w:spacing w:val="-3"/>
+              </w:rPr>
+              <w:t> instead of </w:t>
+            </w:r>
+            <w:r>
+              <w:rPr>
+                <w:b/>
+                <w:bCs/>
+                <w:spacing w:val="-3"/>
+              </w:rPr>
+              <w:t>if (x == 5)</w:t>
+            </w:r>
+          </w:p>
+        </w:tc>
+      </w:tr>
+      <w:tr>
+        <w:tc>
+          <w:tcPr>
+            <w:tcW w:w="1908" w:type="dxa"/>
+            <w:noWrap/>
+            <w:hideMark/>
+          </w:tcPr>
+          <w:p>
+            <w:pPr>
+              <w:pStyle w:val="BodyText"/>
+              <w:spacing w:line="239" w:lineRule="auto"/>
+              <w:ind w:left="0" w:right="154" w:firstLine="0"/>
+              <w:rPr>
+                <w:spacing w:val="-3"/>
+              </w:rPr>
+            </w:pPr>
+            <w:r>
+              <w:rPr>
+                <w:spacing w:val="-3"/>
+              </w:rPr>
+              <w:t>magic numbers</w:t>
+            </w:r>
+          </w:p>
+        </w:tc>
+        <w:tc>
+          <w:tcPr>
+            <w:tcW w:w="6501" w:type="dxa"/>
+            <w:hideMark/>
+          </w:tcPr>
+          <w:p>
+            <w:pPr>
+              <w:pStyle w:val="BodyText"/>
+              <w:spacing w:line="239" w:lineRule="auto"/>
+              <w:ind w:left="-18" w:right="154" w:firstLine="0"/>
+              <w:rPr>
+                <w:spacing w:val="-3"/>
+              </w:rPr>
+            </w:pPr>
+            <w:r>
+              <w:rPr>
+                <w:spacing w:val="-3"/>
+              </w:rPr>
+              <w:t>using unexplained constants directly in code instead of named variables</w:t>
+            </w:r>
+          </w:p>
+        </w:tc>
+      </w:tr>
+      <w:tr>
+        <w:tc>
+          <w:tcPr>
+            <w:tcW w:w="1908" w:type="dxa"/>
+            <w:noWrap/>
+            <w:hideMark/>
+          </w:tcPr>
+          <w:p>
+            <w:pPr>
+              <w:pStyle w:val="BodyText"/>
+              <w:spacing w:line="239" w:lineRule="auto"/>
+              <w:ind w:left="0" w:right="154" w:firstLine="0"/>
+              <w:rPr>
+                <w:spacing w:val="-3"/>
+              </w:rPr>
+            </w:pPr>
+            <w:r>
+              <w:rPr>
+                <w:spacing w:val="-3"/>
+              </w:rPr>
+              <w:t>hardcoding</w:t>
+            </w:r>
+          </w:p>
+        </w:tc>
+        <w:tc>
+          <w:tcPr>
+            <w:tcW w:w="6501" w:type="dxa"/>
+            <w:hideMark/>
+          </w:tcPr>
+          <w:p>
+            <w:pPr>
+              <w:pStyle w:val="BodyText"/>
+              <w:spacing w:line="239" w:lineRule="auto"/>
+              <w:ind w:left="-18" w:right="154" w:firstLine="0"/>
+              <w:rPr>
+                <w:spacing w:val="-3"/>
+              </w:rPr>
+            </w:pPr>
+            <w:r>
+              <w:rPr>
+                <w:spacing w:val="-3"/>
+              </w:rPr>
+              <w:t>embedding fixed values or logic inside the code, reducing flexibility</w:t>
+            </w:r>
+          </w:p>
+        </w:tc>
+      </w:tr>
+      <w:tr>
+        <w:tc>
+          <w:tcPr>
+            <w:tcW w:w="1908" w:type="dxa"/>
+            <w:noWrap/>
+            <w:hideMark/>
+          </w:tcPr>
+          <w:p>
+            <w:pPr>
+              <w:pStyle w:val="BodyText"/>
+              <w:spacing w:line="239" w:lineRule="auto"/>
+              <w:ind w:left="0" w:right="154" w:firstLine="0"/>
+              <w:rPr>
+                <w:spacing w:val="-3"/>
+              </w:rPr>
+            </w:pPr>
+            <w:r>
+              <w:rPr>
+                <w:spacing w:val="-3"/>
+              </w:rPr>
+              <w:t>refuctoring</w:t>
+            </w:r>
+          </w:p>
+        </w:tc>
+        <w:tc>
+          <w:tcPr>
+            <w:tcW w:w="6501" w:type="dxa"/>
+            <w:hideMark/>
+          </w:tcPr>
+          <w:p>
+            <w:pPr>
+              <w:pStyle w:val="BodyText"/>
+              <w:spacing w:line="239" w:lineRule="auto"/>
+              <w:ind w:left="-18" w:right="154" w:firstLine="0"/>
+              <w:rPr>
+                <w:spacing w:val="-3"/>
+              </w:rPr>
+            </w:pPr>
+            <w:r>
+              <w:rPr>
+                <w:spacing w:val="-3"/>
+              </w:rPr>
+              <w:t>a process that makes the code worse and less understandable - the opposite of refactoring</w:t>
+            </w:r>
+          </w:p>
+        </w:tc>
+      </w:tr>
+      <w:tr>
+        <w:tc>
+          <w:tcPr>
+            <w:tcW w:w="1908" w:type="dxa"/>
+            <w:noWrap/>
+            <w:hideMark/>
+          </w:tcPr>
+          <w:p>
+            <w:pPr>
+              <w:pStyle w:val="BodyText"/>
+              <w:spacing w:line="239" w:lineRule="auto"/>
+              <w:ind w:left="0" w:right="154" w:firstLine="0"/>
+              <w:rPr>
+                <w:spacing w:val="-3"/>
+              </w:rPr>
+            </w:pPr>
+            <w:r>
+              <w:rPr>
+                <w:spacing w:val="-3"/>
+              </w:rPr>
+              <w:t>dead code</w:t>
+            </w:r>
+          </w:p>
+        </w:tc>
+        <w:tc>
+          <w:tcPr>
+            <w:tcW w:w="6501" w:type="dxa"/>
+            <w:hideMark/>
+          </w:tcPr>
+          <w:p>
+            <w:pPr>
+              <w:pStyle w:val="BodyText"/>
+              <w:spacing w:line="239" w:lineRule="auto"/>
+              <w:ind w:left="-18" w:right="154" w:firstLine="0"/>
+              <w:rPr>
+                <w:spacing w:val="-3"/>
+              </w:rPr>
+            </w:pPr>
+            <w:r>
+              <w:rPr>
+                <w:spacing w:val="-3"/>
+              </w:rPr>
+              <w:t>code that is no longer used or it is not reachable</w:t>
+            </w:r>
+          </w:p>
+        </w:tc>
+      </w:tr>
+      <w:tr>
+        <w:tc>
+          <w:tcPr>
+            <w:tcW w:w="1908" w:type="dxa"/>
+            <w:noWrap/>
+            <w:hideMark/>
+          </w:tcPr>
+          <w:p>
+            <w:pPr>
+              <w:pStyle w:val="BodyText"/>
+              <w:spacing w:line="239" w:lineRule="auto"/>
+              <w:ind w:left="0" w:right="154" w:firstLine="0"/>
+              <w:rPr>
+                <w:spacing w:val="-3"/>
+              </w:rPr>
+            </w:pPr>
+            <w:r>
+              <w:rPr>
+                <w:spacing w:val="-3"/>
+              </w:rPr>
+              <w:t>zebra pattern</w:t>
+            </w:r>
+          </w:p>
+        </w:tc>
+        <w:tc>
+          <w:tcPr>
+            <w:tcW w:w="6501" w:type="dxa"/>
+            <w:hideMark/>
+          </w:tcPr>
+          <w:p>
+            <w:pPr>
+              <w:pStyle w:val="BodyText"/>
+              <w:spacing w:line="239" w:lineRule="auto"/>
+              <w:ind w:left="-18" w:right="154" w:firstLine="0"/>
+              <w:rPr>
+                <w:spacing w:val="-3"/>
+              </w:rPr>
+            </w:pPr>
+            <w:r>
+              <w:rPr>
+                <w:spacing w:val="-3"/>
+              </w:rPr>
+              <w:t>different coding styles in the same program</w:t>
+            </w:r>
+          </w:p>
+        </w:tc>
+      </w:tr>
+      <w:tr>
+        <w:tc>
+          <w:tcPr>
+            <w:tcW w:w="1908" w:type="dxa"/>
+            <w:noWrap/>
+            <w:hideMark/>
+          </w:tcPr>
+          <w:p>
+            <w:pPr>
+              <w:pStyle w:val="BodyText"/>
+              <w:spacing w:line="239" w:lineRule="auto"/>
+              <w:ind w:left="0" w:right="154" w:firstLine="0"/>
+              <w:rPr>
+                <w:spacing w:val="-3"/>
+              </w:rPr>
+            </w:pPr>
+            <w:r>
+              <w:rPr>
+                <w:spacing w:val="-3"/>
+              </w:rPr>
+              <w:t>factory factory</w:t>
+            </w:r>
+          </w:p>
+        </w:tc>
+        <w:tc>
+          <w:tcPr>
+            <w:tcW w:w="6501" w:type="dxa"/>
+            <w:hideMark/>
+          </w:tcPr>
+          <w:p>
+            <w:pPr>
+              <w:pStyle w:val="BodyText"/>
+              <w:spacing w:line="239" w:lineRule="auto"/>
+              <w:ind w:left="-18" w:right="154" w:firstLine="0"/>
+              <w:rPr>
+                <w:spacing w:val="-3"/>
+              </w:rPr>
+            </w:pPr>
+            <w:r>
+              <w:rPr>
+                <w:spacing w:val="-3"/>
+              </w:rPr>
+              <w:t>overuse of the factory pattern - a sign of over-engineering</w:t>
+            </w:r>
+          </w:p>
+        </w:tc>
+      </w:tr>
+      <w:tr>
+        <w:tc>
+          <w:tcPr>
+            <w:tcW w:w="1908" w:type="dxa"/>
+            <w:noWrap/>
+            <w:hideMark/>
+          </w:tcPr>
+          <w:p>
+            <w:pPr>
+              <w:pStyle w:val="BodyText"/>
+              <w:spacing w:line="239" w:lineRule="auto"/>
+              <w:ind w:left="0" w:right="154" w:firstLine="0"/>
+              <w:rPr>
+                <w:spacing w:val="-3"/>
+              </w:rPr>
+            </w:pPr>
+            <w:r>
+              <w:rPr>
+                <w:spacing w:val="-3"/>
+              </w:rPr>
+              <w:t>over-engineering</w:t>
+            </w:r>
+          </w:p>
+        </w:tc>
+        <w:tc>
+          <w:tcPr>
+            <w:tcW w:w="6501" w:type="dxa"/>
+            <w:hideMark/>
+          </w:tcPr>
+          <w:p>
+            <w:pPr>
+              <w:pStyle w:val="BodyText"/>
+              <w:spacing w:line="239" w:lineRule="auto"/>
+              <w:ind w:left="-18" w:right="154" w:firstLine="0"/>
+              <w:rPr>
+                <w:spacing w:val="-3"/>
+              </w:rPr>
+            </w:pPr>
+            <w:r>
+              <w:rPr>
+                <w:spacing w:val="-3"/>
+              </w:rPr>
+              <w:t>too much planning and structure that leads to less flexibility</w:t>
+            </w:r>
+          </w:p>
+        </w:tc>
+      </w:tr>
+      <w:tr>
+        <w:tc>
+          <w:tcPr>
+            <w:tcW w:w="1908" w:type="dxa"/>
+            <w:noWrap/>
+            <w:hideMark/>
+          </w:tcPr>
+          <w:p>
+            <w:pPr>
+              <w:pStyle w:val="BodyText"/>
+              <w:spacing w:line="239" w:lineRule="auto"/>
+              <w:ind w:left="0" w:right="154" w:firstLine="0"/>
+              <w:rPr>
+                <w:spacing w:val="-3"/>
+              </w:rPr>
+            </w:pPr>
+            <w:r>
+              <w:rPr>
+                <w:spacing w:val="-3"/>
+              </w:rPr>
+              <w:t>verbose code</w:t>
+            </w:r>
+          </w:p>
+        </w:tc>
+        <w:tc>
+          <w:tcPr>
+            <w:tcW w:w="6501" w:type="dxa"/>
+            <w:hideMark/>
+          </w:tcPr>
+          <w:p>
+            <w:pPr>
+              <w:pStyle w:val="BodyText"/>
+              <w:spacing w:line="239" w:lineRule="auto"/>
+              <w:ind w:left="-18" w:right="154" w:firstLine="0"/>
+              <w:rPr>
+                <w:spacing w:val="-3"/>
+              </w:rPr>
+            </w:pPr>
+            <w:r>
+              <w:rPr>
+                <w:spacing w:val="-3"/>
+              </w:rPr>
+              <w:t>code that could be expressed in simpler terms</w:t>
+            </w:r>
+          </w:p>
+        </w:tc>
+      </w:tr>
+      <w:tr>
+        <w:tc>
+          <w:tcPr>
+            <w:tcW w:w="1908" w:type="dxa"/>
+            <w:noWrap/>
+            <w:hideMark/>
+          </w:tcPr>
+          <w:p>
+            <w:pPr>
+              <w:pStyle w:val="BodyText"/>
+              <w:spacing w:line="239" w:lineRule="auto"/>
+              <w:ind w:left="0" w:right="154" w:firstLine="0"/>
+              <w:rPr>
+                <w:spacing w:val="-3"/>
+              </w:rPr>
+            </w:pPr>
+            <w:r>
+              <w:rPr>
+                <w:spacing w:val="-3"/>
+              </w:rPr>
+              <w:t>AI slop (for code)</w:t>
+            </w:r>
+          </w:p>
+        </w:tc>
+        <w:tc>
+          <w:tcPr>
+            <w:tcW w:w="6501" w:type="dxa"/>
+            <w:hideMark/>
+          </w:tcPr>
+          <w:p>
+            <w:pPr>
+              <w:pStyle w:val="BodyText"/>
+              <w:spacing w:line="239" w:lineRule="auto"/>
+              <w:ind w:left="-18" w:right="154" w:firstLine="0"/>
+              <w:rPr>
+                <w:spacing w:val="-3"/>
+              </w:rPr>
+            </w:pPr>
+            <w:r>
+              <w:rPr>
+                <w:spacing w:val="-3"/>
+              </w:rPr>
+              <w:t xml:space="preserve">a new term that describes code that is written by vibe coder that </w:t>
+            </w:r>
+            <w:r>
+              <w:rPr>
+                <w:spacing w:val="-3"/>
+              </w:rPr>
+              <w:t>exhibits</w:t>
+            </w:r>
+            <w:r>
+              <w:rPr>
+                <w:spacing w:val="-3"/>
+              </w:rPr>
+              <w:t xml:space="preserve"> many of the bad practices outlined above</w:t>
+            </w:r>
+          </w:p>
+        </w:tc>
+      </w:tr>
+    </w:tbl>
+    <w:p>
+      <w:pPr>
+        <w:pStyle w:val="BodyText"/>
+        <w:spacing w:line="239" w:lineRule="auto"/>
+        <w:ind w:right="154" w:hanging="117"/>
+        <w:rPr>
+          <w:spacing w:val="-3"/>
+        </w:rPr>
+      </w:pPr>
     </w:p>
     <w:sectPr>
       <w:type w:val="continuous"/>
@@ -9279,7 +10823,7 @@
 </file>
 
 <file path=word/numbering.xml><?xml version="1.0" encoding="utf-8"?>
-<w:numbering xmlns:wpc="http://schemas.microsoft.com/office/word/2010/wordprocessingCanvas" xmlns:cx="http://schemas.microsoft.com/office/drawing/2014/chartex" xmlns:cx1="http://schemas.microsoft.com/office/drawing/2015/9/8/chartex" xmlns:cx2="http://schemas.microsoft.com/office/drawing/2015/10/21/chartex" xmlns:cx3="http://schemas.microsoft.com/office/drawing/2016/5/9/chartex" xmlns:cx4="http://schemas.microsoft.com/office/drawing/2016/5/10/chartex" xmlns:cx5="http://schemas.microsoft.com/office/drawing/2016/5/11/chartex" xmlns:cx6="http://schemas.microsoft.com/office/drawing/2016/5/12/chartex" xmlns:cx7="http://schemas.microsoft.com/office/drawing/2016/5/13/chartex" xmlns:cx8="http://schemas.microsoft.com/office/drawing/2016/5/14/chartex" xmlns:mc="http://schemas.openxmlformats.org/markup-compatibility/2006" xmlns:aink="http://schemas.microsoft.com/office/drawing/2016/ink" xmlns:am3d="http://schemas.microsoft.com/office/drawing/2017/model3d" xmlns:o="urn:schemas-microsoft-com:office:office" xmlns:oel="http://schemas.microsoft.com/office/2019/extlst" xmlns:r="http://schemas.openxmlformats.org/officeDocument/2006/relationships" xmlns:m="http://schemas.openxmlformats.org/officeDocument/2006/math" xmlns:v="urn:schemas-microsoft-com:vml" xmlns:wp14="http://schemas.microsoft.com/office/word/2010/wordprocessingDrawing" xmlns:wp="http://schemas.openxmlformats.org/drawingml/2006/wordprocessingDrawing" xmlns:w10="urn:schemas-microsoft-com:office:word" xmlns:w="http://schemas.openxmlformats.org/wordprocessingml/2006/main" xmlns:w14="http://schemas.microsoft.com/office/word/2010/wordml" xmlns:w15="http://schemas.microsoft.com/office/word/2012/wordml" xmlns:w16cex="http://schemas.microsoft.com/office/word/2018/wordml/cex" xmlns:w16cid="http://schemas.microsoft.com/office/word/2016/wordml/cid" xmlns:w16="http://schemas.microsoft.com/office/word/2018/wordml" xmlns:w16du="http://schemas.microsoft.com/office/word/2023/wordml/word16du" xmlns:w16sdtdh="http://schemas.microsoft.com/office/word/2020/wordml/sdtdatahash" xmlns:w16se="http://schemas.microsoft.com/office/word/2015/wordml/symex" xmlns:wpg="http://schemas.microsoft.com/office/word/2010/wordprocessingGroup" xmlns:wpi="http://schemas.microsoft.com/office/word/2010/wordprocessingInk" xmlns:wne="http://schemas.microsoft.com/office/word/2006/wordml" xmlns:wps="http://schemas.microsoft.com/office/word/2010/wordprocessingShape" mc:Ignorable="w14 w15 w16se w16cid w16 w16cex w16sdtdh w16du wp14">
+<w:numbering xmlns:wpc="http://schemas.microsoft.com/office/word/2010/wordprocessingCanvas" xmlns:cx="http://schemas.microsoft.com/office/drawing/2014/chartex" xmlns:cx1="http://schemas.microsoft.com/office/drawing/2015/9/8/chartex" xmlns:cx2="http://schemas.microsoft.com/office/drawing/2015/10/21/chartex" xmlns:cx3="http://schemas.microsoft.com/office/drawing/2016/5/9/chartex" xmlns:cx4="http://schemas.microsoft.com/office/drawing/2016/5/10/chartex" xmlns:cx5="http://schemas.microsoft.com/office/drawing/2016/5/11/chartex" xmlns:cx6="http://schemas.microsoft.com/office/drawing/2016/5/12/chartex" xmlns:cx7="http://schemas.microsoft.com/office/drawing/2016/5/13/chartex" xmlns:cx8="http://schemas.microsoft.com/office/drawing/2016/5/14/chartex" xmlns:mc="http://schemas.openxmlformats.org/markup-compatibility/2006" xmlns:aink="http://schemas.microsoft.com/office/drawing/2016/ink" xmlns:am3d="http://schemas.microsoft.com/office/drawing/2017/model3d" xmlns:o="urn:schemas-microsoft-com:office:office" xmlns:oel="http://schemas.microsoft.com/office/2019/extlst" xmlns:r="http://schemas.openxmlformats.org/officeDocument/2006/relationships" xmlns:m="http://schemas.openxmlformats.org/officeDocument/2006/math" xmlns:v="urn:schemas-microsoft-com:vml" xmlns:wp14="http://schemas.microsoft.com/office/word/2010/wordprocessingDrawing" xmlns:wp="http://schemas.openxmlformats.org/drawingml/2006/wordprocessingDrawing" xmlns:w10="urn:schemas-microsoft-com:office:word" xmlns:w="http://schemas.openxmlformats.org/wordprocessingml/2006/main" xmlns:w14="http://schemas.microsoft.com/office/word/2010/wordml" xmlns:w15="http://schemas.microsoft.com/office/word/2012/wordml" xmlns:w16cex="http://schemas.microsoft.com/office/word/2018/wordml/cex" xmlns:w16cid="http://schemas.microsoft.com/office/word/2016/wordml/cid" xmlns:w16="http://schemas.microsoft.com/office/word/2018/wordml" xmlns:w16du="http://schemas.microsoft.com/office/word/2023/wordml/word16du" xmlns:w16sdtdh="http://schemas.microsoft.com/office/word/2020/wordml/sdtdatahash" xmlns:w16sdtfl="http://schemas.microsoft.com/office/word/2024/wordml/sdtformatlock" xmlns:w16se="http://schemas.microsoft.com/office/word/2015/wordml/symex" xmlns:wpg="http://schemas.microsoft.com/office/word/2010/wordprocessingGroup" xmlns:wpi="http://schemas.microsoft.com/office/word/2010/wordprocessingInk" xmlns:wne="http://schemas.microsoft.com/office/word/2006/wordml" xmlns:wps="http://schemas.microsoft.com/office/word/2010/wordprocessingShape" mc:Ignorable="w14 w15 w16se w16cid w16 w16cex w16sdtdh w16sdtfl w16du wp14">
   <w:abstractNum w:abstractNumId="0" w15:restartNumberingAfterBreak="0">
     <w:nsid w:val="1C2A3B58"/>
     <w:multiLevelType w:val="hybridMultilevel"/>
@@ -10308,7 +11852,7 @@
 </file>
 
 <file path=word/styles.xml><?xml version="1.0" encoding="utf-8"?>
-<w:styles xmlns:mc="http://schemas.openxmlformats.org/markup-compatibility/2006" xmlns:r="http://schemas.openxmlformats.org/officeDocument/2006/relationships" xmlns:w="http://schemas.openxmlformats.org/wordprocessingml/2006/main" xmlns:w14="http://schemas.microsoft.com/office/word/2010/wordml" xmlns:w15="http://schemas.microsoft.com/office/word/2012/wordml" xmlns:w16cex="http://schemas.microsoft.com/office/word/2018/wordml/cex" xmlns:w16cid="http://schemas.microsoft.com/office/word/2016/wordml/cid" xmlns:w16="http://schemas.microsoft.com/office/word/2018/wordml" xmlns:w16du="http://schemas.microsoft.com/office/word/2023/wordml/word16du" xmlns:w16sdtdh="http://schemas.microsoft.com/office/word/2020/wordml/sdtdatahash" xmlns:w16se="http://schemas.microsoft.com/office/word/2015/wordml/symex" mc:Ignorable="w14 w15 w16se w16cid w16 w16cex w16sdtdh w16du">
+<w:styles xmlns:mc="http://schemas.openxmlformats.org/markup-compatibility/2006" xmlns:r="http://schemas.openxmlformats.org/officeDocument/2006/relationships" xmlns:w="http://schemas.openxmlformats.org/wordprocessingml/2006/main" xmlns:w14="http://schemas.microsoft.com/office/word/2010/wordml" xmlns:w15="http://schemas.microsoft.com/office/word/2012/wordml" xmlns:w16cex="http://schemas.microsoft.com/office/word/2018/wordml/cex" xmlns:w16cid="http://schemas.microsoft.com/office/word/2016/wordml/cid" xmlns:w16="http://schemas.microsoft.com/office/word/2018/wordml" xmlns:w16du="http://schemas.microsoft.com/office/word/2023/wordml/word16du" xmlns:w16sdtdh="http://schemas.microsoft.com/office/word/2020/wordml/sdtdatahash" xmlns:w16sdtfl="http://schemas.microsoft.com/office/word/2024/wordml/sdtformatlock" xmlns:w16se="http://schemas.microsoft.com/office/word/2015/wordml/symex" mc:Ignorable="w14 w15 w16se w16cid w16 w16cex w16sdtdh w16sdtfl w16du">
   <w:docDefaults>
     <w:rPrDefault>
       <w:rPr>
@@ -10780,7 +12324,6 @@
   <w:style w:type="character" w:default="1" w:styleId="DefaultParagraphFont">
     <w:name w:val="Default Paragraph Font"/>
     <w:uiPriority w:val="1"/>
-    <w:semiHidden/>
     <w:unhideWhenUsed/>
   </w:style>
   <w:style w:type="table" w:default="1" w:styleId="TableNormal">

</xml_diff>

<commit_message>
Modified syllabus for a more concise AI statement and direct link to required syllabus statements, bypassing the syllabus bridge page.
</commit_message>
<xml_diff>
--- a/syllabus.docx
+++ b/syllabus.docx
@@ -747,7 +747,43 @@
           <w:sz w:val="20"/>
           <w:szCs w:val="20"/>
         </w:rPr>
-        <w:t xml:space="preserve"> do not require appoints, but those with appointments have first priority.  You can make a</w:t>
+        <w:t xml:space="preserve"> do not require </w:t>
+      </w:r>
+      <w:proofErr w:type="gramStart"/>
+      <w:r>
+        <w:rPr>
+          <w:rFonts w:ascii="Times New Roman" w:eastAsia="Times New Roman" w:hAnsi="Times New Roman" w:cs="Times New Roman"/>
+          <w:sz w:val="20"/>
+          <w:szCs w:val="20"/>
+        </w:rPr>
+        <w:t>appoints</w:t>
+      </w:r>
+      <w:proofErr w:type="gramEnd"/>
+      <w:r>
+        <w:rPr>
+          <w:rFonts w:ascii="Times New Roman" w:eastAsia="Times New Roman" w:hAnsi="Times New Roman" w:cs="Times New Roman"/>
+          <w:sz w:val="20"/>
+          <w:szCs w:val="20"/>
+        </w:rPr>
+        <w:t xml:space="preserve">, but those with appointments have </w:t>
+      </w:r>
+      <w:proofErr w:type="gramStart"/>
+      <w:r>
+        <w:rPr>
+          <w:rFonts w:ascii="Times New Roman" w:eastAsia="Times New Roman" w:hAnsi="Times New Roman" w:cs="Times New Roman"/>
+          <w:sz w:val="20"/>
+          <w:szCs w:val="20"/>
+        </w:rPr>
+        <w:t>first priority</w:t>
+      </w:r>
+      <w:proofErr w:type="gramEnd"/>
+      <w:r>
+        <w:rPr>
+          <w:rFonts w:ascii="Times New Roman" w:eastAsia="Times New Roman" w:hAnsi="Times New Roman" w:cs="Times New Roman"/>
+          <w:sz w:val="20"/>
+          <w:szCs w:val="20"/>
+        </w:rPr>
+        <w:t>.  You can make a</w:t>
       </w:r>
     </w:p>
     <w:p>
@@ -1116,7 +1152,25 @@
           <w:sz w:val="20"/>
           <w:szCs w:val="20"/>
         </w:rPr>
-        <w:t xml:space="preserve">Enter zyBook code: </w:t>
+        <w:t xml:space="preserve">Enter </w:t>
+      </w:r>
+      <w:proofErr w:type="spellStart"/>
+      <w:r>
+        <w:rPr>
+          <w:rFonts w:ascii="Times New Roman" w:hAnsi="Times New Roman" w:cs="Times New Roman"/>
+          <w:sz w:val="20"/>
+          <w:szCs w:val="20"/>
+        </w:rPr>
+        <w:t>zyBook</w:t>
+      </w:r>
+      <w:proofErr w:type="spellEnd"/>
+      <w:r>
+        <w:rPr>
+          <w:rFonts w:ascii="Times New Roman" w:hAnsi="Times New Roman" w:cs="Times New Roman"/>
+          <w:sz w:val="20"/>
+          <w:szCs w:val="20"/>
+        </w:rPr>
+        <w:t xml:space="preserve"> code: </w:t>
       </w:r>
       <w:r>
         <w:rPr>
@@ -1627,6 +1681,7 @@
         </w:rPr>
         <w:t xml:space="preserve"> </w:t>
       </w:r>
+      <w:proofErr w:type="gramStart"/>
       <w:r>
         <w:rPr>
           <w:spacing w:val="2"/>
@@ -1636,6 +1691,7 @@
       <w:r>
         <w:t>n</w:t>
       </w:r>
+      <w:proofErr w:type="gramEnd"/>
       <w:r>
         <w:rPr>
           <w:spacing w:val="-5"/>
@@ -2030,7 +2086,15 @@
         <w:t>.</w:t>
       </w:r>
       <w:r>
-        <w:t xml:space="preserve">  Note that the final will replace the lowest exam grade, regardless if it is higher or lower than that grade.</w:t>
+        <w:t xml:space="preserve">  Note that the final will replace the lowest exam grade, </w:t>
+      </w:r>
+      <w:proofErr w:type="gramStart"/>
+      <w:r>
+        <w:t>regardless</w:t>
+      </w:r>
+      <w:proofErr w:type="gramEnd"/>
+      <w:r>
+        <w:t xml:space="preserve"> if it is higher or lower than that grade.</w:t>
       </w:r>
     </w:p>
     <w:p>
@@ -2305,6 +2369,7 @@
                 <w:szCs w:val="20"/>
               </w:rPr>
             </w:pPr>
+            <w:proofErr w:type="spellStart"/>
             <w:r>
               <w:rPr>
                 <w:rFonts w:ascii="Times New Roman" w:eastAsia="Times New Roman" w:hAnsi="Times New Roman" w:cs="Times New Roman"/>
@@ -2312,7 +2377,17 @@
                 <w:sz w:val="20"/>
                 <w:szCs w:val="20"/>
               </w:rPr>
-              <w:t>Zybook Participation Activities</w:t>
+              <w:t>Zybook</w:t>
+            </w:r>
+            <w:proofErr w:type="spellEnd"/>
+            <w:r>
+              <w:rPr>
+                <w:rFonts w:ascii="Times New Roman" w:eastAsia="Times New Roman" w:hAnsi="Times New Roman" w:cs="Times New Roman"/>
+                <w:bCs/>
+                <w:sz w:val="20"/>
+                <w:szCs w:val="20"/>
+              </w:rPr>
+              <w:t xml:space="preserve"> Participation Activities</w:t>
             </w:r>
           </w:p>
         </w:tc>
@@ -2384,6 +2459,7 @@
                 <w:szCs w:val="20"/>
               </w:rPr>
             </w:pPr>
+            <w:proofErr w:type="spellStart"/>
             <w:r>
               <w:rPr>
                 <w:rFonts w:ascii="Times New Roman" w:eastAsia="Times New Roman" w:hAnsi="Times New Roman" w:cs="Times New Roman"/>
@@ -2391,7 +2467,17 @@
                 <w:sz w:val="20"/>
                 <w:szCs w:val="20"/>
               </w:rPr>
-              <w:t>Zybook Challenge Activities</w:t>
+              <w:t>Zybook</w:t>
+            </w:r>
+            <w:proofErr w:type="spellEnd"/>
+            <w:r>
+              <w:rPr>
+                <w:rFonts w:ascii="Times New Roman" w:eastAsia="Times New Roman" w:hAnsi="Times New Roman" w:cs="Times New Roman"/>
+                <w:bCs/>
+                <w:sz w:val="20"/>
+                <w:szCs w:val="20"/>
+              </w:rPr>
+              <w:t xml:space="preserve"> Challenge Activities</w:t>
             </w:r>
           </w:p>
         </w:tc>
@@ -2560,7 +2646,27 @@
                 <w:sz w:val="20"/>
                 <w:szCs w:val="20"/>
               </w:rPr>
-              <w:t xml:space="preserve"> regular exams @ </w:t>
+              <w:t xml:space="preserve"> regular </w:t>
+            </w:r>
+            <w:proofErr w:type="gramStart"/>
+            <w:r>
+              <w:rPr>
+                <w:rFonts w:ascii="Times New Roman" w:eastAsia="Times New Roman" w:hAnsi="Times New Roman" w:cs="Times New Roman"/>
+                <w:bCs/>
+                <w:sz w:val="20"/>
+                <w:szCs w:val="20"/>
+              </w:rPr>
+              <w:t>exams @</w:t>
+            </w:r>
+            <w:proofErr w:type="gramEnd"/>
+            <w:r>
+              <w:rPr>
+                <w:rFonts w:ascii="Times New Roman" w:eastAsia="Times New Roman" w:hAnsi="Times New Roman" w:cs="Times New Roman"/>
+                <w:bCs/>
+                <w:sz w:val="20"/>
+                <w:szCs w:val="20"/>
+              </w:rPr>
+              <w:t xml:space="preserve"> </w:t>
             </w:r>
             <w:r>
               <w:rPr>
@@ -3617,7 +3723,21 @@
         <w:rPr>
           <w:spacing w:val="-1"/>
         </w:rPr>
-        <w:t>link found on elearning)</w:t>
+        <w:t xml:space="preserve">link found on </w:t>
+      </w:r>
+      <w:proofErr w:type="spellStart"/>
+      <w:r>
+        <w:rPr>
+          <w:spacing w:val="-1"/>
+        </w:rPr>
+        <w:t>elearning</w:t>
+      </w:r>
+      <w:proofErr w:type="spellEnd"/>
+      <w:r>
+        <w:rPr>
+          <w:spacing w:val="-1"/>
+        </w:rPr>
+        <w:t>)</w:t>
       </w:r>
       <w:r>
         <w:rPr>
@@ -3759,7 +3879,21 @@
         <w:rPr>
           <w:spacing w:val="-2"/>
         </w:rPr>
-        <w:t xml:space="preserve"> (either in-class or on your own)</w:t>
+        <w:t xml:space="preserve"> (either </w:t>
+      </w:r>
+      <w:proofErr w:type="gramStart"/>
+      <w:r>
+        <w:rPr>
+          <w:spacing w:val="-2"/>
+        </w:rPr>
+        <w:t>in-class</w:t>
+      </w:r>
+      <w:proofErr w:type="gramEnd"/>
+      <w:r>
+        <w:rPr>
+          <w:spacing w:val="-2"/>
+        </w:rPr>
+        <w:t xml:space="preserve"> or on your own)</w:t>
       </w:r>
       <w:r>
         <w:rPr>
@@ -3807,8 +3941,13 @@
           <w:bCs w:val="0"/>
         </w:rPr>
       </w:pPr>
-      <w:r>
-        <w:t>Zybook Participation and Challenge Activities</w:t>
+      <w:proofErr w:type="spellStart"/>
+      <w:r>
+        <w:t>Zybook</w:t>
+      </w:r>
+      <w:proofErr w:type="spellEnd"/>
+      <w:r>
+        <w:t xml:space="preserve"> Participation and Challenge Activities</w:t>
       </w:r>
     </w:p>
     <w:p>
@@ -3819,11 +3958,19 @@
           <w:spacing w:val="2"/>
         </w:rPr>
       </w:pPr>
+      <w:proofErr w:type="spellStart"/>
       <w:r>
         <w:rPr>
           <w:spacing w:val="2"/>
         </w:rPr>
-        <w:t>Zybook participation activities can be found within the textbook chapter section. These questions are meant to gauge if you are reading and understanding the material and should be completed before the class in which they are discussed.</w:t>
+        <w:t>Zybook</w:t>
+      </w:r>
+      <w:proofErr w:type="spellEnd"/>
+      <w:r>
+        <w:rPr>
+          <w:spacing w:val="2"/>
+        </w:rPr>
+        <w:t xml:space="preserve"> participation activities can be found within the textbook chapter section. These questions are meant to gauge if you are reading and understanding the material and should be completed before the class in which they are discussed.</w:t>
       </w:r>
     </w:p>
     <w:p>
@@ -3843,11 +3990,33 @@
           <w:spacing w:val="2"/>
         </w:rPr>
       </w:pPr>
+      <w:proofErr w:type="spellStart"/>
       <w:r>
         <w:rPr>
           <w:spacing w:val="2"/>
         </w:rPr>
-        <w:t>Zybook challenge activities are more challenging than patriation activities and can also be found with the textbook chapter section.  These activities are a bit more like traditional homework.  It is expected that you attempt these activities as you read the section and bring your questions to class.</w:t>
+        <w:t>Zybook</w:t>
+      </w:r>
+      <w:proofErr w:type="spellEnd"/>
+      <w:r>
+        <w:rPr>
+          <w:spacing w:val="2"/>
+        </w:rPr>
+        <w:t xml:space="preserve"> challenge activities are more challenging than patriation activities and can also be found with the textbook chapter section.  These activities are a bit more like traditional homework.  It is expected that you </w:t>
+      </w:r>
+      <w:proofErr w:type="gramStart"/>
+      <w:r>
+        <w:rPr>
+          <w:spacing w:val="2"/>
+        </w:rPr>
+        <w:t>attempt</w:t>
+      </w:r>
+      <w:proofErr w:type="gramEnd"/>
+      <w:r>
+        <w:rPr>
+          <w:spacing w:val="2"/>
+        </w:rPr>
+        <w:t xml:space="preserve"> these activities as you read the section and bring your questions to class.</w:t>
       </w:r>
     </w:p>
     <w:p>
@@ -3873,7 +4042,25 @@
           <w:i/>
           <w:spacing w:val="2"/>
         </w:rPr>
-        <w:t>Both weekly zybook participation and challenge activities for the weekly assigned readings are due each Friday at 11:59pm.</w:t>
+        <w:t xml:space="preserve">Both weekly </w:t>
+      </w:r>
+      <w:proofErr w:type="spellStart"/>
+      <w:r>
+        <w:rPr>
+          <w:b/>
+          <w:i/>
+          <w:spacing w:val="2"/>
+        </w:rPr>
+        <w:t>zybook</w:t>
+      </w:r>
+      <w:proofErr w:type="spellEnd"/>
+      <w:r>
+        <w:rPr>
+          <w:b/>
+          <w:i/>
+          <w:spacing w:val="2"/>
+        </w:rPr>
+        <w:t xml:space="preserve"> participation and challenge activities for the weekly assigned readings are due each Friday at 11:59pm.</w:t>
       </w:r>
       <w:r>
         <w:rPr>
@@ -3899,7 +4086,21 @@
           <w:spacing w:val="2"/>
         </w:rPr>
         <w:lastRenderedPageBreak/>
-        <w:t>opportunity to ask questions on any challenge activity for which you are stuck.</w:t>
+        <w:t xml:space="preserve">opportunity to ask questions on any </w:t>
+      </w:r>
+      <w:proofErr w:type="gramStart"/>
+      <w:r>
+        <w:rPr>
+          <w:spacing w:val="2"/>
+        </w:rPr>
+        <w:t>challenge</w:t>
+      </w:r>
+      <w:proofErr w:type="gramEnd"/>
+      <w:r>
+        <w:rPr>
+          <w:spacing w:val="2"/>
+        </w:rPr>
+        <w:t xml:space="preserve"> activity for which you are stuck.</w:t>
       </w:r>
     </w:p>
     <w:p>
@@ -4214,13 +4415,43 @@
         <w:rPr>
           <w:spacing w:val="3"/>
         </w:rPr>
-        <w:t>The final exam is cumulative and is optional</w:t>
+        <w:t xml:space="preserve">The final exam is cumulative </w:t>
+      </w:r>
+      <w:proofErr w:type="gramStart"/>
+      <w:r>
+        <w:rPr>
+          <w:spacing w:val="3"/>
+        </w:rPr>
+        <w:t>and is</w:t>
+      </w:r>
+      <w:proofErr w:type="gramEnd"/>
+      <w:r>
+        <w:rPr>
+          <w:spacing w:val="3"/>
+        </w:rPr>
+        <w:t xml:space="preserve"> optional</w:t>
       </w:r>
       <w:r>
         <w:t>.</w:t>
       </w:r>
       <w:r>
-        <w:t xml:space="preserve">  If you elect to take the final, it will replace the lowest regular exam grade, regardless if the final grade is higher or lower than the lowest regular exam grade.</w:t>
+        <w:t xml:space="preserve">  If you elect to take the final, it will replace the lowest regular exam grade, </w:t>
+      </w:r>
+      <w:proofErr w:type="gramStart"/>
+      <w:r>
+        <w:t>regardless</w:t>
+      </w:r>
+      <w:proofErr w:type="gramEnd"/>
+      <w:r>
+        <w:t xml:space="preserve"> </w:t>
+      </w:r>
+      <w:proofErr w:type="gramStart"/>
+      <w:r>
+        <w:t>if</w:t>
+      </w:r>
+      <w:proofErr w:type="gramEnd"/>
+      <w:r>
+        <w:t xml:space="preserve"> the final grade is higher or lower than the lowest regular exam grade.</w:t>
       </w:r>
     </w:p>
     <w:p>
@@ -4238,69 +4469,330 @@
       </w:pPr>
       <w:r>
         <w:rPr>
-          <w:rFonts w:cs="Times New Roman"/>
-          <w:b/>
-          <w:bCs/>
-        </w:rPr>
-        <w:t>By</w:t>
-      </w:r>
-      <w:r>
-        <w:rPr>
-          <w:rFonts w:cs="Times New Roman"/>
-          <w:b/>
-          <w:bCs/>
+          <w:spacing w:val="1"/>
+        </w:rPr>
+        <w:t>d</w:t>
+      </w:r>
+      <w:r>
+        <w:t>a</w:t>
+      </w:r>
+      <w:r>
+        <w:rPr>
+          <w:spacing w:val="-1"/>
+        </w:rPr>
+        <w:t>t</w:t>
+      </w:r>
+      <w:r>
+        <w:t>es</w:t>
+      </w:r>
+      <w:r>
+        <w:rPr>
           <w:spacing w:val="-5"/>
         </w:rPr>
         <w:t xml:space="preserve"> </w:t>
       </w:r>
       <w:r>
         <w:rPr>
-          <w:rFonts w:cs="Times New Roman"/>
-          <w:b/>
-          <w:bCs/>
-          <w:spacing w:val="-1"/>
+          <w:spacing w:val="1"/>
+        </w:rPr>
+        <w:t>o</w:t>
+      </w:r>
+      <w:r>
+        <w:t>f</w:t>
+      </w:r>
+      <w:r>
+        <w:rPr>
+          <w:spacing w:val="-4"/>
+        </w:rPr>
+        <w:t xml:space="preserve"> </w:t>
+      </w:r>
+      <w:r>
+        <w:rPr>
+          <w:spacing w:val="-1"/>
+        </w:rPr>
+        <w:t>th</w:t>
+      </w:r>
+      <w:r>
+        <w:t>e</w:t>
+      </w:r>
+      <w:r>
+        <w:rPr>
+          <w:spacing w:val="-1"/>
+        </w:rPr>
+        <w:t>s</w:t>
+      </w:r>
+      <w:r>
+        <w:t>e</w:t>
+      </w:r>
+      <w:r>
+        <w:rPr>
+          <w:spacing w:val="-4"/>
+        </w:rPr>
+        <w:t xml:space="preserve"> </w:t>
+      </w:r>
+      <w:r>
+        <w:t>e</w:t>
+      </w:r>
+      <w:r>
+        <w:rPr>
+          <w:spacing w:val="-1"/>
+        </w:rPr>
+        <w:t>x</w:t>
+      </w:r>
+      <w:r>
+        <w:rPr>
+          <w:spacing w:val="2"/>
+        </w:rPr>
+        <w:t>a</w:t>
+      </w:r>
+      <w:r>
+        <w:rPr>
+          <w:spacing w:val="-2"/>
+        </w:rPr>
+        <w:t>m</w:t>
+      </w:r>
+      <w:r>
+        <w:t>s</w:t>
+      </w:r>
+      <w:r>
+        <w:rPr>
+          <w:spacing w:val="-1"/>
+        </w:rPr>
+        <w:t xml:space="preserve"> </w:t>
+      </w:r>
+      <w:r>
+        <w:t>a</w:t>
+      </w:r>
+      <w:r>
+        <w:rPr>
+          <w:spacing w:val="1"/>
+        </w:rPr>
+        <w:t>r</w:t>
+      </w:r>
+      <w:r>
+        <w:t>e</w:t>
+      </w:r>
+      <w:r>
+        <w:rPr>
+          <w:spacing w:val="-4"/>
+        </w:rPr>
+        <w:t xml:space="preserve"> </w:t>
+      </w:r>
+      <w:r>
+        <w:rPr>
+          <w:spacing w:val="-1"/>
+        </w:rPr>
+        <w:t>list</w:t>
+      </w:r>
+      <w:r>
+        <w:t>ed</w:t>
+      </w:r>
+      <w:r>
+        <w:rPr>
+          <w:spacing w:val="-3"/>
+        </w:rPr>
+        <w:t xml:space="preserve"> </w:t>
+      </w:r>
+      <w:r>
+        <w:rPr>
+          <w:spacing w:val="1"/>
+        </w:rPr>
+        <w:t>o</w:t>
+      </w:r>
+      <w:r>
+        <w:t>n</w:t>
+      </w:r>
+      <w:r>
+        <w:rPr>
+          <w:spacing w:val="-4"/>
+        </w:rPr>
+        <w:t xml:space="preserve"> </w:t>
+      </w:r>
+      <w:r>
+        <w:rPr>
+          <w:spacing w:val="-1"/>
+        </w:rPr>
+        <w:t>th</w:t>
+      </w:r>
+      <w:r>
+        <w:t>e</w:t>
+      </w:r>
+      <w:r>
+        <w:rPr>
+          <w:spacing w:val="-4"/>
+        </w:rPr>
+        <w:t xml:space="preserve"> </w:t>
+      </w:r>
+      <w:r>
+        <w:t>c</w:t>
+      </w:r>
+      <w:r>
+        <w:rPr>
+          <w:spacing w:val="-1"/>
+        </w:rPr>
+        <w:t>l</w:t>
+      </w:r>
+      <w:r>
+        <w:rPr>
+          <w:spacing w:val="2"/>
+        </w:rPr>
+        <w:t>a</w:t>
+      </w:r>
+      <w:r>
+        <w:rPr>
+          <w:spacing w:val="-1"/>
+        </w:rPr>
+        <w:t>s</w:t>
+      </w:r>
+      <w:r>
+        <w:t>s</w:t>
+      </w:r>
+      <w:r>
+        <w:rPr>
+          <w:spacing w:val="-4"/>
+        </w:rPr>
+        <w:t xml:space="preserve"> </w:t>
+      </w:r>
+      <w:r>
+        <w:rPr>
+          <w:spacing w:val="-1"/>
+        </w:rPr>
+        <w:t>s</w:t>
+      </w:r>
+      <w:r>
+        <w:rPr>
+          <w:spacing w:val="2"/>
+        </w:rPr>
+        <w:t>c</w:t>
+      </w:r>
+      <w:r>
+        <w:rPr>
+          <w:spacing w:val="-1"/>
+        </w:rPr>
+        <w:t>h</w:t>
+      </w:r>
+      <w:r>
+        <w:t>e</w:t>
+      </w:r>
+      <w:r>
+        <w:rPr>
+          <w:spacing w:val="1"/>
         </w:rPr>
         <w:t>d</w:t>
       </w:r>
       <w:r>
         <w:rPr>
-          <w:rFonts w:cs="Times New Roman"/>
-          <w:b/>
-          <w:bCs/>
-        </w:rPr>
+          <w:spacing w:val="-1"/>
+        </w:rPr>
+        <w:t>ul</w:t>
+      </w:r>
+      <w:r>
+        <w:t xml:space="preserve">e. </w:t>
+      </w:r>
+      <w:r>
+        <w:rPr>
+          <w:spacing w:val="40"/>
+        </w:rPr>
+        <w:t xml:space="preserve"> </w:t>
+      </w:r>
+      <w:r>
+        <w:rPr>
+          <w:spacing w:val="2"/>
+        </w:rPr>
+        <w:t>Y</w:t>
+      </w:r>
+      <w:r>
+        <w:rPr>
+          <w:spacing w:val="1"/>
+        </w:rPr>
+        <w:t>o</w:t>
+      </w:r>
+      <w:r>
+        <w:t>u</w:t>
+      </w:r>
+      <w:r>
+        <w:rPr>
+          <w:spacing w:val="-4"/>
+        </w:rPr>
+        <w:t xml:space="preserve"> </w:t>
+      </w:r>
+      <w:r>
+        <w:t>a</w:t>
+      </w:r>
+      <w:r>
+        <w:rPr>
+          <w:spacing w:val="1"/>
+        </w:rPr>
+        <w:t>r</w:t>
+      </w:r>
+      <w:r>
         <w:t>e</w:t>
       </w:r>
       <w:r>
         <w:rPr>
-          <w:rFonts w:cs="Times New Roman"/>
-          <w:b/>
-          <w:bCs/>
-          <w:spacing w:val="1"/>
-        </w:rPr>
-        <w:t>fa</w:t>
-      </w:r>
-      <w:r>
-        <w:rPr>
-          <w:rFonts w:cs="Times New Roman"/>
-          <w:b/>
-          <w:bCs/>
-          <w:spacing w:val="-1"/>
-        </w:rPr>
-        <w:t>ul</w:t>
-      </w:r>
-      <w:r>
-        <w:rPr>
-          <w:rFonts w:cs="Times New Roman"/>
-          <w:b/>
-          <w:bCs/>
+          <w:spacing w:val="-4"/>
+        </w:rPr>
+        <w:t xml:space="preserve"> </w:t>
+      </w:r>
+      <w:r>
+        <w:t>e</w:t>
+      </w:r>
+      <w:r>
+        <w:rPr>
+          <w:spacing w:val="-1"/>
+        </w:rPr>
+        <w:t>x</w:t>
+      </w:r>
+      <w:r>
+        <w:rPr>
+          <w:spacing w:val="1"/>
+        </w:rPr>
+        <w:t>p</w:t>
+      </w:r>
+      <w:r>
+        <w:t>ec</w:t>
+      </w:r>
+      <w:r>
+        <w:rPr>
+          <w:spacing w:val="-1"/>
         </w:rPr>
         <w:t>t</w:t>
       </w:r>
       <w:r>
-        <w:rPr>
-          <w:rFonts w:cs="Times New Roman"/>
-          <w:b/>
-          <w:bCs/>
+        <w:t>ed</w:t>
+      </w:r>
+      <w:r>
+        <w:rPr>
+          <w:spacing w:val="-3"/>
+        </w:rPr>
+        <w:t xml:space="preserve"> </w:t>
+      </w:r>
+      <w:r>
+        <w:rPr>
+          <w:spacing w:val="-1"/>
+        </w:rPr>
+        <w:t>t</w:t>
+      </w:r>
+      <w:r>
+        <w:t>o</w:t>
+      </w:r>
+      <w:r>
+        <w:rPr>
+          <w:spacing w:val="-2"/>
+        </w:rPr>
+        <w:t xml:space="preserve"> </w:t>
+      </w:r>
+      <w:r>
+        <w:rPr>
+          <w:spacing w:val="1"/>
+        </w:rPr>
+        <w:t>b</w:t>
+      </w:r>
+      <w:r>
+        <w:t>e</w:t>
+      </w:r>
+      <w:r>
+        <w:rPr>
           <w:spacing w:val="-4"/>
         </w:rPr>
         <w:t xml:space="preserve"> </w:t>
@@ -4309,6 +4801,60 @@
         <w:rPr>
           <w:spacing w:val="-1"/>
         </w:rPr>
+        <w:t>p</w:t>
+      </w:r>
+      <w:r>
+        <w:rPr>
+          <w:spacing w:val="1"/>
+        </w:rPr>
+        <w:t>r</w:t>
+      </w:r>
+      <w:r>
+        <w:t>e</w:t>
+      </w:r>
+      <w:r>
+        <w:rPr>
+          <w:spacing w:val="-1"/>
+        </w:rPr>
+        <w:t>s</w:t>
+      </w:r>
+      <w:r>
+        <w:t>e</w:t>
+      </w:r>
+      <w:r>
+        <w:rPr>
+          <w:spacing w:val="-1"/>
+        </w:rPr>
+        <w:t>n</w:t>
+      </w:r>
+      <w:r>
+        <w:t>t</w:t>
+      </w:r>
+      <w:r>
+        <w:rPr>
+          <w:spacing w:val="-3"/>
+        </w:rPr>
+        <w:t xml:space="preserve"> </w:t>
+      </w:r>
+      <w:r>
+        <w:rPr>
+          <w:spacing w:val="1"/>
+        </w:rPr>
+        <w:t>fo</w:t>
+      </w:r>
+      <w:r>
+        <w:t>r</w:t>
+      </w:r>
+      <w:r>
+        <w:rPr>
+          <w:spacing w:val="-3"/>
+        </w:rPr>
+        <w:t xml:space="preserve"> </w:t>
+      </w:r>
+      <w:r>
+        <w:rPr>
+          <w:spacing w:val="-1"/>
+        </w:rPr>
         <w:t>th</w:t>
       </w:r>
       <w:r>
@@ -4325,15 +4871,264 @@
       </w:r>
       <w:r>
         <w:rPr>
+          <w:spacing w:val="-4"/>
+        </w:rPr>
+        <w:t xml:space="preserve"> </w:t>
+      </w:r>
+      <w:r>
+        <w:t>e</w:t>
+      </w:r>
+      <w:r>
+        <w:rPr>
+          <w:spacing w:val="-1"/>
+        </w:rPr>
+        <w:t>x</w:t>
+      </w:r>
+      <w:r>
+        <w:rPr>
+          <w:spacing w:val="2"/>
+        </w:rPr>
+        <w:t>a</w:t>
+      </w:r>
+      <w:r>
+        <w:rPr>
+          <w:spacing w:val="-2"/>
+        </w:rPr>
+        <w:t>m</w:t>
+      </w:r>
+      <w:r>
+        <w:t>s</w:t>
+      </w:r>
+      <w:r>
+        <w:rPr>
+          <w:spacing w:val="-1"/>
+        </w:rPr>
+        <w:t xml:space="preserve"> u</w:t>
+      </w:r>
+      <w:r>
+        <w:rPr>
+          <w:spacing w:val="1"/>
+        </w:rPr>
+        <w:t>n</w:t>
+      </w:r>
+      <w:r>
+        <w:rPr>
+          <w:spacing w:val="-1"/>
+        </w:rPr>
+        <w:t>l</w:t>
+      </w:r>
+      <w:r>
+        <w:t>e</w:t>
+      </w:r>
+      <w:r>
+        <w:rPr>
+          <w:spacing w:val="-1"/>
+        </w:rPr>
+        <w:t>s</w:t>
+      </w:r>
+      <w:r>
+        <w:t>s</w:t>
+      </w:r>
+      <w:r>
+        <w:rPr>
+          <w:spacing w:val="-2"/>
+        </w:rPr>
+        <w:t xml:space="preserve"> </w:t>
+      </w:r>
+      <w:r>
+        <w:rPr>
+          <w:spacing w:val="-1"/>
+        </w:rPr>
+        <w:t>y</w:t>
+      </w:r>
+      <w:r>
+        <w:rPr>
+          <w:spacing w:val="1"/>
+        </w:rPr>
+        <w:t>o</w:t>
+      </w:r>
+      <w:r>
+        <w:t>u</w:t>
+      </w:r>
+      <w:r>
+        <w:rPr>
+          <w:spacing w:val="-3"/>
+        </w:rPr>
+        <w:t xml:space="preserve"> </w:t>
+      </w:r>
+      <w:r>
+        <w:rPr>
+          <w:spacing w:val="-1"/>
+        </w:rPr>
+        <w:t>h</w:t>
+      </w:r>
+      <w:r>
+        <w:t>a</w:t>
+      </w:r>
+      <w:r>
+        <w:rPr>
+          <w:spacing w:val="1"/>
+        </w:rPr>
+        <w:t>v</w:t>
+      </w:r>
+      <w:r>
+        <w:t>e</w:t>
+      </w:r>
+      <w:r>
+        <w:rPr>
+          <w:w w:val="99"/>
+        </w:rPr>
+        <w:t xml:space="preserve"> </w:t>
+      </w:r>
+      <w:r>
+        <w:rPr>
+          <w:spacing w:val="-2"/>
+        </w:rPr>
+        <w:t>m</w:t>
+      </w:r>
+      <w:r>
+        <w:t>a</w:t>
+      </w:r>
+      <w:r>
+        <w:rPr>
+          <w:spacing w:val="1"/>
+        </w:rPr>
+        <w:t>d</w:t>
+      </w:r>
+      <w:r>
+        <w:t>e</w:t>
+      </w:r>
+      <w:r>
+        <w:rPr>
           <w:spacing w:val="-5"/>
         </w:rPr>
         <w:t xml:space="preserve"> </w:t>
       </w:r>
       <w:r>
+        <w:rPr>
+          <w:spacing w:val="1"/>
+        </w:rPr>
+        <w:t>pr</w:t>
+      </w:r>
+      <w:r>
+        <w:rPr>
+          <w:spacing w:val="-1"/>
+        </w:rPr>
+        <w:t>i</w:t>
+      </w:r>
+      <w:r>
+        <w:rPr>
+          <w:spacing w:val="1"/>
+        </w:rPr>
+        <w:t>o</w:t>
+      </w:r>
+      <w:r>
+        <w:t>r</w:t>
+      </w:r>
+      <w:r>
+        <w:rPr>
+          <w:spacing w:val="-4"/>
+        </w:rPr>
+        <w:t xml:space="preserve"> </w:t>
+      </w:r>
+      <w:r>
+        <w:t>a</w:t>
+      </w:r>
+      <w:r>
+        <w:rPr>
+          <w:spacing w:val="1"/>
+        </w:rPr>
+        <w:t>rr</w:t>
+      </w:r>
+      <w:r>
+        <w:t>a</w:t>
+      </w:r>
+      <w:r>
+        <w:rPr>
+          <w:spacing w:val="-1"/>
+        </w:rPr>
+        <w:t>ng</w:t>
+      </w:r>
+      <w:r>
+        <w:rPr>
+          <w:spacing w:val="2"/>
+        </w:rPr>
         <w:t>e</w:t>
       </w:r>
       <w:r>
         <w:rPr>
+          <w:spacing w:val="-5"/>
+        </w:rPr>
+        <w:t>m</w:t>
+      </w:r>
+      <w:r>
+        <w:t>e</w:t>
+      </w:r>
+      <w:r>
+        <w:rPr>
+          <w:spacing w:val="1"/>
+        </w:rPr>
+        <w:t>n</w:t>
+      </w:r>
+      <w:r>
+        <w:rPr>
+          <w:spacing w:val="-1"/>
+        </w:rPr>
+        <w:t>ts</w:t>
+      </w:r>
+      <w:r>
+        <w:t>.</w:t>
+      </w:r>
+      <w:r>
+        <w:rPr>
+          <w:spacing w:val="42"/>
+        </w:rPr>
+        <w:t xml:space="preserve"> </w:t>
+      </w:r>
+      <w:r>
+        <w:t>M</w:t>
+      </w:r>
+      <w:r>
+        <w:rPr>
+          <w:spacing w:val="2"/>
+        </w:rPr>
+        <w:t>a</w:t>
+      </w:r>
+      <w:r>
+        <w:rPr>
+          <w:spacing w:val="-1"/>
+        </w:rPr>
+        <w:t>k</w:t>
+      </w:r>
+      <w:r>
+        <w:t>e</w:t>
+      </w:r>
+      <w:r>
+        <w:rPr>
+          <w:spacing w:val="1"/>
+        </w:rPr>
+        <w:t>-</w:t>
+      </w:r>
+      <w:r>
+        <w:rPr>
+          <w:spacing w:val="-1"/>
+        </w:rPr>
+        <w:t>u</w:t>
+      </w:r>
+      <w:r>
+        <w:t>p</w:t>
+      </w:r>
+      <w:r>
+        <w:rPr>
+          <w:spacing w:val="-3"/>
+        </w:rPr>
+        <w:t xml:space="preserve"> </w:t>
+      </w:r>
+      <w:r>
+        <w:t>e</w:t>
+      </w:r>
+      <w:r>
+        <w:rPr>
           <w:spacing w:val="-1"/>
         </w:rPr>
         <w:t>x</w:t>
@@ -4355,1092 +5150,231 @@
       </w:r>
       <w:r>
         <w:rPr>
-          <w:spacing w:val="-6"/>
-        </w:rPr>
-        <w:t xml:space="preserve"> </w:t>
+          <w:spacing w:val="-1"/>
+        </w:rPr>
+        <w:t xml:space="preserve"> </w:t>
+      </w:r>
+      <w:r>
+        <w:rPr>
+          <w:spacing w:val="-2"/>
+        </w:rPr>
+        <w:t>w</w:t>
+      </w:r>
+      <w:r>
+        <w:rPr>
+          <w:spacing w:val="-1"/>
+        </w:rPr>
+        <w:t>il</w:t>
+      </w:r>
+      <w:r>
+        <w:t>l</w:t>
+      </w:r>
+      <w:r>
+        <w:rPr>
+          <w:spacing w:val="-4"/>
+        </w:rPr>
+        <w:t xml:space="preserve"> </w:t>
+      </w:r>
+      <w:r>
+        <w:rPr>
+          <w:spacing w:val="1"/>
+        </w:rPr>
+        <w:t>b</w:t>
+      </w:r>
+      <w:r>
+        <w:t>e</w:t>
+      </w:r>
+      <w:r>
+        <w:rPr>
+          <w:spacing w:val="-5"/>
+        </w:rPr>
+        <w:t xml:space="preserve"> </w:t>
+      </w:r>
+      <w:r>
+        <w:rPr>
+          <w:spacing w:val="1"/>
+        </w:rPr>
+        <w:t>o</w:t>
+      </w:r>
+      <w:r>
+        <w:rPr>
+          <w:spacing w:val="-2"/>
+        </w:rPr>
+        <w:t>ff</w:t>
+      </w:r>
+      <w:r>
+        <w:t>e</w:t>
+      </w:r>
+      <w:r>
+        <w:rPr>
+          <w:spacing w:val="1"/>
+        </w:rPr>
+        <w:t>r</w:t>
+      </w:r>
+      <w:r>
+        <w:t>ed</w:t>
+      </w:r>
+      <w:r>
+        <w:rPr>
+          <w:spacing w:val="-4"/>
+        </w:rPr>
+        <w:t xml:space="preserve"> </w:t>
+      </w:r>
+      <w:r>
+        <w:rPr>
+          <w:spacing w:val="1"/>
+        </w:rPr>
+        <w:t>u</w:t>
+      </w:r>
+      <w:r>
+        <w:rPr>
+          <w:spacing w:val="-1"/>
+        </w:rPr>
+        <w:t>n</w:t>
+      </w:r>
+      <w:r>
+        <w:rPr>
+          <w:spacing w:val="1"/>
+        </w:rPr>
+        <w:t>d</w:t>
+      </w:r>
+      <w:r>
+        <w:t>er</w:t>
+      </w:r>
+      <w:r>
+        <w:rPr>
+          <w:spacing w:val="-3"/>
+        </w:rPr>
+        <w:t xml:space="preserve"> </w:t>
+      </w:r>
+      <w:r>
+        <w:rPr>
+          <w:spacing w:val="-1"/>
+        </w:rPr>
+        <w:t>v</w:t>
+      </w:r>
+      <w:r>
+        <w:t>e</w:t>
+      </w:r>
+      <w:r>
+        <w:rPr>
+          <w:spacing w:val="3"/>
+        </w:rPr>
+        <w:t>r</w:t>
+      </w:r>
+      <w:r>
+        <w:t>y</w:t>
+      </w:r>
+      <w:r>
+        <w:rPr>
+          <w:spacing w:val="-7"/>
+        </w:rPr>
+        <w:t xml:space="preserve"> </w:t>
+      </w:r>
+      <w:r>
+        <w:rPr>
+          <w:spacing w:val="-1"/>
+        </w:rPr>
+        <w:t>l</w:t>
+      </w:r>
+      <w:r>
+        <w:rPr>
+          <w:spacing w:val="2"/>
+        </w:rPr>
+        <w:t>i</w:t>
+      </w:r>
+      <w:r>
+        <w:rPr>
+          <w:spacing w:val="-2"/>
+        </w:rPr>
+        <w:t>m</w:t>
+      </w:r>
+      <w:r>
+        <w:rPr>
+          <w:spacing w:val="-1"/>
+        </w:rPr>
+        <w:t>it</w:t>
+      </w:r>
+      <w:r>
+        <w:t>ed</w:t>
+      </w:r>
+      <w:r>
+        <w:rPr>
+          <w:spacing w:val="-4"/>
+        </w:rPr>
+        <w:t xml:space="preserve"> </w:t>
+      </w:r>
+      <w:r>
+        <w:t>c</w:t>
+      </w:r>
+      <w:r>
+        <w:rPr>
+          <w:spacing w:val="-1"/>
+        </w:rPr>
+        <w:t>i</w:t>
+      </w:r>
+      <w:r>
+        <w:rPr>
+          <w:spacing w:val="1"/>
+        </w:rPr>
+        <w:t>r</w:t>
+      </w:r>
+      <w:r>
+        <w:t>c</w:t>
+      </w:r>
+      <w:r>
+        <w:rPr>
+          <w:spacing w:val="1"/>
+        </w:rPr>
+        <w:t>u</w:t>
+      </w:r>
+      <w:r>
+        <w:rPr>
+          <w:spacing w:val="-2"/>
+        </w:rPr>
+        <w:t>m</w:t>
+      </w:r>
+      <w:r>
+        <w:rPr>
+          <w:spacing w:val="1"/>
+        </w:rPr>
+        <w:t>s</w:t>
+      </w:r>
+      <w:r>
+        <w:rPr>
+          <w:spacing w:val="-1"/>
+        </w:rPr>
+        <w:t>t</w:t>
       </w:r>
       <w:r>
         <w:t>a</w:t>
       </w:r>
       <w:r>
         <w:rPr>
-          <w:spacing w:val="1"/>
-        </w:rPr>
-        <w:t>r</w:t>
+          <w:spacing w:val="-1"/>
+        </w:rPr>
+        <w:t>n</w:t>
+      </w:r>
+      <w:r>
+        <w:rPr>
+          <w:spacing w:val="2"/>
+        </w:rPr>
+        <w:t>c</w:t>
       </w:r>
       <w:r>
         <w:t>e</w:t>
       </w:r>
       <w:r>
         <w:rPr>
-          <w:spacing w:val="-6"/>
-        </w:rPr>
-        <w:t xml:space="preserve"> </w:t>
-      </w:r>
-      <w:r>
-        <w:t>c</w:t>
-      </w:r>
-      <w:r>
-        <w:rPr>
-          <w:spacing w:val="-1"/>
-        </w:rPr>
-        <w:t>l</w:t>
-      </w:r>
-      <w:r>
-        <w:rPr>
-          <w:spacing w:val="1"/>
-        </w:rPr>
-        <w:t>o</w:t>
-      </w:r>
-      <w:r>
-        <w:rPr>
           <w:spacing w:val="-1"/>
         </w:rPr>
         <w:t>s</w:t>
       </w:r>
       <w:r>
-        <w:t>e</w:t>
-      </w:r>
-      <w:r>
-        <w:rPr>
-          <w:spacing w:val="1"/>
-        </w:rPr>
-        <w:t>d</w:t>
-      </w:r>
-      <w:r>
-        <w:rPr>
-          <w:spacing w:val="-2"/>
-        </w:rPr>
-        <w:t>-</w:t>
-      </w:r>
-      <w:r>
-        <w:rPr>
-          <w:spacing w:val="1"/>
-        </w:rPr>
-        <w:t>boo</w:t>
-      </w:r>
-      <w:r>
-        <w:rPr>
-          <w:spacing w:val="-1"/>
-        </w:rPr>
-        <w:t>k/</w:t>
-      </w:r>
-      <w:r>
-        <w:t>c</w:t>
-      </w:r>
-      <w:r>
-        <w:rPr>
-          <w:spacing w:val="-1"/>
-        </w:rPr>
-        <w:t>l</w:t>
-      </w:r>
-      <w:r>
-        <w:rPr>
-          <w:spacing w:val="1"/>
-        </w:rPr>
-        <w:t>o</w:t>
-      </w:r>
-      <w:r>
-        <w:rPr>
-          <w:spacing w:val="-1"/>
-        </w:rPr>
-        <w:t>s</w:t>
-      </w:r>
-      <w:r>
-        <w:t>e</w:t>
-      </w:r>
-      <w:r>
-        <w:rPr>
-          <w:spacing w:val="1"/>
-        </w:rPr>
-        <w:t>d-</w:t>
-      </w:r>
-      <w:r>
-        <w:rPr>
-          <w:spacing w:val="-1"/>
-        </w:rPr>
-        <w:t>n</w:t>
-      </w:r>
-      <w:r>
-        <w:rPr>
-          <w:spacing w:val="1"/>
-        </w:rPr>
-        <w:t>o</w:t>
-      </w:r>
-      <w:r>
-        <w:rPr>
-          <w:spacing w:val="-1"/>
-        </w:rPr>
-        <w:t>t</w:t>
-      </w:r>
-      <w:r>
-        <w:t>es</w:t>
-      </w:r>
-      <w:r>
-        <w:rPr>
-          <w:spacing w:val="-6"/>
-        </w:rPr>
-        <w:t xml:space="preserve"> </w:t>
-      </w:r>
-      <w:r>
-        <w:t>e</w:t>
-      </w:r>
-      <w:r>
-        <w:rPr>
-          <w:spacing w:val="-1"/>
-        </w:rPr>
-        <w:t>x</w:t>
-      </w:r>
-      <w:r>
-        <w:rPr>
-          <w:spacing w:val="2"/>
-        </w:rPr>
-        <w:t>a</w:t>
-      </w:r>
-      <w:r>
-        <w:rPr>
-          <w:spacing w:val="-2"/>
-        </w:rPr>
-        <w:t>m</w:t>
-      </w:r>
-      <w:r>
-        <w:rPr>
-          <w:spacing w:val="4"/>
-        </w:rPr>
-        <w:t>s</w:t>
-      </w:r>
-      <w:r>
-        <w:t>.</w:t>
-      </w:r>
-      <w:r>
-        <w:rPr>
-          <w:spacing w:val="41"/>
-        </w:rPr>
-        <w:t xml:space="preserve"> </w:t>
-      </w:r>
-      <w:r>
-        <w:rPr>
-          <w:spacing w:val="3"/>
-        </w:rPr>
-        <w:t>T</w:t>
-      </w:r>
-      <w:r>
-        <w:rPr>
-          <w:spacing w:val="-1"/>
-        </w:rPr>
-        <w:t>h</w:t>
-      </w:r>
-      <w:r>
-        <w:t>e</w:t>
-      </w:r>
-      <w:r>
-        <w:rPr>
-          <w:spacing w:val="-4"/>
-        </w:rPr>
-        <w:t xml:space="preserve"> </w:t>
-      </w:r>
-      <w:r>
-        <w:rPr>
-          <w:spacing w:val="1"/>
-        </w:rPr>
-        <w:t>d</w:t>
-      </w:r>
-      <w:r>
-        <w:t>a</w:t>
-      </w:r>
-      <w:r>
-        <w:rPr>
-          <w:spacing w:val="-1"/>
-        </w:rPr>
-        <w:t>t</w:t>
-      </w:r>
-      <w:r>
-        <w:t>es</w:t>
-      </w:r>
-      <w:r>
-        <w:rPr>
-          <w:spacing w:val="-5"/>
-        </w:rPr>
-        <w:t xml:space="preserve"> </w:t>
-      </w:r>
-      <w:r>
-        <w:rPr>
-          <w:spacing w:val="1"/>
-        </w:rPr>
-        <w:t>o</w:t>
-      </w:r>
-      <w:r>
-        <w:t>f</w:t>
-      </w:r>
-      <w:r>
-        <w:rPr>
-          <w:spacing w:val="-4"/>
-        </w:rPr>
-        <w:t xml:space="preserve"> </w:t>
-      </w:r>
-      <w:r>
-        <w:rPr>
-          <w:spacing w:val="-1"/>
-        </w:rPr>
-        <w:t>th</w:t>
-      </w:r>
-      <w:r>
-        <w:t>e</w:t>
-      </w:r>
-      <w:r>
-        <w:rPr>
-          <w:spacing w:val="-1"/>
-        </w:rPr>
-        <w:t>s</w:t>
-      </w:r>
-      <w:r>
-        <w:t>e</w:t>
-      </w:r>
-      <w:r>
-        <w:rPr>
-          <w:spacing w:val="-4"/>
-        </w:rPr>
-        <w:t xml:space="preserve"> </w:t>
-      </w:r>
-      <w:r>
-        <w:t>e</w:t>
-      </w:r>
-      <w:r>
-        <w:rPr>
-          <w:spacing w:val="-1"/>
-        </w:rPr>
-        <w:t>x</w:t>
-      </w:r>
-      <w:r>
-        <w:rPr>
-          <w:spacing w:val="2"/>
-        </w:rPr>
-        <w:t>a</w:t>
-      </w:r>
-      <w:r>
-        <w:rPr>
-          <w:spacing w:val="-2"/>
-        </w:rPr>
-        <w:t>m</w:t>
-      </w:r>
-      <w:r>
-        <w:t>s</w:t>
-      </w:r>
-      <w:r>
-        <w:rPr>
-          <w:spacing w:val="-1"/>
-        </w:rPr>
-        <w:t xml:space="preserve"> </w:t>
-      </w:r>
-      <w:r>
-        <w:t>a</w:t>
-      </w:r>
-      <w:r>
-        <w:rPr>
-          <w:spacing w:val="1"/>
-        </w:rPr>
-        <w:t>r</w:t>
-      </w:r>
-      <w:r>
-        <w:t>e</w:t>
-      </w:r>
-      <w:r>
-        <w:rPr>
-          <w:spacing w:val="-4"/>
-        </w:rPr>
-        <w:t xml:space="preserve"> </w:t>
-      </w:r>
-      <w:r>
-        <w:rPr>
-          <w:spacing w:val="-1"/>
-        </w:rPr>
-        <w:t>list</w:t>
-      </w:r>
-      <w:r>
-        <w:t>ed</w:t>
-      </w:r>
-      <w:r>
-        <w:rPr>
-          <w:spacing w:val="-3"/>
-        </w:rPr>
-        <w:t xml:space="preserve"> </w:t>
-      </w:r>
-      <w:r>
-        <w:rPr>
-          <w:spacing w:val="1"/>
-        </w:rPr>
-        <w:t>o</w:t>
-      </w:r>
-      <w:r>
-        <w:t>n</w:t>
-      </w:r>
-      <w:r>
-        <w:rPr>
-          <w:spacing w:val="-4"/>
-        </w:rPr>
-        <w:t xml:space="preserve"> </w:t>
-      </w:r>
-      <w:r>
-        <w:rPr>
-          <w:spacing w:val="-1"/>
-        </w:rPr>
-        <w:t>th</w:t>
-      </w:r>
-      <w:r>
-        <w:t>e</w:t>
-      </w:r>
-      <w:r>
-        <w:rPr>
-          <w:spacing w:val="-4"/>
-        </w:rPr>
-        <w:t xml:space="preserve"> </w:t>
-      </w:r>
-      <w:r>
-        <w:t>c</w:t>
-      </w:r>
-      <w:r>
-        <w:rPr>
-          <w:spacing w:val="-1"/>
-        </w:rPr>
-        <w:t>l</w:t>
-      </w:r>
-      <w:r>
-        <w:rPr>
-          <w:spacing w:val="2"/>
-        </w:rPr>
-        <w:t>a</w:t>
-      </w:r>
-      <w:r>
-        <w:rPr>
-          <w:spacing w:val="-1"/>
-        </w:rPr>
-        <w:t>s</w:t>
-      </w:r>
-      <w:r>
-        <w:t>s</w:t>
-      </w:r>
-      <w:r>
-        <w:rPr>
-          <w:spacing w:val="-4"/>
-        </w:rPr>
-        <w:t xml:space="preserve"> </w:t>
-      </w:r>
-      <w:r>
-        <w:rPr>
-          <w:spacing w:val="-1"/>
-        </w:rPr>
-        <w:t>s</w:t>
-      </w:r>
-      <w:r>
-        <w:rPr>
-          <w:spacing w:val="2"/>
-        </w:rPr>
-        <w:t>c</w:t>
-      </w:r>
-      <w:r>
-        <w:rPr>
-          <w:spacing w:val="-1"/>
-        </w:rPr>
-        <w:t>h</w:t>
-      </w:r>
-      <w:r>
-        <w:t>e</w:t>
-      </w:r>
-      <w:r>
-        <w:rPr>
-          <w:spacing w:val="1"/>
-        </w:rPr>
-        <w:t>d</w:t>
-      </w:r>
-      <w:r>
-        <w:rPr>
-          <w:spacing w:val="-1"/>
-        </w:rPr>
-        <w:t>ul</w:t>
-      </w:r>
-      <w:r>
-        <w:t xml:space="preserve">e. </w:t>
-      </w:r>
-      <w:r>
-        <w:rPr>
-          <w:spacing w:val="40"/>
-        </w:rPr>
-        <w:t xml:space="preserve"> </w:t>
-      </w:r>
-      <w:r>
-        <w:rPr>
-          <w:spacing w:val="2"/>
-        </w:rPr>
-        <w:t>Y</w:t>
-      </w:r>
-      <w:r>
-        <w:rPr>
-          <w:spacing w:val="1"/>
-        </w:rPr>
-        <w:t>o</w:t>
-      </w:r>
-      <w:r>
-        <w:t>u</w:t>
-      </w:r>
-      <w:r>
-        <w:rPr>
-          <w:spacing w:val="-4"/>
-        </w:rPr>
-        <w:t xml:space="preserve"> </w:t>
-      </w:r>
-      <w:r>
-        <w:t>a</w:t>
-      </w:r>
-      <w:r>
-        <w:rPr>
-          <w:spacing w:val="1"/>
-        </w:rPr>
-        <w:t>r</w:t>
-      </w:r>
-      <w:r>
-        <w:t>e</w:t>
-      </w:r>
-      <w:r>
-        <w:rPr>
-          <w:spacing w:val="-4"/>
-        </w:rPr>
-        <w:t xml:space="preserve"> </w:t>
-      </w:r>
-      <w:r>
-        <w:t>e</w:t>
-      </w:r>
-      <w:r>
-        <w:rPr>
-          <w:spacing w:val="-1"/>
-        </w:rPr>
-        <w:t>x</w:t>
-      </w:r>
-      <w:r>
-        <w:rPr>
-          <w:spacing w:val="1"/>
-        </w:rPr>
-        <w:t>p</w:t>
-      </w:r>
-      <w:r>
-        <w:t>ec</w:t>
-      </w:r>
-      <w:r>
-        <w:rPr>
-          <w:spacing w:val="-1"/>
-        </w:rPr>
-        <w:t>t</w:t>
-      </w:r>
-      <w:r>
-        <w:t>ed</w:t>
-      </w:r>
-      <w:r>
-        <w:rPr>
-          <w:spacing w:val="-3"/>
-        </w:rPr>
-        <w:t xml:space="preserve"> </w:t>
-      </w:r>
-      <w:r>
-        <w:rPr>
-          <w:spacing w:val="-1"/>
-        </w:rPr>
-        <w:t>t</w:t>
-      </w:r>
-      <w:r>
-        <w:t>o</w:t>
-      </w:r>
-      <w:r>
-        <w:rPr>
-          <w:spacing w:val="-2"/>
-        </w:rPr>
-        <w:t xml:space="preserve"> </w:t>
-      </w:r>
-      <w:r>
-        <w:rPr>
-          <w:spacing w:val="1"/>
-        </w:rPr>
-        <w:t>b</w:t>
-      </w:r>
-      <w:r>
-        <w:t>e</w:t>
-      </w:r>
-      <w:r>
-        <w:rPr>
-          <w:spacing w:val="-4"/>
-        </w:rPr>
-        <w:t xml:space="preserve"> </w:t>
-      </w:r>
-      <w:r>
-        <w:rPr>
-          <w:spacing w:val="-1"/>
-        </w:rPr>
-        <w:t>p</w:t>
-      </w:r>
-      <w:r>
-        <w:rPr>
-          <w:spacing w:val="1"/>
-        </w:rPr>
-        <w:t>r</w:t>
-      </w:r>
-      <w:r>
-        <w:t>e</w:t>
-      </w:r>
-      <w:r>
-        <w:rPr>
-          <w:spacing w:val="-1"/>
-        </w:rPr>
-        <w:t>s</w:t>
-      </w:r>
-      <w:r>
-        <w:t>e</w:t>
-      </w:r>
-      <w:r>
-        <w:rPr>
-          <w:spacing w:val="-1"/>
-        </w:rPr>
-        <w:t>n</w:t>
-      </w:r>
-      <w:r>
-        <w:t>t</w:t>
-      </w:r>
-      <w:r>
-        <w:rPr>
-          <w:spacing w:val="-3"/>
-        </w:rPr>
-        <w:t xml:space="preserve"> </w:t>
-      </w:r>
-      <w:r>
-        <w:rPr>
-          <w:spacing w:val="1"/>
-        </w:rPr>
-        <w:t>fo</w:t>
-      </w:r>
-      <w:r>
-        <w:t>r</w:t>
-      </w:r>
-      <w:r>
-        <w:rPr>
-          <w:spacing w:val="-3"/>
-        </w:rPr>
-        <w:t xml:space="preserve"> </w:t>
-      </w:r>
-      <w:r>
-        <w:rPr>
-          <w:spacing w:val="-1"/>
-        </w:rPr>
-        <w:t>th</w:t>
-      </w:r>
-      <w:r>
-        <w:t>e</w:t>
-      </w:r>
-      <w:r>
-        <w:rPr>
-          <w:spacing w:val="-1"/>
-        </w:rPr>
-        <w:t>s</w:t>
-      </w:r>
-      <w:r>
-        <w:t>e</w:t>
-      </w:r>
-      <w:r>
-        <w:rPr>
-          <w:spacing w:val="-4"/>
-        </w:rPr>
-        <w:t xml:space="preserve"> </w:t>
-      </w:r>
-      <w:r>
-        <w:t>e</w:t>
-      </w:r>
-      <w:r>
-        <w:rPr>
-          <w:spacing w:val="-1"/>
-        </w:rPr>
-        <w:t>x</w:t>
-      </w:r>
-      <w:r>
-        <w:rPr>
-          <w:spacing w:val="2"/>
-        </w:rPr>
-        <w:t>a</w:t>
-      </w:r>
-      <w:r>
-        <w:rPr>
-          <w:spacing w:val="-2"/>
-        </w:rPr>
-        <w:t>m</w:t>
-      </w:r>
-      <w:r>
-        <w:t>s</w:t>
-      </w:r>
-      <w:r>
-        <w:rPr>
-          <w:spacing w:val="-1"/>
-        </w:rPr>
-        <w:t xml:space="preserve"> u</w:t>
-      </w:r>
-      <w:r>
-        <w:rPr>
-          <w:spacing w:val="1"/>
-        </w:rPr>
-        <w:t>n</w:t>
-      </w:r>
-      <w:r>
-        <w:rPr>
-          <w:spacing w:val="-1"/>
-        </w:rPr>
-        <w:t>l</w:t>
-      </w:r>
-      <w:r>
-        <w:t>e</w:t>
-      </w:r>
-      <w:r>
-        <w:rPr>
-          <w:spacing w:val="-1"/>
-        </w:rPr>
-        <w:t>s</w:t>
-      </w:r>
-      <w:r>
-        <w:t>s</w:t>
-      </w:r>
-      <w:r>
-        <w:rPr>
-          <w:spacing w:val="-2"/>
-        </w:rPr>
-        <w:t xml:space="preserve"> </w:t>
-      </w:r>
-      <w:r>
-        <w:rPr>
-          <w:spacing w:val="-1"/>
-        </w:rPr>
-        <w:t>y</w:t>
-      </w:r>
-      <w:r>
-        <w:rPr>
-          <w:spacing w:val="1"/>
-        </w:rPr>
-        <w:t>o</w:t>
-      </w:r>
-      <w:r>
-        <w:t>u</w:t>
-      </w:r>
-      <w:r>
-        <w:rPr>
-          <w:spacing w:val="-3"/>
-        </w:rPr>
-        <w:t xml:space="preserve"> </w:t>
-      </w:r>
-      <w:r>
-        <w:rPr>
-          <w:spacing w:val="-1"/>
-        </w:rPr>
-        <w:t>h</w:t>
-      </w:r>
-      <w:r>
-        <w:t>a</w:t>
-      </w:r>
-      <w:r>
-        <w:rPr>
-          <w:spacing w:val="1"/>
-        </w:rPr>
-        <w:t>v</w:t>
-      </w:r>
-      <w:r>
-        <w:t>e</w:t>
-      </w:r>
-      <w:r>
-        <w:rPr>
-          <w:w w:val="99"/>
-        </w:rPr>
-        <w:t xml:space="preserve"> </w:t>
-      </w:r>
-      <w:r>
-        <w:rPr>
-          <w:spacing w:val="-2"/>
-        </w:rPr>
-        <w:t>m</w:t>
-      </w:r>
-      <w:r>
-        <w:t>a</w:t>
-      </w:r>
-      <w:r>
-        <w:rPr>
-          <w:spacing w:val="1"/>
-        </w:rPr>
-        <w:t>d</w:t>
-      </w:r>
-      <w:r>
-        <w:t>e</w:t>
-      </w:r>
-      <w:r>
-        <w:rPr>
-          <w:spacing w:val="-5"/>
-        </w:rPr>
-        <w:t xml:space="preserve"> </w:t>
-      </w:r>
-      <w:r>
-        <w:rPr>
-          <w:spacing w:val="1"/>
-        </w:rPr>
-        <w:t>pr</w:t>
-      </w:r>
-      <w:r>
-        <w:rPr>
-          <w:spacing w:val="-1"/>
-        </w:rPr>
-        <w:t>i</w:t>
-      </w:r>
-      <w:r>
-        <w:rPr>
-          <w:spacing w:val="1"/>
-        </w:rPr>
-        <w:t>o</w:t>
-      </w:r>
-      <w:r>
-        <w:t>r</w:t>
-      </w:r>
-      <w:r>
-        <w:rPr>
-          <w:spacing w:val="-4"/>
-        </w:rPr>
-        <w:t xml:space="preserve"> </w:t>
-      </w:r>
-      <w:r>
-        <w:t>a</w:t>
-      </w:r>
-      <w:r>
-        <w:rPr>
-          <w:spacing w:val="1"/>
-        </w:rPr>
-        <w:t>rr</w:t>
-      </w:r>
-      <w:r>
-        <w:t>a</w:t>
-      </w:r>
-      <w:r>
-        <w:rPr>
-          <w:spacing w:val="-1"/>
-        </w:rPr>
-        <w:t>ng</w:t>
-      </w:r>
-      <w:r>
-        <w:rPr>
-          <w:spacing w:val="2"/>
-        </w:rPr>
-        <w:t>e</w:t>
-      </w:r>
-      <w:r>
-        <w:rPr>
-          <w:spacing w:val="-5"/>
-        </w:rPr>
-        <w:t>m</w:t>
-      </w:r>
-      <w:r>
-        <w:t>e</w:t>
-      </w:r>
-      <w:r>
-        <w:rPr>
-          <w:spacing w:val="1"/>
-        </w:rPr>
-        <w:t>n</w:t>
-      </w:r>
-      <w:r>
-        <w:rPr>
-          <w:spacing w:val="-1"/>
-        </w:rPr>
-        <w:t>ts</w:t>
-      </w:r>
-      <w:r>
-        <w:t>.</w:t>
-      </w:r>
-      <w:r>
-        <w:rPr>
-          <w:spacing w:val="42"/>
-        </w:rPr>
-        <w:t xml:space="preserve"> </w:t>
-      </w:r>
-      <w:r>
-        <w:t>M</w:t>
-      </w:r>
-      <w:r>
-        <w:rPr>
-          <w:spacing w:val="2"/>
-        </w:rPr>
-        <w:t>a</w:t>
-      </w:r>
-      <w:r>
-        <w:rPr>
-          <w:spacing w:val="-1"/>
-        </w:rPr>
-        <w:t>k</w:t>
-      </w:r>
-      <w:r>
-        <w:t>e</w:t>
-      </w:r>
-      <w:r>
-        <w:rPr>
-          <w:spacing w:val="1"/>
-        </w:rPr>
-        <w:t>-</w:t>
-      </w:r>
-      <w:r>
-        <w:rPr>
-          <w:spacing w:val="-1"/>
-        </w:rPr>
-        <w:t>u</w:t>
-      </w:r>
-      <w:r>
-        <w:t>p</w:t>
-      </w:r>
-      <w:r>
-        <w:rPr>
-          <w:spacing w:val="-3"/>
-        </w:rPr>
-        <w:t xml:space="preserve"> </w:t>
-      </w:r>
-      <w:r>
-        <w:t>e</w:t>
-      </w:r>
-      <w:r>
-        <w:rPr>
-          <w:spacing w:val="-1"/>
-        </w:rPr>
-        <w:t>x</w:t>
-      </w:r>
-      <w:r>
-        <w:rPr>
-          <w:spacing w:val="2"/>
-        </w:rPr>
-        <w:t>a</w:t>
-      </w:r>
-      <w:r>
-        <w:rPr>
-          <w:spacing w:val="-2"/>
-        </w:rPr>
-        <w:t>m</w:t>
-      </w:r>
-      <w:r>
-        <w:t>s</w:t>
-      </w:r>
-      <w:r>
-        <w:rPr>
-          <w:spacing w:val="-1"/>
-        </w:rPr>
-        <w:t xml:space="preserve"> </w:t>
-      </w:r>
-      <w:r>
-        <w:rPr>
-          <w:spacing w:val="-2"/>
-        </w:rPr>
-        <w:t>w</w:t>
-      </w:r>
-      <w:r>
-        <w:rPr>
-          <w:spacing w:val="-1"/>
-        </w:rPr>
-        <w:t>il</w:t>
-      </w:r>
-      <w:r>
-        <w:t>l</w:t>
-      </w:r>
-      <w:r>
-        <w:rPr>
-          <w:spacing w:val="-4"/>
-        </w:rPr>
-        <w:t xml:space="preserve"> </w:t>
-      </w:r>
-      <w:r>
-        <w:rPr>
-          <w:spacing w:val="1"/>
-        </w:rPr>
-        <w:t>b</w:t>
-      </w:r>
-      <w:r>
-        <w:t>e</w:t>
-      </w:r>
-      <w:r>
-        <w:rPr>
-          <w:spacing w:val="-5"/>
-        </w:rPr>
-        <w:t xml:space="preserve"> </w:t>
-      </w:r>
-      <w:r>
-        <w:rPr>
-          <w:spacing w:val="1"/>
-        </w:rPr>
-        <w:t>o</w:t>
-      </w:r>
-      <w:r>
-        <w:rPr>
-          <w:spacing w:val="-2"/>
-        </w:rPr>
-        <w:t>ff</w:t>
-      </w:r>
-      <w:r>
-        <w:t>e</w:t>
-      </w:r>
-      <w:r>
-        <w:rPr>
-          <w:spacing w:val="1"/>
-        </w:rPr>
-        <w:t>r</w:t>
-      </w:r>
-      <w:r>
-        <w:t>ed</w:t>
-      </w:r>
-      <w:r>
-        <w:rPr>
-          <w:spacing w:val="-4"/>
-        </w:rPr>
-        <w:t xml:space="preserve"> </w:t>
-      </w:r>
-      <w:r>
-        <w:rPr>
-          <w:spacing w:val="1"/>
-        </w:rPr>
-        <w:t>u</w:t>
-      </w:r>
-      <w:r>
-        <w:rPr>
-          <w:spacing w:val="-1"/>
-        </w:rPr>
-        <w:t>n</w:t>
-      </w:r>
-      <w:r>
-        <w:rPr>
-          <w:spacing w:val="1"/>
-        </w:rPr>
-        <w:t>d</w:t>
-      </w:r>
-      <w:r>
-        <w:t>er</w:t>
-      </w:r>
-      <w:r>
-        <w:rPr>
-          <w:spacing w:val="-3"/>
-        </w:rPr>
-        <w:t xml:space="preserve"> </w:t>
-      </w:r>
-      <w:r>
-        <w:rPr>
-          <w:spacing w:val="-1"/>
-        </w:rPr>
-        <w:t>v</w:t>
-      </w:r>
-      <w:r>
-        <w:t>e</w:t>
-      </w:r>
-      <w:r>
-        <w:rPr>
-          <w:spacing w:val="3"/>
-        </w:rPr>
-        <w:t>r</w:t>
-      </w:r>
-      <w:r>
-        <w:t>y</w:t>
-      </w:r>
-      <w:r>
-        <w:rPr>
-          <w:spacing w:val="-7"/>
-        </w:rPr>
-        <w:t xml:space="preserve"> </w:t>
-      </w:r>
-      <w:r>
-        <w:rPr>
-          <w:spacing w:val="-1"/>
-        </w:rPr>
-        <w:t>l</w:t>
-      </w:r>
-      <w:r>
-        <w:rPr>
-          <w:spacing w:val="2"/>
-        </w:rPr>
-        <w:t>i</w:t>
-      </w:r>
-      <w:r>
-        <w:rPr>
-          <w:spacing w:val="-2"/>
-        </w:rPr>
-        <w:t>m</w:t>
-      </w:r>
-      <w:r>
-        <w:rPr>
-          <w:spacing w:val="-1"/>
-        </w:rPr>
-        <w:t>it</w:t>
-      </w:r>
-      <w:r>
-        <w:t>ed</w:t>
-      </w:r>
-      <w:r>
-        <w:rPr>
-          <w:spacing w:val="-4"/>
-        </w:rPr>
-        <w:t xml:space="preserve"> </w:t>
-      </w:r>
-      <w:r>
-        <w:t>c</w:t>
-      </w:r>
-      <w:r>
-        <w:rPr>
-          <w:spacing w:val="-1"/>
-        </w:rPr>
-        <w:t>i</w:t>
-      </w:r>
-      <w:r>
-        <w:rPr>
-          <w:spacing w:val="1"/>
-        </w:rPr>
-        <w:t>r</w:t>
-      </w:r>
-      <w:r>
-        <w:t>c</w:t>
-      </w:r>
-      <w:r>
-        <w:rPr>
-          <w:spacing w:val="1"/>
-        </w:rPr>
-        <w:t>u</w:t>
-      </w:r>
-      <w:r>
-        <w:rPr>
-          <w:spacing w:val="-2"/>
-        </w:rPr>
-        <w:t>m</w:t>
-      </w:r>
-      <w:r>
-        <w:rPr>
-          <w:spacing w:val="1"/>
-        </w:rPr>
-        <w:t>s</w:t>
-      </w:r>
-      <w:r>
-        <w:rPr>
-          <w:spacing w:val="-1"/>
-        </w:rPr>
-        <w:t>t</w:t>
-      </w:r>
-      <w:r>
-        <w:t>a</w:t>
-      </w:r>
-      <w:r>
-        <w:rPr>
-          <w:spacing w:val="-1"/>
-        </w:rPr>
-        <w:t>n</w:t>
-      </w:r>
-      <w:r>
-        <w:rPr>
-          <w:spacing w:val="2"/>
-        </w:rPr>
-        <w:t>c</w:t>
-      </w:r>
-      <w:r>
-        <w:t>e</w:t>
-      </w:r>
-      <w:r>
-        <w:rPr>
-          <w:spacing w:val="-1"/>
-        </w:rPr>
-        <w:t>s</w:t>
+        <w:rPr>
+          <w:spacing w:val="-1"/>
+        </w:rPr>
+        <w:t xml:space="preserve"> and will be offered no more than a week after the original exam date</w:t>
       </w:r>
       <w:r>
         <w:t>.</w:t>
@@ -7075,6 +7009,7 @@
         </w:rPr>
         <w:t xml:space="preserve"> </w:t>
       </w:r>
+      <w:proofErr w:type="gramStart"/>
       <w:r>
         <w:rPr>
           <w:spacing w:val="-1"/>
@@ -7105,6 +7040,7 @@
       <w:r>
         <w:t>er</w:t>
       </w:r>
+      <w:proofErr w:type="gramEnd"/>
       <w:r>
         <w:rPr>
           <w:spacing w:val="-3"/>
@@ -7399,6 +7335,7 @@
         </w:rPr>
         <w:t xml:space="preserve"> </w:t>
       </w:r>
+      <w:proofErr w:type="gramStart"/>
       <w:r>
         <w:rPr>
           <w:spacing w:val="2"/>
@@ -7423,6 +7360,7 @@
       <w:r>
         <w:t>ed</w:t>
       </w:r>
+      <w:proofErr w:type="gramEnd"/>
       <w:r>
         <w:rPr>
           <w:spacing w:val="-3"/>
@@ -7675,6 +7613,7 @@
         </w:rPr>
         <w:t xml:space="preserve"> </w:t>
       </w:r>
+      <w:proofErr w:type="gramStart"/>
       <w:r>
         <w:t>a</w:t>
       </w:r>
@@ -7735,6 +7674,7 @@
       <w:r>
         <w:t>-</w:t>
       </w:r>
+      <w:proofErr w:type="gramEnd"/>
       <w:r>
         <w:rPr>
           <w:w w:val="99"/>
@@ -9242,6 +9182,7 @@
           <w:spacing w:val="-3"/>
         </w:rPr>
       </w:pPr>
+      <w:bookmarkStart w:id="0" w:name="_Hlk205907243"/>
       <w:r>
         <w:rPr>
           <w:spacing w:val="-3"/>
@@ -9324,245 +9265,32 @@
         <w:rPr>
           <w:spacing w:val="-3"/>
         </w:rPr>
-        <w:t xml:space="preserve">lop”, which is fragile code that incorporate bad programming practices and </w:t>
-      </w:r>
+        <w:t xml:space="preserve">lop”, which </w:t>
+      </w:r>
+      <w:bookmarkEnd w:id="0"/>
       <w:r>
         <w:rPr>
           <w:spacing w:val="-3"/>
         </w:rPr>
+        <w:t xml:space="preserve">is fragile code that incorporate bad programming practices and </w:t>
+      </w:r>
+      <w:r>
+        <w:rPr>
+          <w:spacing w:val="-3"/>
+        </w:rPr>
         <w:t xml:space="preserve">may </w:t>
       </w:r>
       <w:r>
         <w:rPr>
           <w:spacing w:val="-3"/>
         </w:rPr>
-        <w:t xml:space="preserve">break during stress.  (See table below </w:t>
+        <w:t xml:space="preserve">break during stress.  </w:t>
       </w:r>
       <w:r>
         <w:rPr>
           <w:spacing w:val="-3"/>
         </w:rPr>
-        <w:t>in section Extra: Is “vibe programming” really so bad?</w:t>
-      </w:r>
-      <w:r>
-        <w:rPr>
-          <w:spacing w:val="-3"/>
-        </w:rPr>
-        <w:t>)</w:t>
-      </w:r>
-    </w:p>
-    <w:p>
-      <w:pPr>
-        <w:pStyle w:val="BodyText"/>
-        <w:spacing w:line="239" w:lineRule="auto"/>
-        <w:ind w:left="720" w:right="154" w:firstLine="0"/>
-        <w:rPr>
-          <w:spacing w:val="-3"/>
-        </w:rPr>
-      </w:pPr>
-    </w:p>
-    <w:p>
-      <w:pPr>
-        <w:pStyle w:val="BodyText"/>
-        <w:spacing w:line="239" w:lineRule="auto"/>
-        <w:ind w:left="720" w:right="154" w:firstLine="0"/>
-        <w:rPr>
-          <w:spacing w:val="-3"/>
-        </w:rPr>
-      </w:pPr>
-      <w:r>
-        <w:rPr>
-          <w:b/>
-          <w:bCs/>
-          <w:i/>
-          <w:iCs/>
-          <w:spacing w:val="-3"/>
-        </w:rPr>
-        <w:t>Employers know the difference between programmers that truly understand code versus programmers that overly rely on AI</w:t>
-      </w:r>
-      <w:r>
-        <w:rPr>
-          <w:spacing w:val="-3"/>
-        </w:rPr>
-        <w:t>.  Because of this, programming and technical knowledge tests are increasingly used to screen applicants to positions where AI use becomes obvious and detected.</w:t>
-      </w:r>
-      <w:r>
-        <w:rPr>
-          <w:spacing w:val="-3"/>
-        </w:rPr>
-        <w:t xml:space="preserve">  One purpose of this class is to give you the background fundamental knowledge you need to become an experienced programmer in the topic domain of this class.</w:t>
-      </w:r>
-    </w:p>
-    <w:p>
-      <w:pPr>
-        <w:pStyle w:val="BodyText"/>
-        <w:spacing w:line="239" w:lineRule="auto"/>
-        <w:ind w:left="720" w:right="154" w:firstLine="0"/>
-        <w:rPr>
-          <w:spacing w:val="-3"/>
-        </w:rPr>
-      </w:pPr>
-    </w:p>
-    <w:p>
-      <w:pPr>
-        <w:pStyle w:val="BodyText"/>
-        <w:spacing w:line="239" w:lineRule="auto"/>
-        <w:ind w:left="720" w:right="154" w:firstLine="0"/>
-        <w:rPr>
-          <w:spacing w:val="-3"/>
-        </w:rPr>
-      </w:pPr>
-      <w:r>
-        <w:rPr>
-          <w:spacing w:val="-3"/>
-        </w:rPr>
-        <w:t>Nearly</w:t>
-      </w:r>
-      <w:r>
-        <w:rPr>
-          <w:spacing w:val="-3"/>
-        </w:rPr>
-        <w:t xml:space="preserve"> half of the points in this class will be evaluated on your abilities to read and write code in exam environments without access to an AI. If you can't generate and read SQL code</w:t>
-      </w:r>
-      <w:r>
-        <w:rPr>
-          <w:spacing w:val="-3"/>
-        </w:rPr>
-        <w:t>/schemas</w:t>
-      </w:r>
-      <w:r>
-        <w:rPr>
-          <w:spacing w:val="-3"/>
-        </w:rPr>
-        <w:t xml:space="preserve"> yourself without the use of an AI, you will fail exams and the class. You really </w:t>
-      </w:r>
-      <w:r>
-        <w:rPr>
-          <w:spacing w:val="-3"/>
-        </w:rPr>
-        <w:t>must</w:t>
-      </w:r>
-      <w:r>
-        <w:rPr>
-          <w:spacing w:val="-3"/>
-        </w:rPr>
-        <w:t xml:space="preserve"> know your stuff.</w:t>
-      </w:r>
-    </w:p>
-    <w:p>
-      <w:pPr>
-        <w:pStyle w:val="BodyText"/>
-        <w:spacing w:line="239" w:lineRule="auto"/>
-        <w:ind w:left="720" w:right="154" w:firstLine="0"/>
-        <w:rPr>
-          <w:spacing w:val="-3"/>
-        </w:rPr>
-      </w:pPr>
-    </w:p>
-    <w:p>
-      <w:pPr>
-        <w:pStyle w:val="BodyText"/>
-        <w:spacing w:line="239" w:lineRule="auto"/>
-        <w:ind w:left="0" w:right="154" w:firstLine="0"/>
-        <w:rPr>
-          <w:b/>
-          <w:bCs/>
-          <w:spacing w:val="-3"/>
-        </w:rPr>
-      </w:pPr>
-      <w:r>
-        <w:rPr>
-          <w:b/>
-          <w:bCs/>
-          <w:spacing w:val="-3"/>
-        </w:rPr>
-        <w:t xml:space="preserve">Extra: </w:t>
-      </w:r>
-      <w:r>
-        <w:rPr>
-          <w:b/>
-          <w:bCs/>
-          <w:spacing w:val="-3"/>
-        </w:rPr>
-        <w:t>I</w:t>
-      </w:r>
-      <w:r>
-        <w:rPr>
-          <w:b/>
-          <w:bCs/>
-          <w:spacing w:val="-3"/>
-        </w:rPr>
-        <w:t>s “</w:t>
-      </w:r>
-      <w:r>
-        <w:rPr>
-          <w:b/>
-          <w:bCs/>
-          <w:spacing w:val="-3"/>
-        </w:rPr>
-        <w:t>v</w:t>
-      </w:r>
-      <w:r>
-        <w:rPr>
-          <w:b/>
-          <w:bCs/>
-          <w:spacing w:val="-3"/>
-        </w:rPr>
-        <w:t xml:space="preserve">ibe </w:t>
-      </w:r>
-      <w:r>
-        <w:rPr>
-          <w:b/>
-          <w:bCs/>
-          <w:spacing w:val="-3"/>
-        </w:rPr>
-        <w:t>p</w:t>
-      </w:r>
-      <w:r>
-        <w:rPr>
-          <w:b/>
-          <w:bCs/>
-          <w:spacing w:val="-3"/>
-        </w:rPr>
-        <w:t>rogramming” really so bad?</w:t>
-      </w:r>
-    </w:p>
-    <w:p>
-      <w:pPr>
-        <w:pStyle w:val="BodyText"/>
-        <w:spacing w:line="239" w:lineRule="auto"/>
-        <w:ind w:left="720" w:right="154" w:firstLine="0"/>
-        <w:rPr>
-          <w:b/>
-          <w:bCs/>
-          <w:i/>
-          <w:iCs/>
-          <w:spacing w:val="-3"/>
-        </w:rPr>
-      </w:pPr>
-      <w:r>
-        <w:rPr>
-          <w:spacing w:val="-3"/>
-        </w:rPr>
-        <w:t xml:space="preserve">The term “vibe programming” refers to using an AI to create code without any or much programming knowledge.  </w:t>
-      </w:r>
-      <w:r>
-        <w:rPr>
-          <w:spacing w:val="-3"/>
-        </w:rPr>
-        <w:t>We already know that AI tools can hallucinate fake function calls, commands, and libraries that don’t exist.  In addition to hallucinations, t</w:t>
-      </w:r>
-      <w:r>
-        <w:rPr>
-          <w:spacing w:val="-3"/>
-        </w:rPr>
-        <w:t>he table below shows some b</w:t>
-      </w:r>
-      <w:r>
-        <w:rPr>
-          <w:spacing w:val="-3"/>
-        </w:rPr>
-        <w:t>ad programming practices AI coding tends to produce (</w:t>
+        <w:t>(</w:t>
       </w:r>
       <w:hyperlink r:id="rId12" w:history="1">
         <w:r>
@@ -9579,42 +9307,26 @@
         </w:rPr>
         <w:t>)</w:t>
       </w:r>
-      <w:r>
+    </w:p>
+    <w:p>
+      <w:pPr>
+        <w:pStyle w:val="BodyText"/>
+        <w:spacing w:line="239" w:lineRule="auto"/>
+        <w:ind w:left="720" w:right="154" w:firstLine="0"/>
         <w:rPr>
           <w:spacing w:val="-3"/>
         </w:rPr>
-        <w:t xml:space="preserve">, especially when the code becomes large.  </w:t>
-      </w:r>
-      <w:r>
+      </w:pPr>
+    </w:p>
+    <w:p>
+      <w:pPr>
+        <w:pStyle w:val="BodyText"/>
+        <w:spacing w:line="239" w:lineRule="auto"/>
+        <w:ind w:left="720" w:right="154" w:firstLine="0"/>
         <w:rPr>
           <w:spacing w:val="-3"/>
         </w:rPr>
-        <w:t xml:space="preserve">Inexperienced programmers can also produce these same errors!  </w:t>
-      </w:r>
-      <w:r>
-        <w:rPr>
-          <w:spacing w:val="-3"/>
-        </w:rPr>
-        <w:t xml:space="preserve">If you are not an experienced programmer or don’t know the program domain, then it will be difficult to recognize when the AI </w:t>
-      </w:r>
-      <w:r>
-        <w:rPr>
-          <w:spacing w:val="-3"/>
-        </w:rPr>
-        <w:t>causes</w:t>
-      </w:r>
-      <w:r>
-        <w:rPr>
-          <w:spacing w:val="-3"/>
-        </w:rPr>
-        <w:t xml:space="preserve"> these types of problems.</w:t>
-      </w:r>
-      <w:r>
-        <w:rPr>
-          <w:spacing w:val="-3"/>
-        </w:rPr>
-        <w:t xml:space="preserve"> </w:t>
-      </w:r>
+      </w:pPr>
       <w:r>
         <w:rPr>
           <w:b/>
@@ -9623,17 +9335,19 @@
           <w:iCs/>
           <w:spacing w:val="-3"/>
         </w:rPr>
-        <w:t xml:space="preserve"> In other words, it’s important to take the time to understand the programming and your problem domain before you use AI</w:t>
-      </w:r>
-      <w:r>
-        <w:rPr>
-          <w:b/>
-          <w:bCs/>
-          <w:i/>
-          <w:iCs/>
+        <w:t>Employers know the difference between programmers that truly understand code versus programmers that overly rely on AI</w:t>
+      </w:r>
+      <w:r>
+        <w:rPr>
           <w:spacing w:val="-3"/>
         </w:rPr>
-        <w:t>.</w:t>
+        <w:t>.  Because of this, programming and technical knowledge tests are increasingly used to screen applicants to positions where AI use becomes obvious and detected.</w:t>
+      </w:r>
+      <w:r>
+        <w:rPr>
+          <w:spacing w:val="-3"/>
+        </w:rPr>
+        <w:t xml:space="preserve">  One purpose of this class is to give you the background fundamental knowledge you need to become an experienced programmer in the topic domain of this class.</w:t>
       </w:r>
     </w:p>
     <w:p>
@@ -9642,10 +9356,6 @@
         <w:spacing w:line="239" w:lineRule="auto"/>
         <w:ind w:left="720" w:right="154" w:firstLine="0"/>
         <w:rPr>
-          <w:b/>
-          <w:bCs/>
-          <w:i/>
-          <w:iCs/>
           <w:spacing w:val="-3"/>
         </w:rPr>
       </w:pPr>
@@ -9663,1149 +9373,228 @@
         <w:rPr>
           <w:spacing w:val="-3"/>
         </w:rPr>
-        <w:t>Common errors vibe programmers may not spot in AI-produced code:</w:t>
+        <w:t>Nearly</w:t>
+      </w:r>
+      <w:r>
+        <w:rPr>
+          <w:spacing w:val="-3"/>
+        </w:rPr>
+        <w:t xml:space="preserve"> half of the points in this class will be evaluated on your abilities to read and write code in exam environments without access to an AI. If you can't generate and read SQL code</w:t>
+      </w:r>
+      <w:r>
+        <w:rPr>
+          <w:spacing w:val="-3"/>
+        </w:rPr>
+        <w:t>/schemas</w:t>
+      </w:r>
+      <w:r>
+        <w:rPr>
+          <w:spacing w:val="-3"/>
+        </w:rPr>
+        <w:t xml:space="preserve"> yourself without the use of an AI, you will fail exams and the class. You really </w:t>
+      </w:r>
+      <w:r>
+        <w:rPr>
+          <w:spacing w:val="-3"/>
+        </w:rPr>
+        <w:t>must</w:t>
+      </w:r>
+      <w:r>
+        <w:rPr>
+          <w:spacing w:val="-3"/>
+        </w:rPr>
+        <w:t xml:space="preserve"> know your stuff.</w:t>
       </w:r>
     </w:p>
-    <w:tbl>
-      <w:tblPr>
-        <w:tblStyle w:val="TableGrid"/>
-        <w:tblpPr w:leftFromText="180" w:rightFromText="180" w:vertAnchor="text" w:horzAnchor="margin" w:tblpXSpec="center" w:tblpY="294"/>
-        <w:tblW w:w="8409" w:type="dxa"/>
-        <w:tblLook w:val="04A0" w:firstRow="1" w:lastRow="0" w:firstColumn="1" w:lastColumn="0" w:noHBand="0" w:noVBand="1"/>
-      </w:tblPr>
-      <w:tblGrid>
-        <w:gridCol w:w="1908"/>
-        <w:gridCol w:w="6501"/>
-      </w:tblGrid>
-      <w:tr>
-        <w:tc>
-          <w:tcPr>
-            <w:tcW w:w="1908" w:type="dxa"/>
-            <w:hideMark/>
-          </w:tcPr>
-          <w:p>
-            <w:pPr>
-              <w:pStyle w:val="BodyText"/>
-              <w:spacing w:line="239" w:lineRule="auto"/>
-              <w:ind w:left="0" w:right="154" w:firstLine="0"/>
-              <w:rPr>
-                <w:b/>
-                <w:bCs/>
-                <w:spacing w:val="-3"/>
-              </w:rPr>
-            </w:pPr>
-            <w:r>
-              <w:rPr>
-                <w:b/>
-                <w:bCs/>
-                <w:spacing w:val="-3"/>
-              </w:rPr>
-              <w:t>Term</w:t>
-            </w:r>
-          </w:p>
-        </w:tc>
-        <w:tc>
-          <w:tcPr>
-            <w:tcW w:w="6501" w:type="dxa"/>
-            <w:hideMark/>
-          </w:tcPr>
-          <w:p>
-            <w:pPr>
-              <w:pStyle w:val="BodyText"/>
-              <w:spacing w:line="239" w:lineRule="auto"/>
-              <w:ind w:left="-18" w:right="154" w:firstLine="0"/>
-              <w:rPr>
-                <w:b/>
-                <w:bCs/>
-                <w:spacing w:val="-3"/>
-              </w:rPr>
-            </w:pPr>
-            <w:r>
-              <w:rPr>
-                <w:b/>
-                <w:bCs/>
-                <w:spacing w:val="-3"/>
-              </w:rPr>
-              <w:t>Description</w:t>
-            </w:r>
-          </w:p>
-        </w:tc>
-      </w:tr>
-      <w:tr>
-        <w:tc>
-          <w:tcPr>
-            <w:tcW w:w="1908" w:type="dxa"/>
-            <w:noWrap/>
-            <w:hideMark/>
-          </w:tcPr>
-          <w:p>
-            <w:pPr>
-              <w:pStyle w:val="BodyText"/>
-              <w:spacing w:line="239" w:lineRule="auto"/>
-              <w:ind w:left="0" w:right="154" w:firstLine="0"/>
-              <w:rPr>
-                <w:spacing w:val="-3"/>
-              </w:rPr>
-            </w:pPr>
-            <w:r>
-              <w:rPr>
-                <w:spacing w:val="-3"/>
-              </w:rPr>
-              <w:t>spaghetti code</w:t>
-            </w:r>
-          </w:p>
-        </w:tc>
-        <w:tc>
-          <w:tcPr>
-            <w:tcW w:w="6501" w:type="dxa"/>
-            <w:hideMark/>
-          </w:tcPr>
-          <w:p>
-            <w:pPr>
-              <w:pStyle w:val="BodyText"/>
-              <w:spacing w:line="239" w:lineRule="auto"/>
-              <w:ind w:left="-18" w:right="154" w:firstLine="0"/>
-              <w:rPr>
-                <w:spacing w:val="-3"/>
-              </w:rPr>
-            </w:pPr>
-            <w:r>
-              <w:rPr>
-                <w:spacing w:val="-3"/>
-              </w:rPr>
-              <w:t>badly structured code that is difficult to detangle</w:t>
-            </w:r>
-          </w:p>
-        </w:tc>
-      </w:tr>
-      <w:tr>
-        <w:tc>
-          <w:tcPr>
-            <w:tcW w:w="1908" w:type="dxa"/>
-            <w:noWrap/>
-            <w:hideMark/>
-          </w:tcPr>
-          <w:p>
-            <w:pPr>
-              <w:pStyle w:val="BodyText"/>
-              <w:spacing w:line="239" w:lineRule="auto"/>
-              <w:ind w:left="0" w:right="154" w:firstLine="0"/>
-              <w:rPr>
-                <w:spacing w:val="-3"/>
-              </w:rPr>
-            </w:pPr>
-            <w:r>
-              <w:rPr>
-                <w:spacing w:val="-3"/>
-              </w:rPr>
-              <w:t>god-object</w:t>
-            </w:r>
-          </w:p>
-        </w:tc>
-        <w:tc>
-          <w:tcPr>
-            <w:tcW w:w="6501" w:type="dxa"/>
-            <w:hideMark/>
-          </w:tcPr>
-          <w:p>
-            <w:pPr>
-              <w:pStyle w:val="BodyText"/>
-              <w:spacing w:line="239" w:lineRule="auto"/>
-              <w:ind w:left="-18" w:right="154" w:firstLine="0"/>
-              <w:rPr>
-                <w:spacing w:val="-3"/>
-              </w:rPr>
-            </w:pPr>
-            <w:r>
-              <w:rPr>
-                <w:spacing w:val="-3"/>
-              </w:rPr>
-              <w:t>a software component that does too many things and it must be simplified</w:t>
-            </w:r>
-          </w:p>
-        </w:tc>
-      </w:tr>
-      <w:tr>
-        <w:tc>
-          <w:tcPr>
-            <w:tcW w:w="1908" w:type="dxa"/>
-            <w:noWrap/>
-            <w:hideMark/>
-          </w:tcPr>
-          <w:p>
-            <w:pPr>
-              <w:pStyle w:val="BodyText"/>
-              <w:spacing w:line="239" w:lineRule="auto"/>
-              <w:ind w:left="0" w:right="154" w:firstLine="0"/>
-              <w:rPr>
-                <w:spacing w:val="-3"/>
-              </w:rPr>
-            </w:pPr>
-            <w:r>
-              <w:rPr>
-                <w:spacing w:val="-3"/>
-              </w:rPr>
-              <w:t>shotgun surgery</w:t>
-            </w:r>
-          </w:p>
-        </w:tc>
-        <w:tc>
-          <w:tcPr>
-            <w:tcW w:w="6501" w:type="dxa"/>
-            <w:hideMark/>
-          </w:tcPr>
-          <w:p>
-            <w:pPr>
-              <w:pStyle w:val="BodyText"/>
-              <w:spacing w:line="239" w:lineRule="auto"/>
-              <w:ind w:left="-18" w:right="154" w:firstLine="0"/>
-              <w:rPr>
-                <w:spacing w:val="-3"/>
-              </w:rPr>
-            </w:pPr>
-            <w:r>
-              <w:rPr>
-                <w:spacing w:val="-3"/>
-              </w:rPr>
-              <w:t>when you make too many unrelated changes in too many files at the same time</w:t>
-            </w:r>
-          </w:p>
-        </w:tc>
-      </w:tr>
-      <w:tr>
-        <w:tc>
-          <w:tcPr>
-            <w:tcW w:w="1908" w:type="dxa"/>
-            <w:noWrap/>
-            <w:hideMark/>
-          </w:tcPr>
-          <w:p>
-            <w:pPr>
-              <w:pStyle w:val="BodyText"/>
-              <w:spacing w:line="239" w:lineRule="auto"/>
-              <w:ind w:left="0" w:right="154" w:firstLine="0"/>
-              <w:rPr>
-                <w:spacing w:val="-3"/>
-              </w:rPr>
-            </w:pPr>
-            <w:r>
-              <w:rPr>
-                <w:spacing w:val="-3"/>
-              </w:rPr>
-              <w:t>glue code</w:t>
-            </w:r>
-          </w:p>
-        </w:tc>
-        <w:tc>
-          <w:tcPr>
-            <w:tcW w:w="6501" w:type="dxa"/>
-            <w:hideMark/>
-          </w:tcPr>
-          <w:p>
-            <w:pPr>
-              <w:pStyle w:val="BodyText"/>
-              <w:spacing w:line="239" w:lineRule="auto"/>
-              <w:ind w:left="-18" w:right="154" w:firstLine="0"/>
-              <w:rPr>
-                <w:spacing w:val="-3"/>
-              </w:rPr>
-            </w:pPr>
-            <w:r>
-              <w:rPr>
-                <w:spacing w:val="-3"/>
-              </w:rPr>
-              <w:t>code that connects other code - normally glue code is perceived as being lower quality than the components that it connects</w:t>
-            </w:r>
-          </w:p>
-        </w:tc>
-      </w:tr>
-      <w:tr>
-        <w:tc>
-          <w:tcPr>
-            <w:tcW w:w="1908" w:type="dxa"/>
-            <w:noWrap/>
-            <w:hideMark/>
-          </w:tcPr>
-          <w:p>
-            <w:pPr>
-              <w:pStyle w:val="BodyText"/>
-              <w:spacing w:line="239" w:lineRule="auto"/>
-              <w:ind w:left="0" w:right="154" w:firstLine="0"/>
-              <w:rPr>
-                <w:spacing w:val="-3"/>
-              </w:rPr>
-            </w:pPr>
-            <w:r>
-              <w:rPr>
-                <w:spacing w:val="-3"/>
-              </w:rPr>
-              <w:t>throw-away code</w:t>
-            </w:r>
-          </w:p>
-        </w:tc>
-        <w:tc>
-          <w:tcPr>
-            <w:tcW w:w="6501" w:type="dxa"/>
-            <w:hideMark/>
-          </w:tcPr>
-          <w:p>
-            <w:pPr>
-              <w:pStyle w:val="BodyText"/>
-              <w:spacing w:line="239" w:lineRule="auto"/>
-              <w:ind w:left="-18" w:right="154" w:firstLine="0"/>
-              <w:rPr>
-                <w:spacing w:val="-3"/>
-              </w:rPr>
-            </w:pPr>
-            <w:r>
-              <w:rPr>
-                <w:spacing w:val="-3"/>
-              </w:rPr>
-              <w:t>a quick hack that will be inconsequential if removed</w:t>
-            </w:r>
-          </w:p>
-        </w:tc>
-      </w:tr>
-      <w:tr>
-        <w:tc>
-          <w:tcPr>
-            <w:tcW w:w="1908" w:type="dxa"/>
-            <w:noWrap/>
-            <w:hideMark/>
-          </w:tcPr>
-          <w:p>
-            <w:pPr>
-              <w:pStyle w:val="BodyText"/>
-              <w:spacing w:line="239" w:lineRule="auto"/>
-              <w:ind w:left="0" w:right="154" w:firstLine="0"/>
-              <w:rPr>
-                <w:spacing w:val="-3"/>
-              </w:rPr>
-            </w:pPr>
-            <w:r>
-              <w:rPr>
-                <w:spacing w:val="-3"/>
-              </w:rPr>
-              <w:t>golden hammer</w:t>
-            </w:r>
-          </w:p>
-        </w:tc>
-        <w:tc>
-          <w:tcPr>
-            <w:tcW w:w="6501" w:type="dxa"/>
-            <w:hideMark/>
-          </w:tcPr>
-          <w:p>
-            <w:pPr>
-              <w:pStyle w:val="BodyText"/>
-              <w:spacing w:line="239" w:lineRule="auto"/>
-              <w:ind w:left="-18" w:right="154" w:firstLine="0"/>
-              <w:rPr>
-                <w:spacing w:val="-3"/>
-              </w:rPr>
-            </w:pPr>
-            <w:r>
-              <w:rPr>
-                <w:spacing w:val="-3"/>
-              </w:rPr>
-              <w:t>when you over-use a tool or a pattern even when it is not a good fit for the problem domain</w:t>
-            </w:r>
-          </w:p>
-        </w:tc>
-      </w:tr>
-      <w:tr>
-        <w:tc>
-          <w:tcPr>
-            <w:tcW w:w="1908" w:type="dxa"/>
-            <w:noWrap/>
-            <w:hideMark/>
-          </w:tcPr>
-          <w:p>
-            <w:pPr>
-              <w:pStyle w:val="BodyText"/>
-              <w:spacing w:line="239" w:lineRule="auto"/>
-              <w:ind w:left="0" w:right="154" w:firstLine="0"/>
-              <w:rPr>
-                <w:spacing w:val="-3"/>
-              </w:rPr>
-            </w:pPr>
-            <w:r>
-              <w:rPr>
-                <w:spacing w:val="-3"/>
-              </w:rPr>
-              <w:t>cargo cult programming</w:t>
-            </w:r>
-          </w:p>
-        </w:tc>
-        <w:tc>
-          <w:tcPr>
-            <w:tcW w:w="6501" w:type="dxa"/>
-            <w:hideMark/>
-          </w:tcPr>
-          <w:p>
-            <w:pPr>
-              <w:pStyle w:val="BodyText"/>
-              <w:spacing w:line="239" w:lineRule="auto"/>
-              <w:ind w:left="-18" w:right="154" w:firstLine="0"/>
-              <w:rPr>
-                <w:spacing w:val="-3"/>
-              </w:rPr>
-            </w:pPr>
-            <w:r>
-              <w:rPr>
-                <w:spacing w:val="-3"/>
-              </w:rPr>
-              <w:t>using code or patterns without understanding them, just because they seem to work</w:t>
-            </w:r>
-          </w:p>
-        </w:tc>
-      </w:tr>
-      <w:tr>
-        <w:tc>
-          <w:tcPr>
-            <w:tcW w:w="1908" w:type="dxa"/>
-            <w:noWrap/>
-            <w:hideMark/>
-          </w:tcPr>
-          <w:p>
-            <w:pPr>
-              <w:pStyle w:val="BodyText"/>
-              <w:spacing w:line="239" w:lineRule="auto"/>
-              <w:ind w:left="0" w:right="154" w:firstLine="0"/>
-              <w:rPr>
-                <w:spacing w:val="-3"/>
-              </w:rPr>
-            </w:pPr>
-            <w:r>
-              <w:rPr>
-                <w:spacing w:val="-3"/>
-              </w:rPr>
-              <w:t>fear-driven development</w:t>
-            </w:r>
-          </w:p>
-        </w:tc>
-        <w:tc>
-          <w:tcPr>
-            <w:tcW w:w="6501" w:type="dxa"/>
-            <w:hideMark/>
-          </w:tcPr>
-          <w:p>
-            <w:pPr>
-              <w:pStyle w:val="BodyText"/>
-              <w:spacing w:line="239" w:lineRule="auto"/>
-              <w:ind w:left="-18" w:right="154" w:firstLine="0"/>
-              <w:rPr>
-                <w:spacing w:val="-3"/>
-              </w:rPr>
-            </w:pPr>
-            <w:r>
-              <w:rPr>
-                <w:spacing w:val="-3"/>
-              </w:rPr>
-              <w:t>coding driven by fear of touching fragile systems</w:t>
-            </w:r>
-          </w:p>
-        </w:tc>
-      </w:tr>
-      <w:tr>
-        <w:tc>
-          <w:tcPr>
-            <w:tcW w:w="1908" w:type="dxa"/>
-            <w:noWrap/>
-            <w:hideMark/>
-          </w:tcPr>
-          <w:p>
-            <w:pPr>
-              <w:pStyle w:val="BodyText"/>
-              <w:spacing w:line="239" w:lineRule="auto"/>
-              <w:ind w:left="0" w:right="154" w:firstLine="0"/>
-              <w:rPr>
-                <w:spacing w:val="-3"/>
-              </w:rPr>
-            </w:pPr>
-            <w:r>
-              <w:rPr>
-                <w:spacing w:val="-3"/>
-              </w:rPr>
-              <w:t>stovepipe system</w:t>
-            </w:r>
-          </w:p>
-        </w:tc>
-        <w:tc>
-          <w:tcPr>
-            <w:tcW w:w="6501" w:type="dxa"/>
-            <w:hideMark/>
-          </w:tcPr>
-          <w:p>
-            <w:pPr>
-              <w:pStyle w:val="BodyText"/>
-              <w:spacing w:line="239" w:lineRule="auto"/>
-              <w:ind w:left="-18" w:right="154" w:firstLine="0"/>
-              <w:rPr>
-                <w:spacing w:val="-3"/>
-              </w:rPr>
-            </w:pPr>
-            <w:r>
-              <w:rPr>
-                <w:spacing w:val="-3"/>
-              </w:rPr>
-              <w:t>system developed in isolated pieces with little to no integration</w:t>
-            </w:r>
-          </w:p>
-        </w:tc>
-      </w:tr>
-      <w:tr>
-        <w:tc>
-          <w:tcPr>
-            <w:tcW w:w="1908" w:type="dxa"/>
-            <w:noWrap/>
-            <w:hideMark/>
-          </w:tcPr>
-          <w:p>
-            <w:pPr>
-              <w:pStyle w:val="BodyText"/>
-              <w:spacing w:line="239" w:lineRule="auto"/>
-              <w:ind w:left="0" w:right="154" w:firstLine="0"/>
-              <w:rPr>
-                <w:spacing w:val="-3"/>
-              </w:rPr>
-            </w:pPr>
-            <w:r>
-              <w:rPr>
-                <w:spacing w:val="-3"/>
-              </w:rPr>
-              <w:t>heisenbug</w:t>
-            </w:r>
-          </w:p>
-        </w:tc>
-        <w:tc>
-          <w:tcPr>
-            <w:tcW w:w="6501" w:type="dxa"/>
-            <w:hideMark/>
-          </w:tcPr>
-          <w:p>
-            <w:pPr>
-              <w:pStyle w:val="BodyText"/>
-              <w:spacing w:line="239" w:lineRule="auto"/>
-              <w:ind w:left="-18" w:right="154" w:firstLine="0"/>
-              <w:rPr>
-                <w:spacing w:val="-3"/>
-              </w:rPr>
-            </w:pPr>
-            <w:r>
-              <w:rPr>
-                <w:spacing w:val="-3"/>
-              </w:rPr>
-              <w:t>a bug that seems to disappear when you try to debug it</w:t>
-            </w:r>
-          </w:p>
-        </w:tc>
-      </w:tr>
-      <w:tr>
-        <w:tc>
-          <w:tcPr>
-            <w:tcW w:w="1908" w:type="dxa"/>
-            <w:noWrap/>
-            <w:hideMark/>
-          </w:tcPr>
-          <w:p>
-            <w:pPr>
-              <w:pStyle w:val="BodyText"/>
-              <w:spacing w:line="239" w:lineRule="auto"/>
-              <w:ind w:left="0" w:right="154" w:firstLine="0"/>
-              <w:rPr>
-                <w:spacing w:val="-3"/>
-              </w:rPr>
-            </w:pPr>
-            <w:r>
-              <w:rPr>
-                <w:spacing w:val="-3"/>
-              </w:rPr>
-              <w:lastRenderedPageBreak/>
-              <w:t>code smell</w:t>
-            </w:r>
-          </w:p>
-        </w:tc>
-        <w:tc>
-          <w:tcPr>
-            <w:tcW w:w="6501" w:type="dxa"/>
-            <w:hideMark/>
-          </w:tcPr>
-          <w:p>
-            <w:pPr>
-              <w:pStyle w:val="BodyText"/>
-              <w:spacing w:line="239" w:lineRule="auto"/>
-              <w:ind w:left="-18" w:right="154" w:firstLine="0"/>
-              <w:rPr>
-                <w:spacing w:val="-3"/>
-              </w:rPr>
-            </w:pPr>
-            <w:r>
-              <w:rPr>
-                <w:spacing w:val="-3"/>
-              </w:rPr>
-              <w:t>a surface indication that something may be wrong with the code</w:t>
-            </w:r>
-          </w:p>
-        </w:tc>
-      </w:tr>
-      <w:tr>
-        <w:tc>
-          <w:tcPr>
-            <w:tcW w:w="1908" w:type="dxa"/>
-            <w:noWrap/>
-            <w:hideMark/>
-          </w:tcPr>
-          <w:p>
-            <w:pPr>
-              <w:pStyle w:val="BodyText"/>
-              <w:spacing w:line="239" w:lineRule="auto"/>
-              <w:ind w:left="0" w:right="154" w:firstLine="0"/>
-              <w:rPr>
-                <w:spacing w:val="-3"/>
-              </w:rPr>
-            </w:pPr>
-            <w:r>
-              <w:rPr>
-                <w:spacing w:val="-3"/>
-              </w:rPr>
-              <w:t>technical debt</w:t>
-            </w:r>
-          </w:p>
-        </w:tc>
-        <w:tc>
-          <w:tcPr>
-            <w:tcW w:w="6501" w:type="dxa"/>
-            <w:hideMark/>
-          </w:tcPr>
-          <w:p>
-            <w:pPr>
-              <w:pStyle w:val="BodyText"/>
-              <w:spacing w:line="239" w:lineRule="auto"/>
-              <w:ind w:left="-18" w:right="154" w:firstLine="0"/>
-              <w:rPr>
-                <w:spacing w:val="-3"/>
-              </w:rPr>
-            </w:pPr>
-            <w:r>
-              <w:rPr>
-                <w:spacing w:val="-3"/>
-              </w:rPr>
-              <w:t>poor design or quick fixes that need to be "repaid" with future refactoring</w:t>
-            </w:r>
-          </w:p>
-        </w:tc>
-      </w:tr>
-      <w:tr>
-        <w:tc>
-          <w:tcPr>
-            <w:tcW w:w="1908" w:type="dxa"/>
-            <w:noWrap/>
-            <w:hideMark/>
-          </w:tcPr>
-          <w:p>
-            <w:pPr>
-              <w:pStyle w:val="BodyText"/>
-              <w:spacing w:line="239" w:lineRule="auto"/>
-              <w:ind w:left="0" w:right="154" w:firstLine="0"/>
-              <w:rPr>
-                <w:spacing w:val="-3"/>
-              </w:rPr>
-            </w:pPr>
-            <w:r>
-              <w:rPr>
-                <w:spacing w:val="-3"/>
-              </w:rPr>
-              <w:t>yoda conditions (yoda code)</w:t>
-            </w:r>
-          </w:p>
-        </w:tc>
-        <w:tc>
-          <w:tcPr>
-            <w:tcW w:w="6501" w:type="dxa"/>
-            <w:hideMark/>
-          </w:tcPr>
-          <w:p>
-            <w:pPr>
-              <w:pStyle w:val="BodyText"/>
-              <w:spacing w:line="239" w:lineRule="auto"/>
-              <w:ind w:left="-18" w:right="154" w:firstLine="0"/>
-              <w:rPr>
-                <w:spacing w:val="-3"/>
-              </w:rPr>
-            </w:pPr>
-            <w:r>
-              <w:rPr>
-                <w:spacing w:val="-3"/>
-              </w:rPr>
-              <w:t>when you write code in reverse or illogical order - for example </w:t>
-            </w:r>
-            <w:r>
-              <w:rPr>
-                <w:b/>
-                <w:bCs/>
-                <w:spacing w:val="-3"/>
-              </w:rPr>
-              <w:t>if (5 == x)</w:t>
-            </w:r>
-            <w:r>
-              <w:rPr>
-                <w:spacing w:val="-3"/>
-              </w:rPr>
-              <w:t> instead of </w:t>
-            </w:r>
-            <w:r>
-              <w:rPr>
-                <w:b/>
-                <w:bCs/>
-                <w:spacing w:val="-3"/>
-              </w:rPr>
-              <w:t>if (x == 5)</w:t>
-            </w:r>
-          </w:p>
-        </w:tc>
-      </w:tr>
-      <w:tr>
-        <w:tc>
-          <w:tcPr>
-            <w:tcW w:w="1908" w:type="dxa"/>
-            <w:noWrap/>
-            <w:hideMark/>
-          </w:tcPr>
-          <w:p>
-            <w:pPr>
-              <w:pStyle w:val="BodyText"/>
-              <w:spacing w:line="239" w:lineRule="auto"/>
-              <w:ind w:left="0" w:right="154" w:firstLine="0"/>
-              <w:rPr>
-                <w:spacing w:val="-3"/>
-              </w:rPr>
-            </w:pPr>
-            <w:r>
-              <w:rPr>
-                <w:spacing w:val="-3"/>
-              </w:rPr>
-              <w:t>magic numbers</w:t>
-            </w:r>
-          </w:p>
-        </w:tc>
-        <w:tc>
-          <w:tcPr>
-            <w:tcW w:w="6501" w:type="dxa"/>
-            <w:hideMark/>
-          </w:tcPr>
-          <w:p>
-            <w:pPr>
-              <w:pStyle w:val="BodyText"/>
-              <w:spacing w:line="239" w:lineRule="auto"/>
-              <w:ind w:left="-18" w:right="154" w:firstLine="0"/>
-              <w:rPr>
-                <w:spacing w:val="-3"/>
-              </w:rPr>
-            </w:pPr>
-            <w:r>
-              <w:rPr>
-                <w:spacing w:val="-3"/>
-              </w:rPr>
-              <w:t>using unexplained constants directly in code instead of named variables</w:t>
-            </w:r>
-          </w:p>
-        </w:tc>
-      </w:tr>
-      <w:tr>
-        <w:tc>
-          <w:tcPr>
-            <w:tcW w:w="1908" w:type="dxa"/>
-            <w:noWrap/>
-            <w:hideMark/>
-          </w:tcPr>
-          <w:p>
-            <w:pPr>
-              <w:pStyle w:val="BodyText"/>
-              <w:spacing w:line="239" w:lineRule="auto"/>
-              <w:ind w:left="0" w:right="154" w:firstLine="0"/>
-              <w:rPr>
-                <w:spacing w:val="-3"/>
-              </w:rPr>
-            </w:pPr>
-            <w:r>
-              <w:rPr>
-                <w:spacing w:val="-3"/>
-              </w:rPr>
-              <w:t>hardcoding</w:t>
-            </w:r>
-          </w:p>
-        </w:tc>
-        <w:tc>
-          <w:tcPr>
-            <w:tcW w:w="6501" w:type="dxa"/>
-            <w:hideMark/>
-          </w:tcPr>
-          <w:p>
-            <w:pPr>
-              <w:pStyle w:val="BodyText"/>
-              <w:spacing w:line="239" w:lineRule="auto"/>
-              <w:ind w:left="-18" w:right="154" w:firstLine="0"/>
-              <w:rPr>
-                <w:spacing w:val="-3"/>
-              </w:rPr>
-            </w:pPr>
-            <w:r>
-              <w:rPr>
-                <w:spacing w:val="-3"/>
-              </w:rPr>
-              <w:t>embedding fixed values or logic inside the code, reducing flexibility</w:t>
-            </w:r>
-          </w:p>
-        </w:tc>
-      </w:tr>
-      <w:tr>
-        <w:tc>
-          <w:tcPr>
-            <w:tcW w:w="1908" w:type="dxa"/>
-            <w:noWrap/>
-            <w:hideMark/>
-          </w:tcPr>
-          <w:p>
-            <w:pPr>
-              <w:pStyle w:val="BodyText"/>
-              <w:spacing w:line="239" w:lineRule="auto"/>
-              <w:ind w:left="0" w:right="154" w:firstLine="0"/>
-              <w:rPr>
-                <w:spacing w:val="-3"/>
-              </w:rPr>
-            </w:pPr>
-            <w:r>
-              <w:rPr>
-                <w:spacing w:val="-3"/>
-              </w:rPr>
-              <w:t>refuctoring</w:t>
-            </w:r>
-          </w:p>
-        </w:tc>
-        <w:tc>
-          <w:tcPr>
-            <w:tcW w:w="6501" w:type="dxa"/>
-            <w:hideMark/>
-          </w:tcPr>
-          <w:p>
-            <w:pPr>
-              <w:pStyle w:val="BodyText"/>
-              <w:spacing w:line="239" w:lineRule="auto"/>
-              <w:ind w:left="-18" w:right="154" w:firstLine="0"/>
-              <w:rPr>
-                <w:spacing w:val="-3"/>
-              </w:rPr>
-            </w:pPr>
-            <w:r>
-              <w:rPr>
-                <w:spacing w:val="-3"/>
-              </w:rPr>
-              <w:t>a process that makes the code worse and less understandable - the opposite of refactoring</w:t>
-            </w:r>
-          </w:p>
-        </w:tc>
-      </w:tr>
-      <w:tr>
-        <w:tc>
-          <w:tcPr>
-            <w:tcW w:w="1908" w:type="dxa"/>
-            <w:noWrap/>
-            <w:hideMark/>
-          </w:tcPr>
-          <w:p>
-            <w:pPr>
-              <w:pStyle w:val="BodyText"/>
-              <w:spacing w:line="239" w:lineRule="auto"/>
-              <w:ind w:left="0" w:right="154" w:firstLine="0"/>
-              <w:rPr>
-                <w:spacing w:val="-3"/>
-              </w:rPr>
-            </w:pPr>
-            <w:r>
-              <w:rPr>
-                <w:spacing w:val="-3"/>
-              </w:rPr>
-              <w:t>dead code</w:t>
-            </w:r>
-          </w:p>
-        </w:tc>
-        <w:tc>
-          <w:tcPr>
-            <w:tcW w:w="6501" w:type="dxa"/>
-            <w:hideMark/>
-          </w:tcPr>
-          <w:p>
-            <w:pPr>
-              <w:pStyle w:val="BodyText"/>
-              <w:spacing w:line="239" w:lineRule="auto"/>
-              <w:ind w:left="-18" w:right="154" w:firstLine="0"/>
-              <w:rPr>
-                <w:spacing w:val="-3"/>
-              </w:rPr>
-            </w:pPr>
-            <w:r>
-              <w:rPr>
-                <w:spacing w:val="-3"/>
-              </w:rPr>
-              <w:t>code that is no longer used or it is not reachable</w:t>
-            </w:r>
-          </w:p>
-        </w:tc>
-      </w:tr>
-      <w:tr>
-        <w:tc>
-          <w:tcPr>
-            <w:tcW w:w="1908" w:type="dxa"/>
-            <w:noWrap/>
-            <w:hideMark/>
-          </w:tcPr>
-          <w:p>
-            <w:pPr>
-              <w:pStyle w:val="BodyText"/>
-              <w:spacing w:line="239" w:lineRule="auto"/>
-              <w:ind w:left="0" w:right="154" w:firstLine="0"/>
-              <w:rPr>
-                <w:spacing w:val="-3"/>
-              </w:rPr>
-            </w:pPr>
-            <w:r>
-              <w:rPr>
-                <w:spacing w:val="-3"/>
-              </w:rPr>
-              <w:t>zebra pattern</w:t>
-            </w:r>
-          </w:p>
-        </w:tc>
-        <w:tc>
-          <w:tcPr>
-            <w:tcW w:w="6501" w:type="dxa"/>
-            <w:hideMark/>
-          </w:tcPr>
-          <w:p>
-            <w:pPr>
-              <w:pStyle w:val="BodyText"/>
-              <w:spacing w:line="239" w:lineRule="auto"/>
-              <w:ind w:left="-18" w:right="154" w:firstLine="0"/>
-              <w:rPr>
-                <w:spacing w:val="-3"/>
-              </w:rPr>
-            </w:pPr>
-            <w:r>
-              <w:rPr>
-                <w:spacing w:val="-3"/>
-              </w:rPr>
-              <w:t>different coding styles in the same program</w:t>
-            </w:r>
-          </w:p>
-        </w:tc>
-      </w:tr>
-      <w:tr>
-        <w:tc>
-          <w:tcPr>
-            <w:tcW w:w="1908" w:type="dxa"/>
-            <w:noWrap/>
-            <w:hideMark/>
-          </w:tcPr>
-          <w:p>
-            <w:pPr>
-              <w:pStyle w:val="BodyText"/>
-              <w:spacing w:line="239" w:lineRule="auto"/>
-              <w:ind w:left="0" w:right="154" w:firstLine="0"/>
-              <w:rPr>
-                <w:spacing w:val="-3"/>
-              </w:rPr>
-            </w:pPr>
-            <w:r>
-              <w:rPr>
-                <w:spacing w:val="-3"/>
-              </w:rPr>
-              <w:t>factory factory</w:t>
-            </w:r>
-          </w:p>
-        </w:tc>
-        <w:tc>
-          <w:tcPr>
-            <w:tcW w:w="6501" w:type="dxa"/>
-            <w:hideMark/>
-          </w:tcPr>
-          <w:p>
-            <w:pPr>
-              <w:pStyle w:val="BodyText"/>
-              <w:spacing w:line="239" w:lineRule="auto"/>
-              <w:ind w:left="-18" w:right="154" w:firstLine="0"/>
-              <w:rPr>
-                <w:spacing w:val="-3"/>
-              </w:rPr>
-            </w:pPr>
-            <w:r>
-              <w:rPr>
-                <w:spacing w:val="-3"/>
-              </w:rPr>
-              <w:t>overuse of the factory pattern - a sign of over-engineering</w:t>
-            </w:r>
-          </w:p>
-        </w:tc>
-      </w:tr>
-      <w:tr>
-        <w:tc>
-          <w:tcPr>
-            <w:tcW w:w="1908" w:type="dxa"/>
-            <w:noWrap/>
-            <w:hideMark/>
-          </w:tcPr>
-          <w:p>
-            <w:pPr>
-              <w:pStyle w:val="BodyText"/>
-              <w:spacing w:line="239" w:lineRule="auto"/>
-              <w:ind w:left="0" w:right="154" w:firstLine="0"/>
-              <w:rPr>
-                <w:spacing w:val="-3"/>
-              </w:rPr>
-            </w:pPr>
-            <w:r>
-              <w:rPr>
-                <w:spacing w:val="-3"/>
-              </w:rPr>
-              <w:t>over-engineering</w:t>
-            </w:r>
-          </w:p>
-        </w:tc>
-        <w:tc>
-          <w:tcPr>
-            <w:tcW w:w="6501" w:type="dxa"/>
-            <w:hideMark/>
-          </w:tcPr>
-          <w:p>
-            <w:pPr>
-              <w:pStyle w:val="BodyText"/>
-              <w:spacing w:line="239" w:lineRule="auto"/>
-              <w:ind w:left="-18" w:right="154" w:firstLine="0"/>
-              <w:rPr>
-                <w:spacing w:val="-3"/>
-              </w:rPr>
-            </w:pPr>
-            <w:r>
-              <w:rPr>
-                <w:spacing w:val="-3"/>
-              </w:rPr>
-              <w:t>too much planning and structure that leads to less flexibility</w:t>
-            </w:r>
-          </w:p>
-        </w:tc>
-      </w:tr>
-      <w:tr>
-        <w:tc>
-          <w:tcPr>
-            <w:tcW w:w="1908" w:type="dxa"/>
-            <w:noWrap/>
-            <w:hideMark/>
-          </w:tcPr>
-          <w:p>
-            <w:pPr>
-              <w:pStyle w:val="BodyText"/>
-              <w:spacing w:line="239" w:lineRule="auto"/>
-              <w:ind w:left="0" w:right="154" w:firstLine="0"/>
-              <w:rPr>
-                <w:spacing w:val="-3"/>
-              </w:rPr>
-            </w:pPr>
-            <w:r>
-              <w:rPr>
-                <w:spacing w:val="-3"/>
-              </w:rPr>
-              <w:t>verbose code</w:t>
-            </w:r>
-          </w:p>
-        </w:tc>
-        <w:tc>
-          <w:tcPr>
-            <w:tcW w:w="6501" w:type="dxa"/>
-            <w:hideMark/>
-          </w:tcPr>
-          <w:p>
-            <w:pPr>
-              <w:pStyle w:val="BodyText"/>
-              <w:spacing w:line="239" w:lineRule="auto"/>
-              <w:ind w:left="-18" w:right="154" w:firstLine="0"/>
-              <w:rPr>
-                <w:spacing w:val="-3"/>
-              </w:rPr>
-            </w:pPr>
-            <w:r>
-              <w:rPr>
-                <w:spacing w:val="-3"/>
-              </w:rPr>
-              <w:t>code that could be expressed in simpler terms</w:t>
-            </w:r>
-          </w:p>
-        </w:tc>
-      </w:tr>
-      <w:tr>
-        <w:tc>
-          <w:tcPr>
-            <w:tcW w:w="1908" w:type="dxa"/>
-            <w:noWrap/>
-            <w:hideMark/>
-          </w:tcPr>
-          <w:p>
-            <w:pPr>
-              <w:pStyle w:val="BodyText"/>
-              <w:spacing w:line="239" w:lineRule="auto"/>
-              <w:ind w:left="0" w:right="154" w:firstLine="0"/>
-              <w:rPr>
-                <w:spacing w:val="-3"/>
-              </w:rPr>
-            </w:pPr>
-            <w:r>
-              <w:rPr>
-                <w:spacing w:val="-3"/>
-              </w:rPr>
-              <w:t>AI slop (for code)</w:t>
-            </w:r>
-          </w:p>
-        </w:tc>
-        <w:tc>
-          <w:tcPr>
-            <w:tcW w:w="6501" w:type="dxa"/>
-            <w:hideMark/>
-          </w:tcPr>
-          <w:p>
-            <w:pPr>
-              <w:pStyle w:val="BodyText"/>
-              <w:spacing w:line="239" w:lineRule="auto"/>
-              <w:ind w:left="-18" w:right="154" w:firstLine="0"/>
-              <w:rPr>
-                <w:spacing w:val="-3"/>
-              </w:rPr>
-            </w:pPr>
-            <w:r>
-              <w:rPr>
-                <w:spacing w:val="-3"/>
-              </w:rPr>
-              <w:t xml:space="preserve">a new term that describes code that is written by vibe coder that </w:t>
-            </w:r>
-            <w:r>
-              <w:rPr>
-                <w:spacing w:val="-3"/>
-              </w:rPr>
-              <w:t>exhibits</w:t>
-            </w:r>
-            <w:r>
-              <w:rPr>
-                <w:spacing w:val="-3"/>
-              </w:rPr>
-              <w:t xml:space="preserve"> many of the bad practices outlined above</w:t>
-            </w:r>
-          </w:p>
-        </w:tc>
-      </w:tr>
-    </w:tbl>
+    <w:p>
+      <w:pPr>
+        <w:pStyle w:val="BodyText"/>
+        <w:spacing w:line="239" w:lineRule="auto"/>
+        <w:ind w:left="720" w:right="154" w:firstLine="0"/>
+        <w:rPr>
+          <w:spacing w:val="-3"/>
+        </w:rPr>
+      </w:pPr>
+    </w:p>
+    <w:p>
+      <w:pPr>
+        <w:pStyle w:val="BodyText"/>
+        <w:spacing w:line="239" w:lineRule="auto"/>
+        <w:ind w:left="720" w:right="154" w:firstLine="0"/>
+        <w:rPr>
+          <w:spacing w:val="-3"/>
+        </w:rPr>
+      </w:pPr>
+    </w:p>
+    <w:p>
+      <w:pPr>
+        <w:keepNext/>
+        <w:widowControl/>
+        <w:spacing w:after="120"/>
+        <w:outlineLvl w:val="2"/>
+        <w:rPr>
+          <w:rFonts w:ascii="Times New Roman" w:eastAsia="Times New Roman" w:hAnsi="Times New Roman" w:cs="Times New Roman"/>
+          <w:b/>
+          <w:sz w:val="32"/>
+          <w:szCs w:val="32"/>
+        </w:rPr>
+      </w:pPr>
+      <w:r>
+        <w:rPr>
+          <w:rFonts w:ascii="Times New Roman" w:eastAsia="Times New Roman" w:hAnsi="Times New Roman" w:cs="Times New Roman"/>
+          <w:b/>
+          <w:sz w:val="32"/>
+          <w:szCs w:val="32"/>
+        </w:rPr>
+        <w:t>Required Syllabus Statements</w:t>
+      </w:r>
+    </w:p>
+    <w:p>
+      <w:pPr>
+        <w:pStyle w:val="BodyText"/>
+        <w:spacing w:line="239" w:lineRule="auto"/>
+        <w:ind w:left="720" w:right="154" w:firstLine="0"/>
+        <w:rPr>
+          <w:spacing w:val="-3"/>
+        </w:rPr>
+      </w:pPr>
+      <w:r>
+        <w:rPr>
+          <w:spacing w:val="-3"/>
+        </w:rPr>
+        <w:t xml:space="preserve">The following syllabus statements are generic across syllabi at UNI, and the most up-to-date versions of them can be found at </w:t>
+      </w:r>
+      <w:hyperlink r:id="rId13" w:history="1">
+        <w:r>
+          <w:rPr>
+            <w:rStyle w:val="Hyperlink"/>
+            <w:spacing w:val="-3"/>
+          </w:rPr>
+          <w:t>https://provost.uni.edu/syllabus-statements</w:t>
+        </w:r>
+      </w:hyperlink>
+      <w:r>
+        <w:rPr>
+          <w:spacing w:val="-3"/>
+        </w:rPr>
+        <w:t xml:space="preserve"> </w:t>
+      </w:r>
+    </w:p>
+    <w:p>
+      <w:pPr>
+        <w:pStyle w:val="BodyText"/>
+        <w:numPr>
+          <w:ilvl w:val="0"/>
+          <w:numId w:val="10"/>
+        </w:numPr>
+        <w:spacing w:line="239" w:lineRule="auto"/>
+        <w:ind w:right="154"/>
+        <w:rPr>
+          <w:spacing w:val="-3"/>
+        </w:rPr>
+      </w:pPr>
+      <w:r>
+        <w:rPr>
+          <w:spacing w:val="-3"/>
+        </w:rPr>
+        <w:t>Free Speech Syllabus Statement</w:t>
+      </w:r>
+    </w:p>
+    <w:p>
+      <w:pPr>
+        <w:pStyle w:val="BodyText"/>
+        <w:numPr>
+          <w:ilvl w:val="0"/>
+          <w:numId w:val="10"/>
+        </w:numPr>
+        <w:spacing w:line="239" w:lineRule="auto"/>
+        <w:ind w:right="154"/>
+        <w:rPr>
+          <w:spacing w:val="-3"/>
+        </w:rPr>
+      </w:pPr>
+      <w:r>
+        <w:rPr>
+          <w:spacing w:val="-3"/>
+        </w:rPr>
+        <w:t>Office of Civil Rights Compliance</w:t>
+      </w:r>
+    </w:p>
+    <w:p>
+      <w:pPr>
+        <w:pStyle w:val="BodyText"/>
+        <w:numPr>
+          <w:ilvl w:val="0"/>
+          <w:numId w:val="10"/>
+        </w:numPr>
+        <w:spacing w:line="239" w:lineRule="auto"/>
+        <w:ind w:right="154"/>
+        <w:rPr>
+          <w:spacing w:val="-3"/>
+        </w:rPr>
+      </w:pPr>
+      <w:r>
+        <w:rPr>
+          <w:spacing w:val="-3"/>
+        </w:rPr>
+        <w:t>Student Accessibility Services</w:t>
+      </w:r>
+    </w:p>
+    <w:p>
+      <w:pPr>
+        <w:pStyle w:val="BodyText"/>
+        <w:numPr>
+          <w:ilvl w:val="0"/>
+          <w:numId w:val="10"/>
+        </w:numPr>
+        <w:spacing w:line="239" w:lineRule="auto"/>
+        <w:ind w:right="154"/>
+        <w:rPr>
+          <w:spacing w:val="-3"/>
+        </w:rPr>
+      </w:pPr>
+      <w:r>
+        <w:rPr>
+          <w:spacing w:val="-3"/>
+        </w:rPr>
+        <w:t>The Learning Center</w:t>
+      </w:r>
+    </w:p>
+    <w:p>
+      <w:pPr>
+        <w:pStyle w:val="BodyText"/>
+        <w:spacing w:line="239" w:lineRule="auto"/>
+        <w:ind w:left="720" w:right="154" w:firstLine="0"/>
+        <w:rPr>
+          <w:spacing w:val="-3"/>
+        </w:rPr>
+      </w:pPr>
+    </w:p>
+    <w:p>
+      <w:pPr>
+        <w:pStyle w:val="BodyText"/>
+        <w:spacing w:line="239" w:lineRule="auto"/>
+        <w:ind w:left="720" w:right="154" w:firstLine="0"/>
+        <w:rPr>
+          <w:spacing w:val="-3"/>
+        </w:rPr>
+      </w:pPr>
+    </w:p>
     <w:p>
       <w:pPr>
         <w:pStyle w:val="BodyText"/>
         <w:spacing w:line="239" w:lineRule="auto"/>
         <w:ind w:right="154" w:hanging="117"/>
+        <w:rPr>
+          <w:spacing w:val="-3"/>
+        </w:rPr>
+      </w:pPr>
+    </w:p>
+    <w:p>
+      <w:pPr>
+        <w:pStyle w:val="BodyText"/>
+        <w:spacing w:line="239" w:lineRule="auto"/>
+        <w:ind w:left="0" w:right="154" w:firstLine="0"/>
         <w:rPr>
           <w:spacing w:val="-3"/>
         </w:rPr>
@@ -11732,6 +10521,119 @@
     </w:lvl>
   </w:abstractNum>
   <w:abstractNum w:abstractNumId="8" w15:restartNumberingAfterBreak="0">
+    <w:nsid w:val="75953649"/>
+    <w:multiLevelType w:val="hybridMultilevel"/>
+    <w:tmpl w:val="BDF63AD0"/>
+    <w:lvl w:ilvl="0" w:tplc="04090001">
+      <w:start w:val="1"/>
+      <w:numFmt w:val="bullet"/>
+      <w:lvlText w:val=""/>
+      <w:lvlJc w:val="left"/>
+      <w:pPr>
+        <w:ind w:left="1440" w:hanging="360"/>
+      </w:pPr>
+      <w:rPr>
+        <w:rFonts w:ascii="Symbol" w:hAnsi="Symbol" w:hint="default"/>
+      </w:rPr>
+    </w:lvl>
+    <w:lvl w:ilvl="1" w:tplc="04090003" w:tentative="1">
+      <w:start w:val="1"/>
+      <w:numFmt w:val="bullet"/>
+      <w:lvlText w:val="o"/>
+      <w:lvlJc w:val="left"/>
+      <w:pPr>
+        <w:ind w:left="2160" w:hanging="360"/>
+      </w:pPr>
+      <w:rPr>
+        <w:rFonts w:ascii="Courier New" w:hAnsi="Courier New" w:cs="Courier New" w:hint="default"/>
+      </w:rPr>
+    </w:lvl>
+    <w:lvl w:ilvl="2" w:tplc="04090005" w:tentative="1">
+      <w:start w:val="1"/>
+      <w:numFmt w:val="bullet"/>
+      <w:lvlText w:val=""/>
+      <w:lvlJc w:val="left"/>
+      <w:pPr>
+        <w:ind w:left="2880" w:hanging="360"/>
+      </w:pPr>
+      <w:rPr>
+        <w:rFonts w:ascii="Wingdings" w:hAnsi="Wingdings" w:hint="default"/>
+      </w:rPr>
+    </w:lvl>
+    <w:lvl w:ilvl="3" w:tplc="04090001" w:tentative="1">
+      <w:start w:val="1"/>
+      <w:numFmt w:val="bullet"/>
+      <w:lvlText w:val=""/>
+      <w:lvlJc w:val="left"/>
+      <w:pPr>
+        <w:ind w:left="3600" w:hanging="360"/>
+      </w:pPr>
+      <w:rPr>
+        <w:rFonts w:ascii="Symbol" w:hAnsi="Symbol" w:hint="default"/>
+      </w:rPr>
+    </w:lvl>
+    <w:lvl w:ilvl="4" w:tplc="04090003" w:tentative="1">
+      <w:start w:val="1"/>
+      <w:numFmt w:val="bullet"/>
+      <w:lvlText w:val="o"/>
+      <w:lvlJc w:val="left"/>
+      <w:pPr>
+        <w:ind w:left="4320" w:hanging="360"/>
+      </w:pPr>
+      <w:rPr>
+        <w:rFonts w:ascii="Courier New" w:hAnsi="Courier New" w:cs="Courier New" w:hint="default"/>
+      </w:rPr>
+    </w:lvl>
+    <w:lvl w:ilvl="5" w:tplc="04090005" w:tentative="1">
+      <w:start w:val="1"/>
+      <w:numFmt w:val="bullet"/>
+      <w:lvlText w:val=""/>
+      <w:lvlJc w:val="left"/>
+      <w:pPr>
+        <w:ind w:left="5040" w:hanging="360"/>
+      </w:pPr>
+      <w:rPr>
+        <w:rFonts w:ascii="Wingdings" w:hAnsi="Wingdings" w:hint="default"/>
+      </w:rPr>
+    </w:lvl>
+    <w:lvl w:ilvl="6" w:tplc="04090001" w:tentative="1">
+      <w:start w:val="1"/>
+      <w:numFmt w:val="bullet"/>
+      <w:lvlText w:val=""/>
+      <w:lvlJc w:val="left"/>
+      <w:pPr>
+        <w:ind w:left="5760" w:hanging="360"/>
+      </w:pPr>
+      <w:rPr>
+        <w:rFonts w:ascii="Symbol" w:hAnsi="Symbol" w:hint="default"/>
+      </w:rPr>
+    </w:lvl>
+    <w:lvl w:ilvl="7" w:tplc="04090003" w:tentative="1">
+      <w:start w:val="1"/>
+      <w:numFmt w:val="bullet"/>
+      <w:lvlText w:val="o"/>
+      <w:lvlJc w:val="left"/>
+      <w:pPr>
+        <w:ind w:left="6480" w:hanging="360"/>
+      </w:pPr>
+      <w:rPr>
+        <w:rFonts w:ascii="Courier New" w:hAnsi="Courier New" w:cs="Courier New" w:hint="default"/>
+      </w:rPr>
+    </w:lvl>
+    <w:lvl w:ilvl="8" w:tplc="04090005" w:tentative="1">
+      <w:start w:val="1"/>
+      <w:numFmt w:val="bullet"/>
+      <w:lvlText w:val=""/>
+      <w:lvlJc w:val="left"/>
+      <w:pPr>
+        <w:ind w:left="7200" w:hanging="360"/>
+      </w:pPr>
+      <w:rPr>
+        <w:rFonts w:ascii="Wingdings" w:hAnsi="Wingdings" w:hint="default"/>
+      </w:rPr>
+    </w:lvl>
+  </w:abstractNum>
+  <w:abstractNum w:abstractNumId="9" w15:restartNumberingAfterBreak="0">
     <w:nsid w:val="76766EC8"/>
     <w:multiLevelType w:val="hybridMultilevel"/>
     <w:tmpl w:val="E12E3606"/>
@@ -11830,7 +10732,7 @@
     <w:abstractNumId w:val="6"/>
   </w:num>
   <w:num w:numId="4" w16cid:durableId="410352266">
-    <w:abstractNumId w:val="8"/>
+    <w:abstractNumId w:val="9"/>
   </w:num>
   <w:num w:numId="5" w16cid:durableId="996111283">
     <w:abstractNumId w:val="3"/>
@@ -11846,6 +10748,9 @@
   </w:num>
   <w:num w:numId="9" w16cid:durableId="2085294908">
     <w:abstractNumId w:val="0"/>
+  </w:num>
+  <w:num w:numId="10" w16cid:durableId="683630524">
+    <w:abstractNumId w:val="8"/>
   </w:num>
   <w:numIdMacAtCleanup w:val="8"/>
 </w:numbering>
@@ -12324,6 +11229,7 @@
   <w:style w:type="character" w:default="1" w:styleId="DefaultParagraphFont">
     <w:name w:val="Default Paragraph Font"/>
     <w:uiPriority w:val="1"/>
+    <w:semiHidden/>
     <w:unhideWhenUsed/>
   </w:style>
   <w:style w:type="table" w:default="1" w:styleId="TableNormal">

</xml_diff>

<commit_message>
Fix small typo in syllabus, update textbook link now that we can only purchase keys from the bookstore.
</commit_message>
<xml_diff>
--- a/syllabus.docx
+++ b/syllabus.docx
@@ -749,41 +749,21 @@
         </w:rPr>
         <w:t xml:space="preserve"> do not require </w:t>
       </w:r>
-      <w:proofErr w:type="gramStart"/>
-      <w:r>
-        <w:rPr>
-          <w:rFonts w:ascii="Times New Roman" w:eastAsia="Times New Roman" w:hAnsi="Times New Roman" w:cs="Times New Roman"/>
-          <w:sz w:val="20"/>
-          <w:szCs w:val="20"/>
-        </w:rPr>
-        <w:t>appoints</w:t>
-      </w:r>
-      <w:proofErr w:type="gramEnd"/>
-      <w:r>
-        <w:rPr>
-          <w:rFonts w:ascii="Times New Roman" w:eastAsia="Times New Roman" w:hAnsi="Times New Roman" w:cs="Times New Roman"/>
-          <w:sz w:val="20"/>
-          <w:szCs w:val="20"/>
-        </w:rPr>
-        <w:t xml:space="preserve">, but those with appointments have </w:t>
-      </w:r>
-      <w:proofErr w:type="gramStart"/>
-      <w:r>
-        <w:rPr>
-          <w:rFonts w:ascii="Times New Roman" w:eastAsia="Times New Roman" w:hAnsi="Times New Roman" w:cs="Times New Roman"/>
-          <w:sz w:val="20"/>
-          <w:szCs w:val="20"/>
-        </w:rPr>
-        <w:t>first priority</w:t>
-      </w:r>
-      <w:proofErr w:type="gramEnd"/>
-      <w:r>
-        <w:rPr>
-          <w:rFonts w:ascii="Times New Roman" w:eastAsia="Times New Roman" w:hAnsi="Times New Roman" w:cs="Times New Roman"/>
-          <w:sz w:val="20"/>
-          <w:szCs w:val="20"/>
-        </w:rPr>
-        <w:t>.  You can make a</w:t>
+      <w:r>
+        <w:rPr>
+          <w:rFonts w:ascii="Times New Roman" w:eastAsia="Times New Roman" w:hAnsi="Times New Roman" w:cs="Times New Roman"/>
+          <w:sz w:val="20"/>
+          <w:szCs w:val="20"/>
+        </w:rPr>
+        <w:t>appointments</w:t>
+      </w:r>
+      <w:r>
+        <w:rPr>
+          <w:rFonts w:ascii="Times New Roman" w:eastAsia="Times New Roman" w:hAnsi="Times New Roman" w:cs="Times New Roman"/>
+          <w:sz w:val="20"/>
+          <w:szCs w:val="20"/>
+        </w:rPr>
+        <w:t xml:space="preserve">, but those with appointments have first priority.  You can </w:t>
       </w:r>
     </w:p>
     <w:p>
@@ -796,6 +776,22 @@
           <w:szCs w:val="20"/>
         </w:rPr>
       </w:pPr>
+      <w:r>
+        <w:rPr>
+          <w:rFonts w:ascii="Times New Roman" w:eastAsia="Times New Roman" w:hAnsi="Times New Roman" w:cs="Times New Roman"/>
+          <w:sz w:val="20"/>
+          <w:szCs w:val="20"/>
+        </w:rPr>
+        <w:t>make a</w:t>
+      </w:r>
+      <w:r>
+        <w:rPr>
+          <w:rFonts w:ascii="Times New Roman" w:eastAsia="Times New Roman" w:hAnsi="Times New Roman" w:cs="Times New Roman"/>
+          <w:sz w:val="20"/>
+          <w:szCs w:val="20"/>
+        </w:rPr>
+        <w:t xml:space="preserve"> </w:t>
+      </w:r>
       <w:r>
         <w:rPr>
           <w:rFonts w:ascii="Times New Roman" w:eastAsia="Times New Roman" w:hAnsi="Times New Roman" w:cs="Times New Roman"/>
@@ -1152,25 +1148,7 @@
           <w:sz w:val="20"/>
           <w:szCs w:val="20"/>
         </w:rPr>
-        <w:t xml:space="preserve">Enter </w:t>
-      </w:r>
-      <w:proofErr w:type="spellStart"/>
-      <w:r>
-        <w:rPr>
-          <w:rFonts w:ascii="Times New Roman" w:hAnsi="Times New Roman" w:cs="Times New Roman"/>
-          <w:sz w:val="20"/>
-          <w:szCs w:val="20"/>
-        </w:rPr>
-        <w:t>zyBook</w:t>
-      </w:r>
-      <w:proofErr w:type="spellEnd"/>
-      <w:r>
-        <w:rPr>
-          <w:rFonts w:ascii="Times New Roman" w:hAnsi="Times New Roman" w:cs="Times New Roman"/>
-          <w:sz w:val="20"/>
-          <w:szCs w:val="20"/>
-        </w:rPr>
-        <w:t xml:space="preserve"> code: </w:t>
+        <w:t xml:space="preserve">Enter zyBook code: </w:t>
       </w:r>
       <w:r>
         <w:rPr>
@@ -1681,7 +1659,6 @@
         </w:rPr>
         <w:t xml:space="preserve"> </w:t>
       </w:r>
-      <w:proofErr w:type="gramStart"/>
       <w:r>
         <w:rPr>
           <w:spacing w:val="2"/>
@@ -1691,7 +1668,6 @@
       <w:r>
         <w:t>n</w:t>
       </w:r>
-      <w:proofErr w:type="gramEnd"/>
       <w:r>
         <w:rPr>
           <w:spacing w:val="-5"/>
@@ -2086,15 +2062,7 @@
         <w:t>.</w:t>
       </w:r>
       <w:r>
-        <w:t xml:space="preserve">  Note that the final will replace the lowest exam grade, </w:t>
-      </w:r>
-      <w:proofErr w:type="gramStart"/>
-      <w:r>
-        <w:t>regardless</w:t>
-      </w:r>
-      <w:proofErr w:type="gramEnd"/>
-      <w:r>
-        <w:t xml:space="preserve"> if it is higher or lower than that grade.</w:t>
+        <w:t xml:space="preserve">  Note that the final will replace the lowest exam grade, regardless if it is higher or lower than that grade.</w:t>
       </w:r>
     </w:p>
     <w:p>
@@ -2369,7 +2337,6 @@
                 <w:szCs w:val="20"/>
               </w:rPr>
             </w:pPr>
-            <w:proofErr w:type="spellStart"/>
             <w:r>
               <w:rPr>
                 <w:rFonts w:ascii="Times New Roman" w:eastAsia="Times New Roman" w:hAnsi="Times New Roman" w:cs="Times New Roman"/>
@@ -2377,17 +2344,7 @@
                 <w:sz w:val="20"/>
                 <w:szCs w:val="20"/>
               </w:rPr>
-              <w:t>Zybook</w:t>
-            </w:r>
-            <w:proofErr w:type="spellEnd"/>
-            <w:r>
-              <w:rPr>
-                <w:rFonts w:ascii="Times New Roman" w:eastAsia="Times New Roman" w:hAnsi="Times New Roman" w:cs="Times New Roman"/>
-                <w:bCs/>
-                <w:sz w:val="20"/>
-                <w:szCs w:val="20"/>
-              </w:rPr>
-              <w:t xml:space="preserve"> Participation Activities</w:t>
+              <w:t>Zybook Participation Activities</w:t>
             </w:r>
           </w:p>
         </w:tc>
@@ -2459,7 +2416,6 @@
                 <w:szCs w:val="20"/>
               </w:rPr>
             </w:pPr>
-            <w:proofErr w:type="spellStart"/>
             <w:r>
               <w:rPr>
                 <w:rFonts w:ascii="Times New Roman" w:eastAsia="Times New Roman" w:hAnsi="Times New Roman" w:cs="Times New Roman"/>
@@ -2467,17 +2423,7 @@
                 <w:sz w:val="20"/>
                 <w:szCs w:val="20"/>
               </w:rPr>
-              <w:t>Zybook</w:t>
-            </w:r>
-            <w:proofErr w:type="spellEnd"/>
-            <w:r>
-              <w:rPr>
-                <w:rFonts w:ascii="Times New Roman" w:eastAsia="Times New Roman" w:hAnsi="Times New Roman" w:cs="Times New Roman"/>
-                <w:bCs/>
-                <w:sz w:val="20"/>
-                <w:szCs w:val="20"/>
-              </w:rPr>
-              <w:t xml:space="preserve"> Challenge Activities</w:t>
+              <w:t>Zybook Challenge Activities</w:t>
             </w:r>
           </w:p>
         </w:tc>
@@ -2646,27 +2592,7 @@
                 <w:sz w:val="20"/>
                 <w:szCs w:val="20"/>
               </w:rPr>
-              <w:t xml:space="preserve"> regular </w:t>
-            </w:r>
-            <w:proofErr w:type="gramStart"/>
-            <w:r>
-              <w:rPr>
-                <w:rFonts w:ascii="Times New Roman" w:eastAsia="Times New Roman" w:hAnsi="Times New Roman" w:cs="Times New Roman"/>
-                <w:bCs/>
-                <w:sz w:val="20"/>
-                <w:szCs w:val="20"/>
-              </w:rPr>
-              <w:t>exams @</w:t>
-            </w:r>
-            <w:proofErr w:type="gramEnd"/>
-            <w:r>
-              <w:rPr>
-                <w:rFonts w:ascii="Times New Roman" w:eastAsia="Times New Roman" w:hAnsi="Times New Roman" w:cs="Times New Roman"/>
-                <w:bCs/>
-                <w:sz w:val="20"/>
-                <w:szCs w:val="20"/>
-              </w:rPr>
-              <w:t xml:space="preserve"> </w:t>
+              <w:t xml:space="preserve"> regular exams @ </w:t>
             </w:r>
             <w:r>
               <w:rPr>
@@ -3723,21 +3649,7 @@
         <w:rPr>
           <w:spacing w:val="-1"/>
         </w:rPr>
-        <w:t xml:space="preserve">link found on </w:t>
-      </w:r>
-      <w:proofErr w:type="spellStart"/>
-      <w:r>
-        <w:rPr>
-          <w:spacing w:val="-1"/>
-        </w:rPr>
-        <w:t>elearning</w:t>
-      </w:r>
-      <w:proofErr w:type="spellEnd"/>
-      <w:r>
-        <w:rPr>
-          <w:spacing w:val="-1"/>
-        </w:rPr>
-        <w:t>)</w:t>
+        <w:t>link found on elearning)</w:t>
       </w:r>
       <w:r>
         <w:rPr>
@@ -3879,21 +3791,7 @@
         <w:rPr>
           <w:spacing w:val="-2"/>
         </w:rPr>
-        <w:t xml:space="preserve"> (either </w:t>
-      </w:r>
-      <w:proofErr w:type="gramStart"/>
-      <w:r>
-        <w:rPr>
-          <w:spacing w:val="-2"/>
-        </w:rPr>
-        <w:t>in-class</w:t>
-      </w:r>
-      <w:proofErr w:type="gramEnd"/>
-      <w:r>
-        <w:rPr>
-          <w:spacing w:val="-2"/>
-        </w:rPr>
-        <w:t xml:space="preserve"> or on your own)</w:t>
+        <w:t xml:space="preserve"> (either in-class or on your own)</w:t>
       </w:r>
       <w:r>
         <w:rPr>
@@ -3941,13 +3839,8 @@
           <w:bCs w:val="0"/>
         </w:rPr>
       </w:pPr>
-      <w:proofErr w:type="spellStart"/>
-      <w:r>
-        <w:t>Zybook</w:t>
-      </w:r>
-      <w:proofErr w:type="spellEnd"/>
-      <w:r>
-        <w:t xml:space="preserve"> Participation and Challenge Activities</w:t>
+      <w:r>
+        <w:t>Zybook Participation and Challenge Activities</w:t>
       </w:r>
     </w:p>
     <w:p>
@@ -3958,19 +3851,11 @@
           <w:spacing w:val="2"/>
         </w:rPr>
       </w:pPr>
-      <w:proofErr w:type="spellStart"/>
       <w:r>
         <w:rPr>
           <w:spacing w:val="2"/>
         </w:rPr>
-        <w:t>Zybook</w:t>
-      </w:r>
-      <w:proofErr w:type="spellEnd"/>
-      <w:r>
-        <w:rPr>
-          <w:spacing w:val="2"/>
-        </w:rPr>
-        <w:t xml:space="preserve"> participation activities can be found within the textbook chapter section. These questions are meant to gauge if you are reading and understanding the material and should be completed before the class in which they are discussed.</w:t>
+        <w:t>Zybook participation activities can be found within the textbook chapter section. These questions are meant to gauge if you are reading and understanding the material and should be completed before the class in which they are discussed.</w:t>
       </w:r>
     </w:p>
     <w:p>
@@ -3990,33 +3875,11 @@
           <w:spacing w:val="2"/>
         </w:rPr>
       </w:pPr>
-      <w:proofErr w:type="spellStart"/>
       <w:r>
         <w:rPr>
           <w:spacing w:val="2"/>
         </w:rPr>
-        <w:t>Zybook</w:t>
-      </w:r>
-      <w:proofErr w:type="spellEnd"/>
-      <w:r>
-        <w:rPr>
-          <w:spacing w:val="2"/>
-        </w:rPr>
-        <w:t xml:space="preserve"> challenge activities are more challenging than patriation activities and can also be found with the textbook chapter section.  These activities are a bit more like traditional homework.  It is expected that you </w:t>
-      </w:r>
-      <w:proofErr w:type="gramStart"/>
-      <w:r>
-        <w:rPr>
-          <w:spacing w:val="2"/>
-        </w:rPr>
-        <w:t>attempt</w:t>
-      </w:r>
-      <w:proofErr w:type="gramEnd"/>
-      <w:r>
-        <w:rPr>
-          <w:spacing w:val="2"/>
-        </w:rPr>
-        <w:t xml:space="preserve"> these activities as you read the section and bring your questions to class.</w:t>
+        <w:t>Zybook challenge activities are more challenging than patriation activities and can also be found with the textbook chapter section.  These activities are a bit more like traditional homework.  It is expected that you attempt these activities as you read the section and bring your questions to class.</w:t>
       </w:r>
     </w:p>
     <w:p>
@@ -4042,25 +3905,7 @@
           <w:i/>
           <w:spacing w:val="2"/>
         </w:rPr>
-        <w:t xml:space="preserve">Both weekly </w:t>
-      </w:r>
-      <w:proofErr w:type="spellStart"/>
-      <w:r>
-        <w:rPr>
-          <w:b/>
-          <w:i/>
-          <w:spacing w:val="2"/>
-        </w:rPr>
-        <w:t>zybook</w:t>
-      </w:r>
-      <w:proofErr w:type="spellEnd"/>
-      <w:r>
-        <w:rPr>
-          <w:b/>
-          <w:i/>
-          <w:spacing w:val="2"/>
-        </w:rPr>
-        <w:t xml:space="preserve"> participation and challenge activities for the weekly assigned readings are due each Friday at 11:59pm.</w:t>
+        <w:t>Both weekly zybook participation and challenge activities for the weekly assigned readings are due each Friday at 11:59pm.</w:t>
       </w:r>
       <w:r>
         <w:rPr>
@@ -4086,21 +3931,7 @@
           <w:spacing w:val="2"/>
         </w:rPr>
         <w:lastRenderedPageBreak/>
-        <w:t xml:space="preserve">opportunity to ask questions on any </w:t>
-      </w:r>
-      <w:proofErr w:type="gramStart"/>
-      <w:r>
-        <w:rPr>
-          <w:spacing w:val="2"/>
-        </w:rPr>
-        <w:t>challenge</w:t>
-      </w:r>
-      <w:proofErr w:type="gramEnd"/>
-      <w:r>
-        <w:rPr>
-          <w:spacing w:val="2"/>
-        </w:rPr>
-        <w:t xml:space="preserve"> activity for which you are stuck.</w:t>
+        <w:t>opportunity to ask questions on any challenge activity for which you are stuck.</w:t>
       </w:r>
     </w:p>
     <w:p>
@@ -4415,43 +4246,13 @@
         <w:rPr>
           <w:spacing w:val="3"/>
         </w:rPr>
-        <w:t xml:space="preserve">The final exam is cumulative </w:t>
-      </w:r>
-      <w:proofErr w:type="gramStart"/>
-      <w:r>
-        <w:rPr>
-          <w:spacing w:val="3"/>
-        </w:rPr>
-        <w:t>and is</w:t>
-      </w:r>
-      <w:proofErr w:type="gramEnd"/>
-      <w:r>
-        <w:rPr>
-          <w:spacing w:val="3"/>
-        </w:rPr>
-        <w:t xml:space="preserve"> optional</w:t>
+        <w:t>The final exam is cumulative and is optional</w:t>
       </w:r>
       <w:r>
         <w:t>.</w:t>
       </w:r>
       <w:r>
-        <w:t xml:space="preserve">  If you elect to take the final, it will replace the lowest regular exam grade, </w:t>
-      </w:r>
-      <w:proofErr w:type="gramStart"/>
-      <w:r>
-        <w:t>regardless</w:t>
-      </w:r>
-      <w:proofErr w:type="gramEnd"/>
-      <w:r>
-        <w:t xml:space="preserve"> </w:t>
-      </w:r>
-      <w:proofErr w:type="gramStart"/>
-      <w:r>
-        <w:t>if</w:t>
-      </w:r>
-      <w:proofErr w:type="gramEnd"/>
-      <w:r>
-        <w:t xml:space="preserve"> the final grade is higher or lower than the lowest regular exam grade.</w:t>
+        <w:t xml:space="preserve">  If you elect to take the final, it will replace the lowest regular exam grade, regardless if the final grade is higher or lower than the lowest regular exam grade.</w:t>
       </w:r>
     </w:p>
     <w:p>
@@ -7009,7 +6810,6 @@
         </w:rPr>
         <w:t xml:space="preserve"> </w:t>
       </w:r>
-      <w:proofErr w:type="gramStart"/>
       <w:r>
         <w:rPr>
           <w:spacing w:val="-1"/>
@@ -7040,7 +6840,6 @@
       <w:r>
         <w:t>er</w:t>
       </w:r>
-      <w:proofErr w:type="gramEnd"/>
       <w:r>
         <w:rPr>
           <w:spacing w:val="-3"/>
@@ -7335,7 +7134,6 @@
         </w:rPr>
         <w:t xml:space="preserve"> </w:t>
       </w:r>
-      <w:proofErr w:type="gramStart"/>
       <w:r>
         <w:rPr>
           <w:spacing w:val="2"/>
@@ -7360,7 +7158,6 @@
       <w:r>
         <w:t>ed</w:t>
       </w:r>
-      <w:proofErr w:type="gramEnd"/>
       <w:r>
         <w:rPr>
           <w:spacing w:val="-3"/>
@@ -7613,7 +7410,6 @@
         </w:rPr>
         <w:t xml:space="preserve"> </w:t>
       </w:r>
-      <w:proofErr w:type="gramStart"/>
       <w:r>
         <w:t>a</w:t>
       </w:r>
@@ -7674,7 +7470,6 @@
       <w:r>
         <w:t>-</w:t>
       </w:r>
-      <w:proofErr w:type="gramEnd"/>
       <w:r>
         <w:rPr>
           <w:w w:val="99"/>

</xml_diff>

<commit_message>
Small typos fixed in syllabus.
</commit_message>
<xml_diff>
--- a/syllabus.docx
+++ b/syllabus.docx
@@ -763,7 +763,25 @@
           <w:sz w:val="20"/>
           <w:szCs w:val="20"/>
         </w:rPr>
-        <w:t xml:space="preserve">, but those with appointments have first priority.  You can </w:t>
+        <w:t xml:space="preserve">, but those with appointments have </w:t>
+      </w:r>
+      <w:proofErr w:type="gramStart"/>
+      <w:r>
+        <w:rPr>
+          <w:rFonts w:ascii="Times New Roman" w:eastAsia="Times New Roman" w:hAnsi="Times New Roman" w:cs="Times New Roman"/>
+          <w:sz w:val="20"/>
+          <w:szCs w:val="20"/>
+        </w:rPr>
+        <w:t>first priority</w:t>
+      </w:r>
+      <w:proofErr w:type="gramEnd"/>
+      <w:r>
+        <w:rPr>
+          <w:rFonts w:ascii="Times New Roman" w:eastAsia="Times New Roman" w:hAnsi="Times New Roman" w:cs="Times New Roman"/>
+          <w:sz w:val="20"/>
+          <w:szCs w:val="20"/>
+        </w:rPr>
+        <w:t xml:space="preserve">.  You can </w:t>
       </w:r>
     </w:p>
     <w:p>
@@ -1148,7 +1166,25 @@
           <w:sz w:val="20"/>
           <w:szCs w:val="20"/>
         </w:rPr>
-        <w:t xml:space="preserve">Enter zyBook code: </w:t>
+        <w:t xml:space="preserve">Enter </w:t>
+      </w:r>
+      <w:proofErr w:type="spellStart"/>
+      <w:r>
+        <w:rPr>
+          <w:rFonts w:ascii="Times New Roman" w:hAnsi="Times New Roman" w:cs="Times New Roman"/>
+          <w:sz w:val="20"/>
+          <w:szCs w:val="20"/>
+        </w:rPr>
+        <w:t>zyBook</w:t>
+      </w:r>
+      <w:proofErr w:type="spellEnd"/>
+      <w:r>
+        <w:rPr>
+          <w:rFonts w:ascii="Times New Roman" w:hAnsi="Times New Roman" w:cs="Times New Roman"/>
+          <w:sz w:val="20"/>
+          <w:szCs w:val="20"/>
+        </w:rPr>
+        <w:t xml:space="preserve"> code: </w:t>
       </w:r>
       <w:r>
         <w:rPr>
@@ -1398,18 +1434,6 @@
         </w:numPr>
       </w:pPr>
       <w:r>
-        <w:t>Compare and contrast data storage models.</w:t>
-      </w:r>
-    </w:p>
-    <w:p>
-      <w:pPr>
-        <w:pStyle w:val="BodyText"/>
-        <w:numPr>
-          <w:ilvl w:val="0"/>
-          <w:numId w:val="9"/>
-        </w:numPr>
-      </w:pPr>
-      <w:r>
         <w:t>Design, implement, and program the interface to a database containing real-world data.</w:t>
       </w:r>
     </w:p>
@@ -1659,6 +1683,7 @@
         </w:rPr>
         <w:t xml:space="preserve"> </w:t>
       </w:r>
+      <w:proofErr w:type="gramStart"/>
       <w:r>
         <w:rPr>
           <w:spacing w:val="2"/>
@@ -1668,6 +1693,7 @@
       <w:r>
         <w:t>n</w:t>
       </w:r>
+      <w:proofErr w:type="gramEnd"/>
       <w:r>
         <w:rPr>
           <w:spacing w:val="-5"/>
@@ -2062,7 +2088,21 @@
         <w:t>.</w:t>
       </w:r>
       <w:r>
-        <w:t xml:space="preserve">  Note that the final will replace the lowest exam grade, regardless if it is higher or lower than that grade.</w:t>
+        <w:t xml:space="preserve">  Note that the final will replace the lowest exam grade, </w:t>
+      </w:r>
+      <w:r>
+        <w:t>regardless of</w:t>
+      </w:r>
+      <w:r>
+        <w:t xml:space="preserve"> </w:t>
+      </w:r>
+      <w:proofErr w:type="gramStart"/>
+      <w:r>
+        <w:t>if</w:t>
+      </w:r>
+      <w:proofErr w:type="gramEnd"/>
+      <w:r>
+        <w:t xml:space="preserve"> it is higher or lower than that grade.</w:t>
       </w:r>
     </w:p>
     <w:p>
@@ -2337,6 +2377,7 @@
                 <w:szCs w:val="20"/>
               </w:rPr>
             </w:pPr>
+            <w:proofErr w:type="spellStart"/>
             <w:r>
               <w:rPr>
                 <w:rFonts w:ascii="Times New Roman" w:eastAsia="Times New Roman" w:hAnsi="Times New Roman" w:cs="Times New Roman"/>
@@ -2344,7 +2385,17 @@
                 <w:sz w:val="20"/>
                 <w:szCs w:val="20"/>
               </w:rPr>
-              <w:t>Zybook Participation Activities</w:t>
+              <w:t>Zybook</w:t>
+            </w:r>
+            <w:proofErr w:type="spellEnd"/>
+            <w:r>
+              <w:rPr>
+                <w:rFonts w:ascii="Times New Roman" w:eastAsia="Times New Roman" w:hAnsi="Times New Roman" w:cs="Times New Roman"/>
+                <w:bCs/>
+                <w:sz w:val="20"/>
+                <w:szCs w:val="20"/>
+              </w:rPr>
+              <w:t xml:space="preserve"> Participation Activities</w:t>
             </w:r>
           </w:p>
         </w:tc>
@@ -2416,6 +2467,7 @@
                 <w:szCs w:val="20"/>
               </w:rPr>
             </w:pPr>
+            <w:proofErr w:type="spellStart"/>
             <w:r>
               <w:rPr>
                 <w:rFonts w:ascii="Times New Roman" w:eastAsia="Times New Roman" w:hAnsi="Times New Roman" w:cs="Times New Roman"/>
@@ -2423,7 +2475,17 @@
                 <w:sz w:val="20"/>
                 <w:szCs w:val="20"/>
               </w:rPr>
-              <w:t>Zybook Challenge Activities</w:t>
+              <w:t>Zybook</w:t>
+            </w:r>
+            <w:proofErr w:type="spellEnd"/>
+            <w:r>
+              <w:rPr>
+                <w:rFonts w:ascii="Times New Roman" w:eastAsia="Times New Roman" w:hAnsi="Times New Roman" w:cs="Times New Roman"/>
+                <w:bCs/>
+                <w:sz w:val="20"/>
+                <w:szCs w:val="20"/>
+              </w:rPr>
+              <w:t xml:space="preserve"> Challenge Activities</w:t>
             </w:r>
           </w:p>
         </w:tc>
@@ -2592,7 +2654,27 @@
                 <w:sz w:val="20"/>
                 <w:szCs w:val="20"/>
               </w:rPr>
-              <w:t xml:space="preserve"> regular exams @ </w:t>
+              <w:t xml:space="preserve"> regular </w:t>
+            </w:r>
+            <w:proofErr w:type="gramStart"/>
+            <w:r>
+              <w:rPr>
+                <w:rFonts w:ascii="Times New Roman" w:eastAsia="Times New Roman" w:hAnsi="Times New Roman" w:cs="Times New Roman"/>
+                <w:bCs/>
+                <w:sz w:val="20"/>
+                <w:szCs w:val="20"/>
+              </w:rPr>
+              <w:t>exams @</w:t>
+            </w:r>
+            <w:proofErr w:type="gramEnd"/>
+            <w:r>
+              <w:rPr>
+                <w:rFonts w:ascii="Times New Roman" w:eastAsia="Times New Roman" w:hAnsi="Times New Roman" w:cs="Times New Roman"/>
+                <w:bCs/>
+                <w:sz w:val="20"/>
+                <w:szCs w:val="20"/>
+              </w:rPr>
+              <w:t xml:space="preserve"> </w:t>
             </w:r>
             <w:r>
               <w:rPr>
@@ -3613,7 +3695,7 @@
         <w:rPr>
           <w:spacing w:val="-1"/>
         </w:rPr>
-        <w:t xml:space="preserve"> due to illness, quarantine, or any other reason</w:t>
+        <w:t xml:space="preserve"> due to illness or any other reason</w:t>
       </w:r>
       <w:r>
         <w:rPr>
@@ -3625,7 +3707,21 @@
         <w:rPr>
           <w:spacing w:val="-1"/>
         </w:rPr>
-        <w:t xml:space="preserve"> by watching the recording of the </w:t>
+        <w:t xml:space="preserve"> by watching </w:t>
+      </w:r>
+      <w:proofErr w:type="gramStart"/>
+      <w:r>
+        <w:rPr>
+          <w:spacing w:val="-1"/>
+        </w:rPr>
+        <w:t>the recording of the</w:t>
+      </w:r>
+      <w:proofErr w:type="gramEnd"/>
+      <w:r>
+        <w:rPr>
+          <w:spacing w:val="-1"/>
+        </w:rPr>
+        <w:t xml:space="preserve"> </w:t>
       </w:r>
       <w:r>
         <w:rPr>
@@ -3649,7 +3745,21 @@
         <w:rPr>
           <w:spacing w:val="-1"/>
         </w:rPr>
-        <w:t>link found on elearning)</w:t>
+        <w:t xml:space="preserve">link found on </w:t>
+      </w:r>
+      <w:proofErr w:type="spellStart"/>
+      <w:r>
+        <w:rPr>
+          <w:spacing w:val="-1"/>
+        </w:rPr>
+        <w:t>elearning</w:t>
+      </w:r>
+      <w:proofErr w:type="spellEnd"/>
+      <w:r>
+        <w:rPr>
+          <w:spacing w:val="-1"/>
+        </w:rPr>
+        <w:t>)</w:t>
       </w:r>
       <w:r>
         <w:rPr>
@@ -3791,7 +3901,21 @@
         <w:rPr>
           <w:spacing w:val="-2"/>
         </w:rPr>
-        <w:t xml:space="preserve"> (either in-class or on your own)</w:t>
+        <w:t xml:space="preserve"> (either </w:t>
+      </w:r>
+      <w:proofErr w:type="gramStart"/>
+      <w:r>
+        <w:rPr>
+          <w:spacing w:val="-2"/>
+        </w:rPr>
+        <w:t>in-class</w:t>
+      </w:r>
+      <w:proofErr w:type="gramEnd"/>
+      <w:r>
+        <w:rPr>
+          <w:spacing w:val="-2"/>
+        </w:rPr>
+        <w:t xml:space="preserve"> or on your own)</w:t>
       </w:r>
       <w:r>
         <w:rPr>
@@ -3839,8 +3963,13 @@
           <w:bCs w:val="0"/>
         </w:rPr>
       </w:pPr>
-      <w:r>
-        <w:t>Zybook Participation and Challenge Activities</w:t>
+      <w:proofErr w:type="spellStart"/>
+      <w:r>
+        <w:t>Zybook</w:t>
+      </w:r>
+      <w:proofErr w:type="spellEnd"/>
+      <w:r>
+        <w:t xml:space="preserve"> Participation and Challenge Activities</w:t>
       </w:r>
     </w:p>
     <w:p>
@@ -3851,11 +3980,19 @@
           <w:spacing w:val="2"/>
         </w:rPr>
       </w:pPr>
+      <w:proofErr w:type="spellStart"/>
       <w:r>
         <w:rPr>
           <w:spacing w:val="2"/>
         </w:rPr>
-        <w:t>Zybook participation activities can be found within the textbook chapter section. These questions are meant to gauge if you are reading and understanding the material and should be completed before the class in which they are discussed.</w:t>
+        <w:t>Zybook</w:t>
+      </w:r>
+      <w:proofErr w:type="spellEnd"/>
+      <w:r>
+        <w:rPr>
+          <w:spacing w:val="2"/>
+        </w:rPr>
+        <w:t xml:space="preserve"> participation activities can be found within the textbook chapter section. These questions are meant to gauge if you are reading and understanding the material and should be completed before the class in which they are discussed.</w:t>
       </w:r>
     </w:p>
     <w:p>
@@ -3875,11 +4012,33 @@
           <w:spacing w:val="2"/>
         </w:rPr>
       </w:pPr>
+      <w:proofErr w:type="spellStart"/>
       <w:r>
         <w:rPr>
           <w:spacing w:val="2"/>
         </w:rPr>
-        <w:t>Zybook challenge activities are more challenging than patriation activities and can also be found with the textbook chapter section.  These activities are a bit more like traditional homework.  It is expected that you attempt these activities as you read the section and bring your questions to class.</w:t>
+        <w:t>Zybook</w:t>
+      </w:r>
+      <w:proofErr w:type="spellEnd"/>
+      <w:r>
+        <w:rPr>
+          <w:spacing w:val="2"/>
+        </w:rPr>
+        <w:t xml:space="preserve"> challenge activities are more challenging than patriation activities and can also be found with the textbook chapter section.  These activities are a bit more like traditional homework.  It is expected that you </w:t>
+      </w:r>
+      <w:proofErr w:type="gramStart"/>
+      <w:r>
+        <w:rPr>
+          <w:spacing w:val="2"/>
+        </w:rPr>
+        <w:t>attempt</w:t>
+      </w:r>
+      <w:proofErr w:type="gramEnd"/>
+      <w:r>
+        <w:rPr>
+          <w:spacing w:val="2"/>
+        </w:rPr>
+        <w:t xml:space="preserve"> these activities as you read the section and bring your questions to class.</w:t>
       </w:r>
     </w:p>
     <w:p>
@@ -3905,7 +4064,25 @@
           <w:i/>
           <w:spacing w:val="2"/>
         </w:rPr>
-        <w:t>Both weekly zybook participation and challenge activities for the weekly assigned readings are due each Friday at 11:59pm.</w:t>
+        <w:t xml:space="preserve">Both weekly </w:t>
+      </w:r>
+      <w:proofErr w:type="spellStart"/>
+      <w:r>
+        <w:rPr>
+          <w:b/>
+          <w:i/>
+          <w:spacing w:val="2"/>
+        </w:rPr>
+        <w:t>zybook</w:t>
+      </w:r>
+      <w:proofErr w:type="spellEnd"/>
+      <w:r>
+        <w:rPr>
+          <w:b/>
+          <w:i/>
+          <w:spacing w:val="2"/>
+        </w:rPr>
+        <w:t xml:space="preserve"> participation and challenge activities for the weekly assigned readings are due each Friday at 11:59pm.</w:t>
       </w:r>
       <w:r>
         <w:rPr>
@@ -3931,7 +4108,21 @@
           <w:spacing w:val="2"/>
         </w:rPr>
         <w:lastRenderedPageBreak/>
-        <w:t>opportunity to ask questions on any challenge activity for which you are stuck.</w:t>
+        <w:t xml:space="preserve">opportunity to ask questions on any </w:t>
+      </w:r>
+      <w:proofErr w:type="gramStart"/>
+      <w:r>
+        <w:rPr>
+          <w:spacing w:val="2"/>
+        </w:rPr>
+        <w:t>challenge</w:t>
+      </w:r>
+      <w:proofErr w:type="gramEnd"/>
+      <w:r>
+        <w:rPr>
+          <w:spacing w:val="2"/>
+        </w:rPr>
+        <w:t xml:space="preserve"> activity for which you are stuck.</w:t>
       </w:r>
     </w:p>
     <w:p>
@@ -4246,13 +4437,43 @@
         <w:rPr>
           <w:spacing w:val="3"/>
         </w:rPr>
-        <w:t>The final exam is cumulative and is optional</w:t>
+        <w:t xml:space="preserve">The final exam is cumulative </w:t>
+      </w:r>
+      <w:proofErr w:type="gramStart"/>
+      <w:r>
+        <w:rPr>
+          <w:spacing w:val="3"/>
+        </w:rPr>
+        <w:t>and is</w:t>
+      </w:r>
+      <w:proofErr w:type="gramEnd"/>
+      <w:r>
+        <w:rPr>
+          <w:spacing w:val="3"/>
+        </w:rPr>
+        <w:t xml:space="preserve"> optional</w:t>
       </w:r>
       <w:r>
         <w:t>.</w:t>
       </w:r>
       <w:r>
-        <w:t xml:space="preserve">  If you elect to take the final, it will replace the lowest regular exam grade, regardless if the final grade is higher or lower than the lowest regular exam grade.</w:t>
+        <w:t xml:space="preserve">  If you elect to take the final, it will replace the lowest regular exam grade, </w:t>
+      </w:r>
+      <w:proofErr w:type="gramStart"/>
+      <w:r>
+        <w:t>regardless</w:t>
+      </w:r>
+      <w:proofErr w:type="gramEnd"/>
+      <w:r>
+        <w:t xml:space="preserve"> </w:t>
+      </w:r>
+      <w:proofErr w:type="gramStart"/>
+      <w:r>
+        <w:t>if</w:t>
+      </w:r>
+      <w:proofErr w:type="gramEnd"/>
+      <w:r>
+        <w:t xml:space="preserve"> the final grade is higher or lower than the lowest regular exam grade.</w:t>
       </w:r>
     </w:p>
     <w:p>
@@ -4269,22 +4490,532 @@
         <w:ind w:left="720" w:firstLine="0"/>
       </w:pPr>
       <w:r>
+        <w:t>D</w:t>
+      </w:r>
+      <w:r>
+        <w:t>a</w:t>
+      </w:r>
+      <w:r>
+        <w:rPr>
+          <w:spacing w:val="-1"/>
+        </w:rPr>
+        <w:t>t</w:t>
+      </w:r>
+      <w:r>
+        <w:t>es</w:t>
+      </w:r>
+      <w:r>
+        <w:rPr>
+          <w:spacing w:val="-5"/>
+        </w:rPr>
+        <w:t xml:space="preserve"> </w:t>
+      </w:r>
+      <w:r>
+        <w:rPr>
+          <w:spacing w:val="1"/>
+        </w:rPr>
+        <w:t>o</w:t>
+      </w:r>
+      <w:r>
+        <w:t>f</w:t>
+      </w:r>
+      <w:r>
+        <w:rPr>
+          <w:spacing w:val="-4"/>
+        </w:rPr>
+        <w:t xml:space="preserve"> </w:t>
+      </w:r>
+      <w:r>
+        <w:rPr>
+          <w:spacing w:val="-1"/>
+        </w:rPr>
+        <w:t>th</w:t>
+      </w:r>
+      <w:r>
+        <w:t>e</w:t>
+      </w:r>
+      <w:r>
+        <w:rPr>
+          <w:spacing w:val="-1"/>
+        </w:rPr>
+        <w:t>s</w:t>
+      </w:r>
+      <w:r>
+        <w:t>e</w:t>
+      </w:r>
+      <w:r>
+        <w:rPr>
+          <w:spacing w:val="-4"/>
+        </w:rPr>
+        <w:t xml:space="preserve"> </w:t>
+      </w:r>
+      <w:r>
+        <w:t>e</w:t>
+      </w:r>
+      <w:r>
+        <w:rPr>
+          <w:spacing w:val="-1"/>
+        </w:rPr>
+        <w:t>x</w:t>
+      </w:r>
+      <w:r>
+        <w:rPr>
+          <w:spacing w:val="2"/>
+        </w:rPr>
+        <w:t>a</w:t>
+      </w:r>
+      <w:r>
+        <w:rPr>
+          <w:spacing w:val="-2"/>
+        </w:rPr>
+        <w:t>m</w:t>
+      </w:r>
+      <w:r>
+        <w:t>s</w:t>
+      </w:r>
+      <w:r>
+        <w:rPr>
+          <w:spacing w:val="-1"/>
+        </w:rPr>
+        <w:t xml:space="preserve"> </w:t>
+      </w:r>
+      <w:r>
+        <w:t>a</w:t>
+      </w:r>
+      <w:r>
+        <w:rPr>
+          <w:spacing w:val="1"/>
+        </w:rPr>
+        <w:t>r</w:t>
+      </w:r>
+      <w:r>
+        <w:t>e</w:t>
+      </w:r>
+      <w:r>
+        <w:rPr>
+          <w:spacing w:val="-4"/>
+        </w:rPr>
+        <w:t xml:space="preserve"> </w:t>
+      </w:r>
+      <w:r>
+        <w:rPr>
+          <w:spacing w:val="-1"/>
+        </w:rPr>
+        <w:t>list</w:t>
+      </w:r>
+      <w:r>
+        <w:t>ed</w:t>
+      </w:r>
+      <w:r>
+        <w:rPr>
+          <w:spacing w:val="-3"/>
+        </w:rPr>
+        <w:t xml:space="preserve"> </w:t>
+      </w:r>
+      <w:r>
+        <w:rPr>
+          <w:spacing w:val="1"/>
+        </w:rPr>
+        <w:t>o</w:t>
+      </w:r>
+      <w:r>
+        <w:t>n</w:t>
+      </w:r>
+      <w:r>
+        <w:rPr>
+          <w:spacing w:val="-4"/>
+        </w:rPr>
+        <w:t xml:space="preserve"> </w:t>
+      </w:r>
+      <w:r>
+        <w:rPr>
+          <w:spacing w:val="-1"/>
+        </w:rPr>
+        <w:t>th</w:t>
+      </w:r>
+      <w:r>
+        <w:t>e</w:t>
+      </w:r>
+      <w:r>
+        <w:rPr>
+          <w:spacing w:val="-4"/>
+        </w:rPr>
+        <w:t xml:space="preserve"> </w:t>
+      </w:r>
+      <w:r>
+        <w:t>c</w:t>
+      </w:r>
+      <w:r>
+        <w:rPr>
+          <w:spacing w:val="-1"/>
+        </w:rPr>
+        <w:t>l</w:t>
+      </w:r>
+      <w:r>
+        <w:rPr>
+          <w:spacing w:val="2"/>
+        </w:rPr>
+        <w:t>a</w:t>
+      </w:r>
+      <w:r>
+        <w:rPr>
+          <w:spacing w:val="-1"/>
+        </w:rPr>
+        <w:t>s</w:t>
+      </w:r>
+      <w:r>
+        <w:t>s</w:t>
+      </w:r>
+      <w:r>
+        <w:rPr>
+          <w:spacing w:val="-4"/>
+        </w:rPr>
+        <w:t xml:space="preserve"> </w:t>
+      </w:r>
+      <w:r>
+        <w:rPr>
+          <w:spacing w:val="-1"/>
+        </w:rPr>
+        <w:t>s</w:t>
+      </w:r>
+      <w:r>
+        <w:rPr>
+          <w:spacing w:val="2"/>
+        </w:rPr>
+        <w:t>c</w:t>
+      </w:r>
+      <w:r>
+        <w:rPr>
+          <w:spacing w:val="-1"/>
+        </w:rPr>
+        <w:t>h</w:t>
+      </w:r>
+      <w:r>
+        <w:t>e</w:t>
+      </w:r>
+      <w:r>
         <w:rPr>
           <w:spacing w:val="1"/>
         </w:rPr>
         <w:t>d</w:t>
       </w:r>
       <w:r>
+        <w:rPr>
+          <w:spacing w:val="-1"/>
+        </w:rPr>
+        <w:t>ul</w:t>
+      </w:r>
+      <w:r>
+        <w:t xml:space="preserve">e. </w:t>
+      </w:r>
+      <w:r>
+        <w:rPr>
+          <w:spacing w:val="40"/>
+        </w:rPr>
+        <w:t xml:space="preserve"> </w:t>
+      </w:r>
+      <w:r>
+        <w:rPr>
+          <w:spacing w:val="2"/>
+        </w:rPr>
+        <w:t>Y</w:t>
+      </w:r>
+      <w:r>
+        <w:rPr>
+          <w:spacing w:val="1"/>
+        </w:rPr>
+        <w:t>o</w:t>
+      </w:r>
+      <w:r>
+        <w:t>u</w:t>
+      </w:r>
+      <w:r>
+        <w:rPr>
+          <w:spacing w:val="-4"/>
+        </w:rPr>
+        <w:t xml:space="preserve"> </w:t>
+      </w:r>
+      <w:r>
         <w:t>a</w:t>
       </w:r>
       <w:r>
         <w:rPr>
+          <w:spacing w:val="1"/>
+        </w:rPr>
+        <w:t>r</w:t>
+      </w:r>
+      <w:r>
+        <w:t>e</w:t>
+      </w:r>
+      <w:r>
+        <w:rPr>
+          <w:spacing w:val="-4"/>
+        </w:rPr>
+        <w:t xml:space="preserve"> </w:t>
+      </w:r>
+      <w:r>
+        <w:t>e</w:t>
+      </w:r>
+      <w:r>
+        <w:rPr>
+          <w:spacing w:val="-1"/>
+        </w:rPr>
+        <w:t>x</w:t>
+      </w:r>
+      <w:r>
+        <w:rPr>
+          <w:spacing w:val="1"/>
+        </w:rPr>
+        <w:t>p</w:t>
+      </w:r>
+      <w:r>
+        <w:t>ec</w:t>
+      </w:r>
+      <w:r>
+        <w:rPr>
           <w:spacing w:val="-1"/>
         </w:rPr>
         <w:t>t</w:t>
       </w:r>
       <w:r>
-        <w:t>es</w:t>
+        <w:t>ed</w:t>
+      </w:r>
+      <w:r>
+        <w:rPr>
+          <w:spacing w:val="-3"/>
+        </w:rPr>
+        <w:t xml:space="preserve"> </w:t>
+      </w:r>
+      <w:r>
+        <w:rPr>
+          <w:spacing w:val="-1"/>
+        </w:rPr>
+        <w:t>t</w:t>
+      </w:r>
+      <w:r>
+        <w:t>o</w:t>
+      </w:r>
+      <w:r>
+        <w:rPr>
+          <w:spacing w:val="-2"/>
+        </w:rPr>
+        <w:t xml:space="preserve"> </w:t>
+      </w:r>
+      <w:r>
+        <w:rPr>
+          <w:spacing w:val="1"/>
+        </w:rPr>
+        <w:t>b</w:t>
+      </w:r>
+      <w:r>
+        <w:t>e</w:t>
+      </w:r>
+      <w:r>
+        <w:rPr>
+          <w:spacing w:val="-4"/>
+        </w:rPr>
+        <w:t xml:space="preserve"> </w:t>
+      </w:r>
+      <w:r>
+        <w:rPr>
+          <w:spacing w:val="-1"/>
+        </w:rPr>
+        <w:t>p</w:t>
+      </w:r>
+      <w:r>
+        <w:rPr>
+          <w:spacing w:val="1"/>
+        </w:rPr>
+        <w:t>r</w:t>
+      </w:r>
+      <w:r>
+        <w:t>e</w:t>
+      </w:r>
+      <w:r>
+        <w:rPr>
+          <w:spacing w:val="-1"/>
+        </w:rPr>
+        <w:t>s</w:t>
+      </w:r>
+      <w:r>
+        <w:t>e</w:t>
+      </w:r>
+      <w:r>
+        <w:rPr>
+          <w:spacing w:val="-1"/>
+        </w:rPr>
+        <w:t>n</w:t>
+      </w:r>
+      <w:r>
+        <w:t>t</w:t>
+      </w:r>
+      <w:r>
+        <w:rPr>
+          <w:spacing w:val="-3"/>
+        </w:rPr>
+        <w:t xml:space="preserve"> </w:t>
+      </w:r>
+      <w:r>
+        <w:rPr>
+          <w:spacing w:val="1"/>
+        </w:rPr>
+        <w:t>fo</w:t>
+      </w:r>
+      <w:r>
+        <w:t>r</w:t>
+      </w:r>
+      <w:r>
+        <w:rPr>
+          <w:spacing w:val="-3"/>
+        </w:rPr>
+        <w:t xml:space="preserve"> </w:t>
+      </w:r>
+      <w:r>
+        <w:rPr>
+          <w:spacing w:val="-1"/>
+        </w:rPr>
+        <w:t>th</w:t>
+      </w:r>
+      <w:r>
+        <w:t>e</w:t>
+      </w:r>
+      <w:r>
+        <w:rPr>
+          <w:spacing w:val="-1"/>
+        </w:rPr>
+        <w:t>s</w:t>
+      </w:r>
+      <w:r>
+        <w:t>e</w:t>
+      </w:r>
+      <w:r>
+        <w:rPr>
+          <w:spacing w:val="-4"/>
+        </w:rPr>
+        <w:t xml:space="preserve"> </w:t>
+      </w:r>
+      <w:r>
+        <w:t>e</w:t>
+      </w:r>
+      <w:r>
+        <w:rPr>
+          <w:spacing w:val="-1"/>
+        </w:rPr>
+        <w:t>x</w:t>
+      </w:r>
+      <w:r>
+        <w:rPr>
+          <w:spacing w:val="2"/>
+        </w:rPr>
+        <w:t>a</w:t>
+      </w:r>
+      <w:r>
+        <w:rPr>
+          <w:spacing w:val="-2"/>
+        </w:rPr>
+        <w:t>m</w:t>
+      </w:r>
+      <w:r>
+        <w:t>s</w:t>
+      </w:r>
+      <w:r>
+        <w:rPr>
+          <w:spacing w:val="-1"/>
+        </w:rPr>
+        <w:t xml:space="preserve"> u</w:t>
+      </w:r>
+      <w:r>
+        <w:rPr>
+          <w:spacing w:val="1"/>
+        </w:rPr>
+        <w:t>n</w:t>
+      </w:r>
+      <w:r>
+        <w:rPr>
+          <w:spacing w:val="-1"/>
+        </w:rPr>
+        <w:t>l</w:t>
+      </w:r>
+      <w:r>
+        <w:t>e</w:t>
+      </w:r>
+      <w:r>
+        <w:rPr>
+          <w:spacing w:val="-1"/>
+        </w:rPr>
+        <w:t>s</w:t>
+      </w:r>
+      <w:r>
+        <w:t>s</w:t>
+      </w:r>
+      <w:r>
+        <w:rPr>
+          <w:spacing w:val="-2"/>
+        </w:rPr>
+        <w:t xml:space="preserve"> </w:t>
+      </w:r>
+      <w:r>
+        <w:rPr>
+          <w:spacing w:val="-1"/>
+        </w:rPr>
+        <w:t>y</w:t>
+      </w:r>
+      <w:r>
+        <w:rPr>
+          <w:spacing w:val="1"/>
+        </w:rPr>
+        <w:t>o</w:t>
+      </w:r>
+      <w:r>
+        <w:t>u</w:t>
+      </w:r>
+      <w:r>
+        <w:rPr>
+          <w:spacing w:val="-3"/>
+        </w:rPr>
+        <w:t xml:space="preserve"> </w:t>
+      </w:r>
+      <w:r>
+        <w:rPr>
+          <w:spacing w:val="-1"/>
+        </w:rPr>
+        <w:t>h</w:t>
+      </w:r>
+      <w:r>
+        <w:t>a</w:t>
+      </w:r>
+      <w:r>
+        <w:rPr>
+          <w:spacing w:val="1"/>
+        </w:rPr>
+        <w:t>v</w:t>
+      </w:r>
+      <w:r>
+        <w:t>e</w:t>
+      </w:r>
+      <w:r>
+        <w:rPr>
+          <w:w w:val="99"/>
+        </w:rPr>
+        <w:t xml:space="preserve"> </w:t>
+      </w:r>
+      <w:r>
+        <w:rPr>
+          <w:spacing w:val="-2"/>
+        </w:rPr>
+        <w:t>m</w:t>
+      </w:r>
+      <w:r>
+        <w:t>a</w:t>
+      </w:r>
+      <w:r>
+        <w:rPr>
+          <w:spacing w:val="1"/>
+        </w:rPr>
+        <w:t>d</w:t>
+      </w:r>
+      <w:r>
+        <w:t>e</w:t>
       </w:r>
       <w:r>
         <w:rPr>
@@ -4296,10 +5027,22 @@
         <w:rPr>
           <w:spacing w:val="1"/>
         </w:rPr>
+        <w:t>pr</w:t>
+      </w:r>
+      <w:r>
+        <w:rPr>
+          <w:spacing w:val="-1"/>
+        </w:rPr>
+        <w:t>i</w:t>
+      </w:r>
+      <w:r>
+        <w:rPr>
+          <w:spacing w:val="1"/>
+        </w:rPr>
         <w:t>o</w:t>
       </w:r>
       <w:r>
-        <w:t>f</w:t>
+        <w:t>r</w:t>
       </w:r>
       <w:r>
         <w:rPr>
@@ -4308,876 +5051,619 @@
         <w:t xml:space="preserve"> </w:t>
       </w:r>
       <w:r>
-        <w:rPr>
-          <w:spacing w:val="-1"/>
-        </w:rPr>
-        <w:t>th</w:t>
-      </w:r>
-      <w:r>
+        <w:t>a</w:t>
+      </w:r>
+      <w:r>
+        <w:rPr>
+          <w:spacing w:val="1"/>
+        </w:rPr>
+        <w:t>rr</w:t>
+      </w:r>
+      <w:r>
+        <w:t>a</w:t>
+      </w:r>
+      <w:r>
+        <w:rPr>
+          <w:spacing w:val="-1"/>
+        </w:rPr>
+        <w:t>ng</w:t>
+      </w:r>
+      <w:r>
+        <w:rPr>
+          <w:spacing w:val="2"/>
+        </w:rPr>
         <w:t>e</w:t>
       </w:r>
       <w:r>
         <w:rPr>
-          <w:spacing w:val="-1"/>
+          <w:spacing w:val="-5"/>
+        </w:rPr>
+        <w:t>m</w:t>
+      </w:r>
+      <w:r>
+        <w:t>e</w:t>
+      </w:r>
+      <w:r>
+        <w:rPr>
+          <w:spacing w:val="1"/>
+        </w:rPr>
+        <w:t>n</w:t>
+      </w:r>
+      <w:r>
+        <w:rPr>
+          <w:spacing w:val="-1"/>
+        </w:rPr>
+        <w:t>ts</w:t>
+      </w:r>
+      <w:r>
+        <w:t>.</w:t>
+      </w:r>
+      <w:r>
+        <w:rPr>
+          <w:spacing w:val="42"/>
+        </w:rPr>
+        <w:t xml:space="preserve"> </w:t>
+      </w:r>
+      <w:r>
+        <w:rPr>
+          <w:b/>
+          <w:bCs/>
+          <w:i/>
+          <w:iCs/>
+        </w:rPr>
+        <w:t>M</w:t>
+      </w:r>
+      <w:r>
+        <w:rPr>
+          <w:b/>
+          <w:bCs/>
+          <w:i/>
+          <w:iCs/>
+          <w:spacing w:val="2"/>
+        </w:rPr>
+        <w:t>a</w:t>
+      </w:r>
+      <w:r>
+        <w:rPr>
+          <w:b/>
+          <w:bCs/>
+          <w:i/>
+          <w:iCs/>
+          <w:spacing w:val="-1"/>
+        </w:rPr>
+        <w:t>k</w:t>
+      </w:r>
+      <w:r>
+        <w:rPr>
+          <w:b/>
+          <w:bCs/>
+          <w:i/>
+          <w:iCs/>
+        </w:rPr>
+        <w:t>e</w:t>
+      </w:r>
+      <w:r>
+        <w:rPr>
+          <w:b/>
+          <w:bCs/>
+          <w:i/>
+          <w:iCs/>
+          <w:spacing w:val="1"/>
+        </w:rPr>
+        <w:t>-</w:t>
+      </w:r>
+      <w:r>
+        <w:rPr>
+          <w:b/>
+          <w:bCs/>
+          <w:i/>
+          <w:iCs/>
+          <w:spacing w:val="-1"/>
+        </w:rPr>
+        <w:t>u</w:t>
+      </w:r>
+      <w:r>
+        <w:rPr>
+          <w:b/>
+          <w:bCs/>
+          <w:i/>
+          <w:iCs/>
+        </w:rPr>
+        <w:t>p</w:t>
+      </w:r>
+      <w:r>
+        <w:rPr>
+          <w:b/>
+          <w:bCs/>
+          <w:i/>
+          <w:iCs/>
+          <w:spacing w:val="-3"/>
+        </w:rPr>
+        <w:t xml:space="preserve"> </w:t>
+      </w:r>
+      <w:r>
+        <w:rPr>
+          <w:b/>
+          <w:bCs/>
+          <w:i/>
+          <w:iCs/>
+        </w:rPr>
+        <w:t>e</w:t>
+      </w:r>
+      <w:r>
+        <w:rPr>
+          <w:b/>
+          <w:bCs/>
+          <w:i/>
+          <w:iCs/>
+          <w:spacing w:val="-1"/>
+        </w:rPr>
+        <w:t>x</w:t>
+      </w:r>
+      <w:r>
+        <w:rPr>
+          <w:b/>
+          <w:bCs/>
+          <w:i/>
+          <w:iCs/>
+          <w:spacing w:val="2"/>
+        </w:rPr>
+        <w:t>a</w:t>
+      </w:r>
+      <w:r>
+        <w:rPr>
+          <w:b/>
+          <w:bCs/>
+          <w:i/>
+          <w:iCs/>
+          <w:spacing w:val="-2"/>
+        </w:rPr>
+        <w:t>m</w:t>
+      </w:r>
+      <w:r>
+        <w:rPr>
+          <w:b/>
+          <w:bCs/>
+          <w:i/>
+          <w:iCs/>
         </w:rPr>
         <w:t>s</w:t>
       </w:r>
       <w:r>
+        <w:rPr>
+          <w:b/>
+          <w:bCs/>
+          <w:i/>
+          <w:iCs/>
+          <w:spacing w:val="-1"/>
+        </w:rPr>
+        <w:t xml:space="preserve"> </w:t>
+      </w:r>
+      <w:r>
+        <w:rPr>
+          <w:b/>
+          <w:bCs/>
+          <w:i/>
+          <w:iCs/>
+          <w:spacing w:val="-2"/>
+        </w:rPr>
+        <w:t>w</w:t>
+      </w:r>
+      <w:r>
+        <w:rPr>
+          <w:b/>
+          <w:bCs/>
+          <w:i/>
+          <w:iCs/>
+          <w:spacing w:val="-1"/>
+        </w:rPr>
+        <w:t>il</w:t>
+      </w:r>
+      <w:r>
+        <w:rPr>
+          <w:b/>
+          <w:bCs/>
+          <w:i/>
+          <w:iCs/>
+        </w:rPr>
+        <w:t>l</w:t>
+      </w:r>
+      <w:r>
+        <w:rPr>
+          <w:b/>
+          <w:bCs/>
+          <w:i/>
+          <w:iCs/>
+          <w:spacing w:val="-4"/>
+        </w:rPr>
+        <w:t xml:space="preserve"> </w:t>
+      </w:r>
+      <w:r>
+        <w:rPr>
+          <w:b/>
+          <w:bCs/>
+          <w:i/>
+          <w:iCs/>
+          <w:spacing w:val="1"/>
+        </w:rPr>
+        <w:t>b</w:t>
+      </w:r>
+      <w:r>
+        <w:rPr>
+          <w:b/>
+          <w:bCs/>
+          <w:i/>
+          <w:iCs/>
+        </w:rPr>
         <w:t>e</w:t>
       </w:r>
       <w:r>
         <w:rPr>
+          <w:b/>
+          <w:bCs/>
+          <w:i/>
+          <w:iCs/>
+          <w:spacing w:val="-5"/>
+        </w:rPr>
+        <w:t xml:space="preserve"> </w:t>
+      </w:r>
+      <w:r>
+        <w:rPr>
+          <w:b/>
+          <w:bCs/>
+          <w:i/>
+          <w:iCs/>
+          <w:spacing w:val="1"/>
+        </w:rPr>
+        <w:t>o</w:t>
+      </w:r>
+      <w:r>
+        <w:rPr>
+          <w:b/>
+          <w:bCs/>
+          <w:i/>
+          <w:iCs/>
+          <w:spacing w:val="-2"/>
+        </w:rPr>
+        <w:t>ff</w:t>
+      </w:r>
+      <w:r>
+        <w:rPr>
+          <w:b/>
+          <w:bCs/>
+          <w:i/>
+          <w:iCs/>
+        </w:rPr>
+        <w:t>e</w:t>
+      </w:r>
+      <w:r>
+        <w:rPr>
+          <w:b/>
+          <w:bCs/>
+          <w:i/>
+          <w:iCs/>
+          <w:spacing w:val="1"/>
+        </w:rPr>
+        <w:t>r</w:t>
+      </w:r>
+      <w:r>
+        <w:rPr>
+          <w:b/>
+          <w:bCs/>
+          <w:i/>
+          <w:iCs/>
+        </w:rPr>
+        <w:t>ed</w:t>
+      </w:r>
+      <w:r>
+        <w:rPr>
+          <w:b/>
+          <w:bCs/>
+          <w:i/>
+          <w:iCs/>
           <w:spacing w:val="-4"/>
         </w:rPr>
         <w:t xml:space="preserve"> </w:t>
       </w:r>
       <w:r>
+        <w:rPr>
+          <w:b/>
+          <w:bCs/>
+          <w:i/>
+          <w:iCs/>
+          <w:spacing w:val="1"/>
+        </w:rPr>
+        <w:t>u</w:t>
+      </w:r>
+      <w:r>
+        <w:rPr>
+          <w:b/>
+          <w:bCs/>
+          <w:i/>
+          <w:iCs/>
+          <w:spacing w:val="-1"/>
+        </w:rPr>
+        <w:t>n</w:t>
+      </w:r>
+      <w:r>
+        <w:rPr>
+          <w:b/>
+          <w:bCs/>
+          <w:i/>
+          <w:iCs/>
+          <w:spacing w:val="1"/>
+        </w:rPr>
+        <w:t>d</w:t>
+      </w:r>
+      <w:r>
+        <w:rPr>
+          <w:b/>
+          <w:bCs/>
+          <w:i/>
+          <w:iCs/>
+        </w:rPr>
+        <w:t>er</w:t>
+      </w:r>
+      <w:r>
+        <w:rPr>
+          <w:b/>
+          <w:bCs/>
+          <w:i/>
+          <w:iCs/>
+          <w:spacing w:val="-3"/>
+        </w:rPr>
+        <w:t xml:space="preserve"> </w:t>
+      </w:r>
+      <w:r>
+        <w:rPr>
+          <w:b/>
+          <w:bCs/>
+          <w:i/>
+          <w:iCs/>
+          <w:spacing w:val="-1"/>
+        </w:rPr>
+        <w:t>v</w:t>
+      </w:r>
+      <w:r>
+        <w:rPr>
+          <w:b/>
+          <w:bCs/>
+          <w:i/>
+          <w:iCs/>
+        </w:rPr>
         <w:t>e</w:t>
       </w:r>
       <w:r>
         <w:rPr>
-          <w:spacing w:val="-1"/>
-        </w:rPr>
-        <w:t>x</w:t>
-      </w:r>
-      <w:r>
-        <w:rPr>
+          <w:b/>
+          <w:bCs/>
+          <w:i/>
+          <w:iCs/>
+          <w:spacing w:val="3"/>
+        </w:rPr>
+        <w:t>r</w:t>
+      </w:r>
+      <w:r>
+        <w:rPr>
+          <w:b/>
+          <w:bCs/>
+          <w:i/>
+          <w:iCs/>
+        </w:rPr>
+        <w:t>y</w:t>
+      </w:r>
+      <w:r>
+        <w:rPr>
+          <w:b/>
+          <w:bCs/>
+          <w:i/>
+          <w:iCs/>
+          <w:spacing w:val="-7"/>
+        </w:rPr>
+        <w:t xml:space="preserve"> </w:t>
+      </w:r>
+      <w:r>
+        <w:rPr>
+          <w:b/>
+          <w:bCs/>
+          <w:i/>
+          <w:iCs/>
+          <w:spacing w:val="-1"/>
+        </w:rPr>
+        <w:t>l</w:t>
+      </w:r>
+      <w:r>
+        <w:rPr>
+          <w:b/>
+          <w:bCs/>
+          <w:i/>
+          <w:iCs/>
           <w:spacing w:val="2"/>
         </w:rPr>
+        <w:t>i</w:t>
+      </w:r>
+      <w:r>
+        <w:rPr>
+          <w:b/>
+          <w:bCs/>
+          <w:i/>
+          <w:iCs/>
+          <w:spacing w:val="-2"/>
+        </w:rPr>
+        <w:t>m</w:t>
+      </w:r>
+      <w:r>
+        <w:rPr>
+          <w:b/>
+          <w:bCs/>
+          <w:i/>
+          <w:iCs/>
+          <w:spacing w:val="-1"/>
+        </w:rPr>
+        <w:t>it</w:t>
+      </w:r>
+      <w:r>
+        <w:rPr>
+          <w:b/>
+          <w:bCs/>
+          <w:i/>
+          <w:iCs/>
+        </w:rPr>
+        <w:t>ed</w:t>
+      </w:r>
+      <w:r>
+        <w:rPr>
+          <w:b/>
+          <w:bCs/>
+          <w:i/>
+          <w:iCs/>
+          <w:spacing w:val="-4"/>
+        </w:rPr>
+        <w:t xml:space="preserve"> </w:t>
+      </w:r>
+      <w:r>
+        <w:rPr>
+          <w:b/>
+          <w:bCs/>
+          <w:i/>
+          <w:iCs/>
+        </w:rPr>
+        <w:t>c</w:t>
+      </w:r>
+      <w:r>
+        <w:rPr>
+          <w:b/>
+          <w:bCs/>
+          <w:i/>
+          <w:iCs/>
+          <w:spacing w:val="-1"/>
+        </w:rPr>
+        <w:t>i</w:t>
+      </w:r>
+      <w:r>
+        <w:rPr>
+          <w:b/>
+          <w:bCs/>
+          <w:i/>
+          <w:iCs/>
+          <w:spacing w:val="1"/>
+        </w:rPr>
+        <w:t>r</w:t>
+      </w:r>
+      <w:r>
+        <w:rPr>
+          <w:b/>
+          <w:bCs/>
+          <w:i/>
+          <w:iCs/>
+        </w:rPr>
+        <w:t>c</w:t>
+      </w:r>
+      <w:r>
+        <w:rPr>
+          <w:b/>
+          <w:bCs/>
+          <w:i/>
+          <w:iCs/>
+          <w:spacing w:val="1"/>
+        </w:rPr>
+        <w:t>u</w:t>
+      </w:r>
+      <w:r>
+        <w:rPr>
+          <w:b/>
+          <w:bCs/>
+          <w:i/>
+          <w:iCs/>
+          <w:spacing w:val="-2"/>
+        </w:rPr>
+        <w:t>m</w:t>
+      </w:r>
+      <w:r>
+        <w:rPr>
+          <w:b/>
+          <w:bCs/>
+          <w:i/>
+          <w:iCs/>
+          <w:spacing w:val="1"/>
+        </w:rPr>
+        <w:t>s</w:t>
+      </w:r>
+      <w:r>
+        <w:rPr>
+          <w:b/>
+          <w:bCs/>
+          <w:i/>
+          <w:iCs/>
+          <w:spacing w:val="-1"/>
+        </w:rPr>
+        <w:t>t</w:t>
+      </w:r>
+      <w:r>
+        <w:rPr>
+          <w:b/>
+          <w:bCs/>
+          <w:i/>
+          <w:iCs/>
+        </w:rPr>
         <w:t>a</w:t>
       </w:r>
       <w:r>
         <w:rPr>
-          <w:spacing w:val="-2"/>
-        </w:rPr>
-        <w:t>m</w:t>
-      </w:r>
-      <w:r>
+          <w:b/>
+          <w:bCs/>
+          <w:i/>
+          <w:iCs/>
+          <w:spacing w:val="-1"/>
+        </w:rPr>
+        <w:t>n</w:t>
+      </w:r>
+      <w:r>
+        <w:rPr>
+          <w:b/>
+          <w:bCs/>
+          <w:i/>
+          <w:iCs/>
+          <w:spacing w:val="2"/>
+        </w:rPr>
+        <w:t>c</w:t>
+      </w:r>
+      <w:r>
+        <w:rPr>
+          <w:b/>
+          <w:bCs/>
+          <w:i/>
+          <w:iCs/>
+        </w:rPr>
+        <w:t>e</w:t>
+      </w:r>
+      <w:r>
+        <w:rPr>
+          <w:b/>
+          <w:bCs/>
+          <w:i/>
+          <w:iCs/>
+          <w:spacing w:val="-1"/>
+        </w:rPr>
         <w:t>s</w:t>
       </w:r>
       <w:r>
         <w:rPr>
-          <w:spacing w:val="-1"/>
-        </w:rPr>
-        <w:t xml:space="preserve"> </w:t>
-      </w:r>
-      <w:r>
-        <w:t>a</w:t>
-      </w:r>
-      <w:r>
-        <w:rPr>
-          <w:spacing w:val="1"/>
-        </w:rPr>
-        <w:t>r</w:t>
-      </w:r>
-      <w:r>
-        <w:t>e</w:t>
-      </w:r>
-      <w:r>
-        <w:rPr>
-          <w:spacing w:val="-4"/>
-        </w:rPr>
-        <w:t xml:space="preserve"> </w:t>
-      </w:r>
-      <w:r>
-        <w:rPr>
-          <w:spacing w:val="-1"/>
-        </w:rPr>
-        <w:t>list</w:t>
-      </w:r>
-      <w:r>
-        <w:t>ed</w:t>
-      </w:r>
-      <w:r>
-        <w:rPr>
-          <w:spacing w:val="-3"/>
-        </w:rPr>
-        <w:t xml:space="preserve"> </w:t>
-      </w:r>
-      <w:r>
-        <w:rPr>
-          <w:spacing w:val="1"/>
-        </w:rPr>
-        <w:t>o</w:t>
-      </w:r>
-      <w:r>
-        <w:t>n</w:t>
-      </w:r>
-      <w:r>
-        <w:rPr>
-          <w:spacing w:val="-4"/>
-        </w:rPr>
-        <w:t xml:space="preserve"> </w:t>
-      </w:r>
-      <w:r>
-        <w:rPr>
-          <w:spacing w:val="-1"/>
-        </w:rPr>
-        <w:t>th</w:t>
-      </w:r>
-      <w:r>
-        <w:t>e</w:t>
-      </w:r>
-      <w:r>
-        <w:rPr>
-          <w:spacing w:val="-4"/>
-        </w:rPr>
-        <w:t xml:space="preserve"> </w:t>
-      </w:r>
-      <w:r>
-        <w:t>c</w:t>
-      </w:r>
-      <w:r>
-        <w:rPr>
-          <w:spacing w:val="-1"/>
-        </w:rPr>
-        <w:t>l</w:t>
-      </w:r>
-      <w:r>
-        <w:rPr>
-          <w:spacing w:val="2"/>
-        </w:rPr>
-        <w:t>a</w:t>
-      </w:r>
-      <w:r>
-        <w:rPr>
-          <w:spacing w:val="-1"/>
-        </w:rPr>
-        <w:t>s</w:t>
-      </w:r>
-      <w:r>
-        <w:t>s</w:t>
-      </w:r>
-      <w:r>
-        <w:rPr>
-          <w:spacing w:val="-4"/>
-        </w:rPr>
-        <w:t xml:space="preserve"> </w:t>
-      </w:r>
-      <w:r>
-        <w:rPr>
-          <w:spacing w:val="-1"/>
-        </w:rPr>
-        <w:t>s</w:t>
-      </w:r>
-      <w:r>
-        <w:rPr>
-          <w:spacing w:val="2"/>
-        </w:rPr>
-        <w:t>c</w:t>
-      </w:r>
-      <w:r>
-        <w:rPr>
-          <w:spacing w:val="-1"/>
-        </w:rPr>
-        <w:t>h</w:t>
-      </w:r>
-      <w:r>
-        <w:t>e</w:t>
-      </w:r>
-      <w:r>
-        <w:rPr>
-          <w:spacing w:val="1"/>
-        </w:rPr>
-        <w:t>d</w:t>
-      </w:r>
-      <w:r>
-        <w:rPr>
-          <w:spacing w:val="-1"/>
-        </w:rPr>
-        <w:t>ul</w:t>
-      </w:r>
-      <w:r>
-        <w:t xml:space="preserve">e. </w:t>
-      </w:r>
-      <w:r>
-        <w:rPr>
-          <w:spacing w:val="40"/>
-        </w:rPr>
-        <w:t xml:space="preserve"> </w:t>
-      </w:r>
-      <w:r>
-        <w:rPr>
-          <w:spacing w:val="2"/>
-        </w:rPr>
-        <w:t>Y</w:t>
-      </w:r>
-      <w:r>
-        <w:rPr>
-          <w:spacing w:val="1"/>
-        </w:rPr>
-        <w:t>o</w:t>
-      </w:r>
-      <w:r>
-        <w:t>u</w:t>
-      </w:r>
-      <w:r>
-        <w:rPr>
-          <w:spacing w:val="-4"/>
-        </w:rPr>
-        <w:t xml:space="preserve"> </w:t>
-      </w:r>
-      <w:r>
-        <w:t>a</w:t>
-      </w:r>
-      <w:r>
-        <w:rPr>
-          <w:spacing w:val="1"/>
-        </w:rPr>
-        <w:t>r</w:t>
-      </w:r>
-      <w:r>
-        <w:t>e</w:t>
-      </w:r>
-      <w:r>
-        <w:rPr>
-          <w:spacing w:val="-4"/>
-        </w:rPr>
-        <w:t xml:space="preserve"> </w:t>
-      </w:r>
-      <w:r>
-        <w:t>e</w:t>
-      </w:r>
-      <w:r>
-        <w:rPr>
-          <w:spacing w:val="-1"/>
-        </w:rPr>
-        <w:t>x</w:t>
-      </w:r>
-      <w:r>
-        <w:rPr>
-          <w:spacing w:val="1"/>
-        </w:rPr>
-        <w:t>p</w:t>
-      </w:r>
-      <w:r>
-        <w:t>ec</w:t>
-      </w:r>
-      <w:r>
-        <w:rPr>
-          <w:spacing w:val="-1"/>
-        </w:rPr>
-        <w:t>t</w:t>
-      </w:r>
-      <w:r>
-        <w:t>ed</w:t>
-      </w:r>
-      <w:r>
-        <w:rPr>
-          <w:spacing w:val="-3"/>
-        </w:rPr>
-        <w:t xml:space="preserve"> </w:t>
-      </w:r>
-      <w:r>
-        <w:rPr>
-          <w:spacing w:val="-1"/>
-        </w:rPr>
-        <w:t>t</w:t>
-      </w:r>
-      <w:r>
-        <w:t>o</w:t>
-      </w:r>
-      <w:r>
-        <w:rPr>
-          <w:spacing w:val="-2"/>
-        </w:rPr>
-        <w:t xml:space="preserve"> </w:t>
-      </w:r>
-      <w:r>
-        <w:rPr>
-          <w:spacing w:val="1"/>
-        </w:rPr>
-        <w:t>b</w:t>
-      </w:r>
-      <w:r>
-        <w:t>e</w:t>
-      </w:r>
-      <w:r>
-        <w:rPr>
-          <w:spacing w:val="-4"/>
-        </w:rPr>
-        <w:t xml:space="preserve"> </w:t>
-      </w:r>
-      <w:r>
-        <w:rPr>
-          <w:spacing w:val="-1"/>
-        </w:rPr>
-        <w:t>p</w:t>
-      </w:r>
-      <w:r>
-        <w:rPr>
-          <w:spacing w:val="1"/>
-        </w:rPr>
-        <w:t>r</w:t>
-      </w:r>
-      <w:r>
-        <w:t>e</w:t>
-      </w:r>
-      <w:r>
-        <w:rPr>
-          <w:spacing w:val="-1"/>
-        </w:rPr>
-        <w:t>s</w:t>
-      </w:r>
-      <w:r>
-        <w:t>e</w:t>
-      </w:r>
-      <w:r>
-        <w:rPr>
-          <w:spacing w:val="-1"/>
-        </w:rPr>
-        <w:t>n</w:t>
-      </w:r>
-      <w:r>
-        <w:t>t</w:t>
-      </w:r>
-      <w:r>
-        <w:rPr>
-          <w:spacing w:val="-3"/>
-        </w:rPr>
-        <w:t xml:space="preserve"> </w:t>
-      </w:r>
-      <w:r>
-        <w:rPr>
-          <w:spacing w:val="1"/>
-        </w:rPr>
-        <w:t>fo</w:t>
-      </w:r>
-      <w:r>
-        <w:t>r</w:t>
-      </w:r>
-      <w:r>
-        <w:rPr>
-          <w:spacing w:val="-3"/>
-        </w:rPr>
-        <w:t xml:space="preserve"> </w:t>
-      </w:r>
-      <w:r>
-        <w:rPr>
-          <w:spacing w:val="-1"/>
-        </w:rPr>
-        <w:t>th</w:t>
-      </w:r>
-      <w:r>
-        <w:t>e</w:t>
-      </w:r>
-      <w:r>
-        <w:rPr>
-          <w:spacing w:val="-1"/>
-        </w:rPr>
-        <w:t>s</w:t>
-      </w:r>
-      <w:r>
-        <w:t>e</w:t>
-      </w:r>
-      <w:r>
-        <w:rPr>
-          <w:spacing w:val="-4"/>
-        </w:rPr>
-        <w:t xml:space="preserve"> </w:t>
-      </w:r>
-      <w:r>
-        <w:t>e</w:t>
-      </w:r>
-      <w:r>
-        <w:rPr>
-          <w:spacing w:val="-1"/>
-        </w:rPr>
-        <w:t>x</w:t>
-      </w:r>
-      <w:r>
-        <w:rPr>
-          <w:spacing w:val="2"/>
-        </w:rPr>
-        <w:t>a</w:t>
-      </w:r>
-      <w:r>
-        <w:rPr>
-          <w:spacing w:val="-2"/>
-        </w:rPr>
-        <w:t>m</w:t>
-      </w:r>
-      <w:r>
-        <w:t>s</w:t>
-      </w:r>
-      <w:r>
-        <w:rPr>
-          <w:spacing w:val="-1"/>
-        </w:rPr>
-        <w:t xml:space="preserve"> u</w:t>
-      </w:r>
-      <w:r>
-        <w:rPr>
-          <w:spacing w:val="1"/>
-        </w:rPr>
-        <w:t>n</w:t>
-      </w:r>
-      <w:r>
-        <w:rPr>
-          <w:spacing w:val="-1"/>
-        </w:rPr>
-        <w:t>l</w:t>
-      </w:r>
-      <w:r>
-        <w:t>e</w:t>
-      </w:r>
-      <w:r>
-        <w:rPr>
-          <w:spacing w:val="-1"/>
-        </w:rPr>
-        <w:t>s</w:t>
-      </w:r>
-      <w:r>
-        <w:t>s</w:t>
-      </w:r>
-      <w:r>
-        <w:rPr>
-          <w:spacing w:val="-2"/>
-        </w:rPr>
-        <w:t xml:space="preserve"> </w:t>
-      </w:r>
-      <w:r>
-        <w:rPr>
-          <w:spacing w:val="-1"/>
-        </w:rPr>
-        <w:t>y</w:t>
-      </w:r>
-      <w:r>
-        <w:rPr>
-          <w:spacing w:val="1"/>
-        </w:rPr>
-        <w:t>o</w:t>
-      </w:r>
-      <w:r>
-        <w:t>u</w:t>
-      </w:r>
-      <w:r>
-        <w:rPr>
-          <w:spacing w:val="-3"/>
-        </w:rPr>
-        <w:t xml:space="preserve"> </w:t>
-      </w:r>
-      <w:r>
-        <w:rPr>
-          <w:spacing w:val="-1"/>
-        </w:rPr>
-        <w:t>h</w:t>
-      </w:r>
-      <w:r>
-        <w:t>a</w:t>
-      </w:r>
-      <w:r>
-        <w:rPr>
-          <w:spacing w:val="1"/>
-        </w:rPr>
-        <w:t>v</w:t>
-      </w:r>
-      <w:r>
-        <w:t>e</w:t>
-      </w:r>
-      <w:r>
-        <w:rPr>
-          <w:w w:val="99"/>
-        </w:rPr>
-        <w:t xml:space="preserve"> </w:t>
-      </w:r>
-      <w:r>
-        <w:rPr>
-          <w:spacing w:val="-2"/>
-        </w:rPr>
-        <w:t>m</w:t>
-      </w:r>
-      <w:r>
-        <w:t>a</w:t>
-      </w:r>
-      <w:r>
-        <w:rPr>
-          <w:spacing w:val="1"/>
-        </w:rPr>
-        <w:t>d</w:t>
-      </w:r>
-      <w:r>
-        <w:t>e</w:t>
-      </w:r>
-      <w:r>
-        <w:rPr>
-          <w:spacing w:val="-5"/>
-        </w:rPr>
-        <w:t xml:space="preserve"> </w:t>
-      </w:r>
-      <w:r>
-        <w:rPr>
-          <w:spacing w:val="1"/>
-        </w:rPr>
-        <w:t>pr</w:t>
-      </w:r>
-      <w:r>
-        <w:rPr>
-          <w:spacing w:val="-1"/>
-        </w:rPr>
-        <w:t>i</w:t>
-      </w:r>
-      <w:r>
-        <w:rPr>
-          <w:spacing w:val="1"/>
-        </w:rPr>
-        <w:t>o</w:t>
-      </w:r>
-      <w:r>
-        <w:t>r</w:t>
-      </w:r>
-      <w:r>
-        <w:rPr>
-          <w:spacing w:val="-4"/>
-        </w:rPr>
-        <w:t xml:space="preserve"> </w:t>
-      </w:r>
-      <w:r>
-        <w:t>a</w:t>
-      </w:r>
-      <w:r>
-        <w:rPr>
-          <w:spacing w:val="1"/>
-        </w:rPr>
-        <w:t>rr</w:t>
-      </w:r>
-      <w:r>
-        <w:t>a</w:t>
-      </w:r>
-      <w:r>
-        <w:rPr>
-          <w:spacing w:val="-1"/>
-        </w:rPr>
-        <w:t>ng</w:t>
-      </w:r>
-      <w:r>
-        <w:rPr>
-          <w:spacing w:val="2"/>
-        </w:rPr>
-        <w:t>e</w:t>
-      </w:r>
-      <w:r>
-        <w:rPr>
-          <w:spacing w:val="-5"/>
-        </w:rPr>
-        <w:t>m</w:t>
-      </w:r>
-      <w:r>
-        <w:t>e</w:t>
-      </w:r>
-      <w:r>
-        <w:rPr>
-          <w:spacing w:val="1"/>
-        </w:rPr>
-        <w:t>n</w:t>
-      </w:r>
-      <w:r>
-        <w:rPr>
-          <w:spacing w:val="-1"/>
-        </w:rPr>
-        <w:t>ts</w:t>
-      </w:r>
-      <w:r>
-        <w:t>.</w:t>
-      </w:r>
-      <w:r>
-        <w:rPr>
-          <w:spacing w:val="42"/>
-        </w:rPr>
-        <w:t xml:space="preserve"> </w:t>
-      </w:r>
-      <w:r>
-        <w:t>M</w:t>
-      </w:r>
-      <w:r>
-        <w:rPr>
-          <w:spacing w:val="2"/>
-        </w:rPr>
-        <w:t>a</w:t>
-      </w:r>
-      <w:r>
-        <w:rPr>
-          <w:spacing w:val="-1"/>
-        </w:rPr>
-        <w:t>k</w:t>
-      </w:r>
-      <w:r>
-        <w:t>e</w:t>
-      </w:r>
-      <w:r>
-        <w:rPr>
-          <w:spacing w:val="1"/>
-        </w:rPr>
-        <w:t>-</w:t>
-      </w:r>
-      <w:r>
-        <w:rPr>
-          <w:spacing w:val="-1"/>
-        </w:rPr>
-        <w:t>u</w:t>
-      </w:r>
-      <w:r>
-        <w:t>p</w:t>
-      </w:r>
-      <w:r>
-        <w:rPr>
-          <w:spacing w:val="-3"/>
-        </w:rPr>
-        <w:t xml:space="preserve"> </w:t>
-      </w:r>
-      <w:r>
-        <w:t>e</w:t>
-      </w:r>
-      <w:r>
-        <w:rPr>
-          <w:spacing w:val="-1"/>
-        </w:rPr>
-        <w:t>x</w:t>
-      </w:r>
-      <w:r>
-        <w:rPr>
-          <w:spacing w:val="2"/>
-        </w:rPr>
-        <w:t>a</w:t>
-      </w:r>
-      <w:r>
-        <w:rPr>
-          <w:spacing w:val="-2"/>
-        </w:rPr>
-        <w:t>m</w:t>
-      </w:r>
-      <w:r>
-        <w:t>s</w:t>
-      </w:r>
-      <w:r>
-        <w:rPr>
-          <w:spacing w:val="-1"/>
-        </w:rPr>
-        <w:t xml:space="preserve"> </w:t>
-      </w:r>
-      <w:r>
-        <w:rPr>
-          <w:spacing w:val="-2"/>
-        </w:rPr>
-        <w:t>w</w:t>
-      </w:r>
-      <w:r>
-        <w:rPr>
-          <w:spacing w:val="-1"/>
-        </w:rPr>
-        <w:t>il</w:t>
-      </w:r>
-      <w:r>
-        <w:t>l</w:t>
-      </w:r>
-      <w:r>
-        <w:rPr>
-          <w:spacing w:val="-4"/>
-        </w:rPr>
-        <w:t xml:space="preserve"> </w:t>
-      </w:r>
-      <w:r>
-        <w:rPr>
-          <w:spacing w:val="1"/>
-        </w:rPr>
-        <w:t>b</w:t>
-      </w:r>
-      <w:r>
-        <w:t>e</w:t>
-      </w:r>
-      <w:r>
-        <w:rPr>
-          <w:spacing w:val="-5"/>
-        </w:rPr>
-        <w:t xml:space="preserve"> </w:t>
-      </w:r>
-      <w:r>
-        <w:rPr>
-          <w:spacing w:val="1"/>
-        </w:rPr>
-        <w:t>o</w:t>
-      </w:r>
-      <w:r>
-        <w:rPr>
-          <w:spacing w:val="-2"/>
-        </w:rPr>
-        <w:t>ff</w:t>
-      </w:r>
-      <w:r>
-        <w:t>e</w:t>
-      </w:r>
-      <w:r>
-        <w:rPr>
-          <w:spacing w:val="1"/>
-        </w:rPr>
-        <w:t>r</w:t>
-      </w:r>
-      <w:r>
-        <w:t>ed</w:t>
-      </w:r>
-      <w:r>
-        <w:rPr>
-          <w:spacing w:val="-4"/>
-        </w:rPr>
-        <w:t xml:space="preserve"> </w:t>
-      </w:r>
-      <w:r>
-        <w:rPr>
-          <w:spacing w:val="1"/>
-        </w:rPr>
-        <w:t>u</w:t>
-      </w:r>
-      <w:r>
-        <w:rPr>
-          <w:spacing w:val="-1"/>
-        </w:rPr>
-        <w:t>n</w:t>
-      </w:r>
-      <w:r>
-        <w:rPr>
-          <w:spacing w:val="1"/>
-        </w:rPr>
-        <w:t>d</w:t>
-      </w:r>
-      <w:r>
-        <w:t>er</w:t>
-      </w:r>
-      <w:r>
-        <w:rPr>
-          <w:spacing w:val="-3"/>
-        </w:rPr>
-        <w:t xml:space="preserve"> </w:t>
-      </w:r>
-      <w:r>
-        <w:rPr>
-          <w:spacing w:val="-1"/>
-        </w:rPr>
-        <w:t>v</w:t>
-      </w:r>
-      <w:r>
-        <w:t>e</w:t>
-      </w:r>
-      <w:r>
-        <w:rPr>
-          <w:spacing w:val="3"/>
-        </w:rPr>
-        <w:t>r</w:t>
-      </w:r>
-      <w:r>
-        <w:t>y</w:t>
-      </w:r>
-      <w:r>
-        <w:rPr>
-          <w:spacing w:val="-7"/>
-        </w:rPr>
-        <w:t xml:space="preserve"> </w:t>
-      </w:r>
-      <w:r>
-        <w:rPr>
-          <w:spacing w:val="-1"/>
-        </w:rPr>
-        <w:t>l</w:t>
-      </w:r>
-      <w:r>
-        <w:rPr>
-          <w:spacing w:val="2"/>
-        </w:rPr>
-        <w:t>i</w:t>
-      </w:r>
-      <w:r>
-        <w:rPr>
-          <w:spacing w:val="-2"/>
-        </w:rPr>
-        <w:t>m</w:t>
-      </w:r>
-      <w:r>
-        <w:rPr>
-          <w:spacing w:val="-1"/>
-        </w:rPr>
-        <w:t>it</w:t>
-      </w:r>
-      <w:r>
-        <w:t>ed</w:t>
-      </w:r>
-      <w:r>
-        <w:rPr>
-          <w:spacing w:val="-4"/>
-        </w:rPr>
-        <w:t xml:space="preserve"> </w:t>
-      </w:r>
-      <w:r>
-        <w:t>c</w:t>
-      </w:r>
-      <w:r>
-        <w:rPr>
-          <w:spacing w:val="-1"/>
-        </w:rPr>
-        <w:t>i</w:t>
-      </w:r>
-      <w:r>
-        <w:rPr>
-          <w:spacing w:val="1"/>
-        </w:rPr>
-        <w:t>r</w:t>
-      </w:r>
-      <w:r>
-        <w:t>c</w:t>
-      </w:r>
-      <w:r>
-        <w:rPr>
-          <w:spacing w:val="1"/>
-        </w:rPr>
-        <w:t>u</w:t>
-      </w:r>
-      <w:r>
-        <w:rPr>
-          <w:spacing w:val="-2"/>
-        </w:rPr>
-        <w:t>m</w:t>
-      </w:r>
-      <w:r>
-        <w:rPr>
-          <w:spacing w:val="1"/>
-        </w:rPr>
-        <w:t>s</w:t>
-      </w:r>
-      <w:r>
-        <w:rPr>
-          <w:spacing w:val="-1"/>
-        </w:rPr>
-        <w:t>t</w:t>
-      </w:r>
-      <w:r>
-        <w:t>a</w:t>
-      </w:r>
-      <w:r>
-        <w:rPr>
-          <w:spacing w:val="-1"/>
-        </w:rPr>
-        <w:t>n</w:t>
-      </w:r>
-      <w:r>
-        <w:rPr>
-          <w:spacing w:val="2"/>
-        </w:rPr>
-        <w:t>c</w:t>
-      </w:r>
-      <w:r>
-        <w:t>e</w:t>
-      </w:r>
-      <w:r>
-        <w:rPr>
-          <w:spacing w:val="-1"/>
-        </w:rPr>
-        <w:t>s</w:t>
-      </w:r>
-      <w:r>
-        <w:rPr>
+          <w:b/>
+          <w:bCs/>
+          <w:i/>
+          <w:iCs/>
           <w:spacing w:val="-1"/>
         </w:rPr>
         <w:t xml:space="preserve"> and will be offered no more than a week after the original exam date</w:t>
       </w:r>
       <w:r>
+        <w:rPr>
+          <w:b/>
+          <w:bCs/>
+          <w:i/>
+          <w:iCs/>
+        </w:rPr>
         <w:t>.</w:t>
       </w:r>
       <w:r>
@@ -6810,6 +7296,7 @@
         </w:rPr>
         <w:t xml:space="preserve"> </w:t>
       </w:r>
+      <w:proofErr w:type="gramStart"/>
       <w:r>
         <w:rPr>
           <w:spacing w:val="-1"/>
@@ -6840,6 +7327,7 @@
       <w:r>
         <w:t>er</w:t>
       </w:r>
+      <w:proofErr w:type="gramEnd"/>
       <w:r>
         <w:rPr>
           <w:spacing w:val="-3"/>
@@ -7134,6 +7622,7 @@
         </w:rPr>
         <w:t xml:space="preserve"> </w:t>
       </w:r>
+      <w:proofErr w:type="gramStart"/>
       <w:r>
         <w:rPr>
           <w:spacing w:val="2"/>
@@ -7158,6 +7647,7 @@
       <w:r>
         <w:t>ed</w:t>
       </w:r>
+      <w:proofErr w:type="gramEnd"/>
       <w:r>
         <w:rPr>
           <w:spacing w:val="-3"/>
@@ -7410,6 +7900,7 @@
         </w:rPr>
         <w:t xml:space="preserve"> </w:t>
       </w:r>
+      <w:proofErr w:type="gramStart"/>
       <w:r>
         <w:t>a</w:t>
       </w:r>
@@ -7470,6 +7961,7 @@
       <w:r>
         <w:t>-</w:t>
       </w:r>
+      <w:proofErr w:type="gramEnd"/>
       <w:r>
         <w:rPr>
           <w:w w:val="99"/>
@@ -8826,8 +9318,8 @@
         <w:rPr>
           <w:rFonts w:ascii="Times New Roman" w:eastAsia="Times New Roman" w:hAnsi="Times New Roman" w:cs="Times New Roman"/>
           <w:b/>
-          <w:sz w:val="32"/>
-          <w:szCs w:val="32"/>
+          <w:sz w:val="24"/>
+          <w:szCs w:val="24"/>
         </w:rPr>
       </w:pPr>
     </w:p>

</xml_diff>